<commit_message>
Results and plot changes
</commit_message>
<xml_diff>
--- a/documentation/Report.docx
+++ b/documentation/Report.docx
@@ -452,8 +452,37 @@
           <w:szCs w:val="24"/>
           <w:lang w:val="en-US"/>
         </w:rPr>
+        <w:t>TensorFlow + Keras ………………………………………………………………………12</w:t>
+      </w:r>
+    </w:p>
+    <w:p>
+      <w:pPr>
+        <w:spacing w:line="360" w:lineRule="auto"/>
+        <w:rPr>
+          <w:rFonts w:ascii="Times New Roman" w:hAnsi="Times New Roman" w:cs="Times New Roman"/>
+          <w:sz w:val="24"/>
+          <w:szCs w:val="24"/>
+          <w:lang w:val="en-US"/>
+        </w:rPr>
+      </w:pPr>
+      <w:r>
+        <w:rPr>
+          <w:rFonts w:ascii="Times New Roman" w:hAnsi="Times New Roman" w:cs="Times New Roman"/>
+          <w:sz w:val="24"/>
+          <w:szCs w:val="24"/>
+          <w:lang w:val="en-US"/>
+        </w:rPr>
         <w:t>Code ………………………………………………………………………………………</w:t>
       </w:r>
+      <w:r>
+        <w:rPr>
+          <w:rFonts w:ascii="Times New Roman" w:hAnsi="Times New Roman" w:cs="Times New Roman"/>
+          <w:sz w:val="24"/>
+          <w:szCs w:val="24"/>
+          <w:lang w:val="en-US"/>
+        </w:rPr>
+        <w:t>14</w:t>
+      </w:r>
     </w:p>
     <w:p>
       <w:pPr>
@@ -474,6 +503,35 @@
         </w:rPr>
         <w:t>Results</w:t>
       </w:r>
+      <w:r>
+        <w:rPr>
+          <w:rFonts w:ascii="Times New Roman" w:hAnsi="Times New Roman" w:cs="Times New Roman"/>
+          <w:sz w:val="24"/>
+          <w:szCs w:val="24"/>
+          <w:lang w:val="en-US"/>
+        </w:rPr>
+        <w:t>…………………………………………………………………………………</w:t>
+      </w:r>
+      <w:proofErr w:type="gramStart"/>
+      <w:r>
+        <w:rPr>
+          <w:rFonts w:ascii="Times New Roman" w:hAnsi="Times New Roman" w:cs="Times New Roman"/>
+          <w:sz w:val="24"/>
+          <w:szCs w:val="24"/>
+          <w:lang w:val="en-US"/>
+        </w:rPr>
+        <w:t>…..</w:t>
+      </w:r>
+      <w:proofErr w:type="gramEnd"/>
+      <w:r>
+        <w:rPr>
+          <w:rFonts w:ascii="Times New Roman" w:hAnsi="Times New Roman" w:cs="Times New Roman"/>
+          <w:sz w:val="24"/>
+          <w:szCs w:val="24"/>
+          <w:lang w:val="en-US"/>
+        </w:rPr>
+        <w:t>19</w:t>
+      </w:r>
     </w:p>
     <w:p>
       <w:pPr>
@@ -494,144 +552,133 @@
         </w:rPr>
         <w:t>References</w:t>
       </w:r>
-    </w:p>
-    <w:p>
-      <w:pPr>
-        <w:spacing w:line="360" w:lineRule="auto"/>
-        <w:rPr>
-          <w:rFonts w:ascii="Times New Roman" w:hAnsi="Times New Roman" w:cs="Times New Roman"/>
-          <w:sz w:val="24"/>
-          <w:szCs w:val="24"/>
-          <w:lang w:val="en-US"/>
-        </w:rPr>
-      </w:pPr>
-    </w:p>
-    <w:p>
-      <w:pPr>
-        <w:spacing w:line="360" w:lineRule="auto"/>
-        <w:rPr>
-          <w:rFonts w:ascii="Times New Roman" w:hAnsi="Times New Roman" w:cs="Times New Roman"/>
-          <w:sz w:val="24"/>
-          <w:szCs w:val="24"/>
-          <w:lang w:val="en-US"/>
-        </w:rPr>
-      </w:pPr>
-    </w:p>
-    <w:p>
-      <w:pPr>
-        <w:spacing w:line="360" w:lineRule="auto"/>
-        <w:rPr>
-          <w:rFonts w:ascii="Times New Roman" w:hAnsi="Times New Roman" w:cs="Times New Roman"/>
-          <w:sz w:val="24"/>
-          <w:szCs w:val="24"/>
-          <w:lang w:val="en-US"/>
-        </w:rPr>
-      </w:pPr>
-    </w:p>
-    <w:p>
-      <w:pPr>
-        <w:spacing w:line="360" w:lineRule="auto"/>
-        <w:rPr>
-          <w:rFonts w:ascii="Times New Roman" w:hAnsi="Times New Roman" w:cs="Times New Roman"/>
-          <w:sz w:val="24"/>
-          <w:szCs w:val="24"/>
-          <w:lang w:val="en-US"/>
-        </w:rPr>
-      </w:pPr>
-    </w:p>
-    <w:p>
-      <w:pPr>
-        <w:spacing w:line="360" w:lineRule="auto"/>
-        <w:rPr>
-          <w:rFonts w:ascii="Times New Roman" w:hAnsi="Times New Roman" w:cs="Times New Roman"/>
-          <w:sz w:val="24"/>
-          <w:szCs w:val="24"/>
-          <w:lang w:val="en-US"/>
-        </w:rPr>
-      </w:pPr>
-    </w:p>
-    <w:p>
-      <w:pPr>
-        <w:spacing w:line="360" w:lineRule="auto"/>
-        <w:rPr>
-          <w:rFonts w:ascii="Times New Roman" w:hAnsi="Times New Roman" w:cs="Times New Roman"/>
-          <w:sz w:val="24"/>
-          <w:szCs w:val="24"/>
-          <w:lang w:val="en-US"/>
-        </w:rPr>
-      </w:pPr>
-    </w:p>
-    <w:p>
-      <w:pPr>
-        <w:spacing w:line="360" w:lineRule="auto"/>
-        <w:rPr>
-          <w:rFonts w:ascii="Times New Roman" w:hAnsi="Times New Roman" w:cs="Times New Roman"/>
-          <w:sz w:val="24"/>
-          <w:szCs w:val="24"/>
-          <w:lang w:val="en-US"/>
-        </w:rPr>
-      </w:pPr>
-    </w:p>
-    <w:p>
-      <w:pPr>
-        <w:spacing w:line="360" w:lineRule="auto"/>
-        <w:rPr>
-          <w:rFonts w:ascii="Times New Roman" w:hAnsi="Times New Roman" w:cs="Times New Roman"/>
-          <w:sz w:val="24"/>
-          <w:szCs w:val="24"/>
-          <w:lang w:val="en-US"/>
-        </w:rPr>
-      </w:pPr>
-    </w:p>
-    <w:p>
-      <w:pPr>
-        <w:spacing w:line="360" w:lineRule="auto"/>
-        <w:rPr>
-          <w:rFonts w:ascii="Times New Roman" w:hAnsi="Times New Roman" w:cs="Times New Roman"/>
-          <w:sz w:val="24"/>
-          <w:szCs w:val="24"/>
-          <w:lang w:val="en-US"/>
-        </w:rPr>
-      </w:pPr>
-    </w:p>
-    <w:p>
-      <w:pPr>
-        <w:spacing w:line="360" w:lineRule="auto"/>
-        <w:rPr>
-          <w:rFonts w:ascii="Times New Roman" w:hAnsi="Times New Roman" w:cs="Times New Roman"/>
-          <w:sz w:val="24"/>
-          <w:szCs w:val="24"/>
-          <w:lang w:val="en-US"/>
-        </w:rPr>
-      </w:pPr>
-    </w:p>
-    <w:p>
-      <w:pPr>
-        <w:spacing w:line="360" w:lineRule="auto"/>
-        <w:rPr>
-          <w:rFonts w:ascii="Times New Roman" w:hAnsi="Times New Roman" w:cs="Times New Roman"/>
-          <w:sz w:val="24"/>
-          <w:szCs w:val="24"/>
-          <w:lang w:val="en-US"/>
-        </w:rPr>
-      </w:pPr>
-    </w:p>
-    <w:p>
-      <w:pPr>
-        <w:spacing w:line="360" w:lineRule="auto"/>
-        <w:rPr>
-          <w:rFonts w:ascii="Times New Roman" w:hAnsi="Times New Roman" w:cs="Times New Roman"/>
-          <w:sz w:val="24"/>
-          <w:szCs w:val="24"/>
-          <w:lang w:val="en-US"/>
-        </w:rPr>
-      </w:pPr>
-      <w:r>
-        <w:rPr>
-          <w:rFonts w:ascii="Times New Roman" w:hAnsi="Times New Roman" w:cs="Times New Roman"/>
-          <w:sz w:val="24"/>
-          <w:szCs w:val="24"/>
-          <w:lang w:val="en-US"/>
+      <w:r>
+        <w:rPr>
+          <w:rFonts w:ascii="Times New Roman" w:hAnsi="Times New Roman" w:cs="Times New Roman"/>
+          <w:sz w:val="24"/>
+          <w:szCs w:val="24"/>
+          <w:lang w:val="en-US"/>
+        </w:rPr>
+        <w:t>…………………………………………………………………………………20</w:t>
+      </w:r>
+    </w:p>
+    <w:p>
+      <w:pPr>
+        <w:spacing w:line="360" w:lineRule="auto"/>
+        <w:rPr>
+          <w:rFonts w:ascii="Times New Roman" w:hAnsi="Times New Roman" w:cs="Times New Roman"/>
+          <w:sz w:val="24"/>
+          <w:szCs w:val="24"/>
+          <w:lang w:val="en-US"/>
+        </w:rPr>
+      </w:pPr>
+    </w:p>
+    <w:p>
+      <w:pPr>
+        <w:spacing w:line="360" w:lineRule="auto"/>
+        <w:rPr>
+          <w:rFonts w:ascii="Times New Roman" w:hAnsi="Times New Roman" w:cs="Times New Roman"/>
+          <w:sz w:val="24"/>
+          <w:szCs w:val="24"/>
+          <w:lang w:val="en-US"/>
+        </w:rPr>
+      </w:pPr>
+    </w:p>
+    <w:p>
+      <w:pPr>
+        <w:spacing w:line="360" w:lineRule="auto"/>
+        <w:rPr>
+          <w:rFonts w:ascii="Times New Roman" w:hAnsi="Times New Roman" w:cs="Times New Roman"/>
+          <w:sz w:val="24"/>
+          <w:szCs w:val="24"/>
+          <w:lang w:val="en-US"/>
+        </w:rPr>
+      </w:pPr>
+    </w:p>
+    <w:p>
+      <w:pPr>
+        <w:spacing w:line="360" w:lineRule="auto"/>
+        <w:rPr>
+          <w:rFonts w:ascii="Times New Roman" w:hAnsi="Times New Roman" w:cs="Times New Roman"/>
+          <w:sz w:val="24"/>
+          <w:szCs w:val="24"/>
+        </w:rPr>
+      </w:pPr>
+    </w:p>
+    <w:p>
+      <w:pPr>
+        <w:spacing w:line="360" w:lineRule="auto"/>
+        <w:rPr>
+          <w:rFonts w:ascii="Times New Roman" w:hAnsi="Times New Roman" w:cs="Times New Roman"/>
+          <w:sz w:val="24"/>
+          <w:szCs w:val="24"/>
+        </w:rPr>
+      </w:pPr>
+    </w:p>
+    <w:p>
+      <w:pPr>
+        <w:spacing w:line="360" w:lineRule="auto"/>
+        <w:rPr>
+          <w:rFonts w:ascii="Times New Roman" w:hAnsi="Times New Roman" w:cs="Times New Roman"/>
+          <w:sz w:val="24"/>
+          <w:szCs w:val="24"/>
+        </w:rPr>
+      </w:pPr>
+    </w:p>
+    <w:p>
+      <w:pPr>
+        <w:spacing w:line="360" w:lineRule="auto"/>
+        <w:rPr>
+          <w:rFonts w:ascii="Times New Roman" w:hAnsi="Times New Roman" w:cs="Times New Roman"/>
+          <w:sz w:val="24"/>
+          <w:szCs w:val="24"/>
+        </w:rPr>
+      </w:pPr>
+    </w:p>
+    <w:p>
+      <w:pPr>
+        <w:spacing w:line="360" w:lineRule="auto"/>
+        <w:rPr>
+          <w:rFonts w:ascii="Times New Roman" w:hAnsi="Times New Roman" w:cs="Times New Roman"/>
+          <w:sz w:val="24"/>
+          <w:szCs w:val="24"/>
+        </w:rPr>
+      </w:pPr>
+    </w:p>
+    <w:p>
+      <w:pPr>
+        <w:spacing w:line="360" w:lineRule="auto"/>
+        <w:rPr>
+          <w:rFonts w:ascii="Times New Roman" w:hAnsi="Times New Roman" w:cs="Times New Roman"/>
+          <w:sz w:val="24"/>
+          <w:szCs w:val="24"/>
+        </w:rPr>
+      </w:pPr>
+    </w:p>
+    <w:p>
+      <w:pPr>
+        <w:spacing w:line="360" w:lineRule="auto"/>
+        <w:rPr>
+          <w:rFonts w:ascii="Times New Roman" w:hAnsi="Times New Roman" w:cs="Times New Roman"/>
+          <w:sz w:val="24"/>
+          <w:szCs w:val="24"/>
+        </w:rPr>
+      </w:pPr>
+    </w:p>
+    <w:p>
+      <w:pPr>
+        <w:spacing w:line="360" w:lineRule="auto"/>
+        <w:rPr>
+          <w:rFonts w:ascii="Times New Roman" w:hAnsi="Times New Roman" w:cs="Times New Roman"/>
+          <w:sz w:val="24"/>
+          <w:szCs w:val="24"/>
+        </w:rPr>
+      </w:pPr>
+      <w:r>
+        <w:rPr>
+          <w:rFonts w:ascii="Times New Roman" w:hAnsi="Times New Roman" w:cs="Times New Roman"/>
+          <w:sz w:val="24"/>
+          <w:szCs w:val="24"/>
         </w:rPr>
         <w:lastRenderedPageBreak/>
         <w:t xml:space="preserve">GENERAL CONCEPTS: </w:t>
@@ -1190,17 +1237,37 @@
       <w:r>
         <w:rPr>
           <w:rFonts w:ascii="Times New Roman" w:hAnsi="Times New Roman" w:cs="Times New Roman"/>
+          <w:sz w:val="24"/>
+          <w:szCs w:val="24"/>
+          <w:lang w:val="en-US"/>
+        </w:rPr>
+        <w:lastRenderedPageBreak/>
+        <w:t xml:space="preserve">STARTING: </w:t>
+      </w:r>
+    </w:p>
+    <w:p>
+      <w:pPr>
+        <w:spacing w:line="360" w:lineRule="auto"/>
+        <w:rPr>
+          <w:rFonts w:ascii="Times New Roman" w:hAnsi="Times New Roman" w:cs="Times New Roman"/>
+          <w:sz w:val="24"/>
+          <w:szCs w:val="24"/>
+          <w:lang w:val="en-US"/>
+        </w:rPr>
+      </w:pPr>
+      <w:r>
+        <w:rPr>
+          <w:rFonts w:ascii="Times New Roman" w:hAnsi="Times New Roman" w:cs="Times New Roman"/>
           <w:noProof/>
         </w:rPr>
-        <w:lastRenderedPageBreak/>
         <w:drawing>
-          <wp:anchor distT="0" distB="0" distL="114300" distR="114300" simplePos="0" relativeHeight="251662336" behindDoc="1" locked="0" layoutInCell="1" allowOverlap="1" wp14:anchorId="024AA31D" wp14:editId="3AB9A56B">
+          <wp:anchor distT="0" distB="0" distL="114300" distR="114300" simplePos="0" relativeHeight="251662336" behindDoc="1" locked="0" layoutInCell="1" allowOverlap="1" wp14:anchorId="024AA31D" wp14:editId="4FFBED38">
             <wp:simplePos x="0" y="0"/>
             <wp:positionH relativeFrom="column">
-              <wp:posOffset>3852796</wp:posOffset>
+              <wp:posOffset>3767485</wp:posOffset>
             </wp:positionH>
             <wp:positionV relativeFrom="paragraph">
-              <wp:posOffset>121713</wp:posOffset>
+              <wp:posOffset>1344</wp:posOffset>
             </wp:positionV>
             <wp:extent cx="1860550" cy="1860550"/>
             <wp:effectExtent l="0" t="0" r="6350" b="6350"/>
@@ -1258,26 +1325,6 @@
           </wp:anchor>
         </w:drawing>
       </w:r>
-      <w:r>
-        <w:rPr>
-          <w:rFonts w:ascii="Times New Roman" w:hAnsi="Times New Roman" w:cs="Times New Roman"/>
-          <w:sz w:val="24"/>
-          <w:szCs w:val="24"/>
-          <w:lang w:val="en-US"/>
-        </w:rPr>
-        <w:t xml:space="preserve">STARTING: </w:t>
-      </w:r>
-    </w:p>
-    <w:p>
-      <w:pPr>
-        <w:spacing w:line="360" w:lineRule="auto"/>
-        <w:rPr>
-          <w:rFonts w:ascii="Times New Roman" w:hAnsi="Times New Roman" w:cs="Times New Roman"/>
-          <w:sz w:val="24"/>
-          <w:szCs w:val="24"/>
-          <w:lang w:val="en-US"/>
-        </w:rPr>
-      </w:pPr>
       <w:r>
         <w:rPr>
           <w:rFonts w:ascii="Times New Roman" w:hAnsi="Times New Roman" w:cs="Times New Roman"/>
@@ -1801,16 +1848,7 @@
           <w:szCs w:val="24"/>
           <w:lang w:val="en-US"/>
         </w:rPr>
-        <w:t xml:space="preserve">For this project we are going to use the MNSIT Dataset </w:t>
-      </w:r>
-      <w:r>
-        <w:rPr>
-          <w:rFonts w:ascii="Times New Roman" w:hAnsi="Times New Roman" w:cs="Times New Roman"/>
-          <w:sz w:val="24"/>
-          <w:szCs w:val="24"/>
-          <w:lang w:val="en-US"/>
-        </w:rPr>
-        <w:t>Modified</w:t>
+        <w:t>For this project we are going to use the MNSIT Dataset Modified</w:t>
       </w:r>
       <w:r>
         <w:rPr>
@@ -1819,59 +1857,23 @@
           <w:iCs/>
           <w:lang w:val="en-US"/>
         </w:rPr>
+        <w:t xml:space="preserve"> (National Institute of Standards and Technology),</w:t>
+      </w:r>
+      <w:r>
+        <w:rPr>
+          <w:rFonts w:ascii="Times New Roman" w:hAnsi="Times New Roman" w:cs="Times New Roman"/>
+          <w:lang w:val="en-US"/>
+        </w:rPr>
         <w:t xml:space="preserve"> </w:t>
       </w:r>
       <w:r>
         <w:rPr>
           <w:rFonts w:ascii="Times New Roman" w:hAnsi="Times New Roman" w:cs="Times New Roman"/>
-          <w:i/>
-          <w:iCs/>
-          <w:lang w:val="en-US"/>
-        </w:rPr>
-        <w:t>(</w:t>
-      </w:r>
-      <w:r>
-        <w:rPr>
-          <w:rFonts w:ascii="Times New Roman" w:hAnsi="Times New Roman" w:cs="Times New Roman"/>
-          <w:i/>
-          <w:iCs/>
-          <w:lang w:val="en-US"/>
-        </w:rPr>
-        <w:t>National Institute of Standards and Technology</w:t>
-      </w:r>
-      <w:r>
-        <w:rPr>
-          <w:rFonts w:ascii="Times New Roman" w:hAnsi="Times New Roman" w:cs="Times New Roman"/>
-          <w:i/>
-          <w:iCs/>
-          <w:lang w:val="en-US"/>
-        </w:rPr>
-        <w:t>),</w:t>
-      </w:r>
-      <w:r>
-        <w:rPr>
-          <w:rFonts w:ascii="Times New Roman" w:hAnsi="Times New Roman" w:cs="Times New Roman"/>
-          <w:lang w:val="en-US"/>
-        </w:rPr>
-        <w:t xml:space="preserve"> </w:t>
-      </w:r>
-      <w:r>
-        <w:rPr>
-          <w:rFonts w:ascii="Times New Roman" w:hAnsi="Times New Roman" w:cs="Times New Roman"/>
-          <w:sz w:val="24"/>
-          <w:szCs w:val="24"/>
-          <w:lang w:val="en-US"/>
-        </w:rPr>
-        <w:t>MNIST database was constructed from NIST's Special Database 3 and Special Database 1 which contain binary images of handwritten digits.</w:t>
-      </w:r>
-      <w:r>
-        <w:rPr>
-          <w:rFonts w:ascii="Times New Roman" w:hAnsi="Times New Roman" w:cs="Times New Roman"/>
-          <w:sz w:val="24"/>
-          <w:szCs w:val="24"/>
-          <w:lang w:val="en-US"/>
-        </w:rPr>
-        <w:t xml:space="preserve">  </w:t>
+          <w:sz w:val="24"/>
+          <w:szCs w:val="24"/>
+          <w:lang w:val="en-US"/>
+        </w:rPr>
+        <w:t xml:space="preserve">MNIST database was constructed from NIST's Special Database 3 and Special Database 1 which contain binary images of handwritten digits.  </w:t>
       </w:r>
       <w:proofErr w:type="spellStart"/>
       <w:r>
@@ -1916,16 +1918,7 @@
           <w:szCs w:val="24"/>
           <w:lang w:val="en-US"/>
         </w:rPr>
-        <w:t xml:space="preserve">Computer vision fundamentals including simple neural </w:t>
-      </w:r>
-      <w:r>
-        <w:rPr>
-          <w:rFonts w:ascii="Times New Roman" w:hAnsi="Times New Roman" w:cs="Times New Roman"/>
-          <w:sz w:val="24"/>
-          <w:szCs w:val="24"/>
-          <w:lang w:val="en-US"/>
-        </w:rPr>
-        <w:t>networks.</w:t>
+        <w:t>Computer vision fundamentals including simple neural networks.</w:t>
       </w:r>
     </w:p>
     <w:p>
@@ -2467,17 +2460,6 @@
         </w:rPr>
         <w:t>For our Output layer we are going to use 10 Neurons representing the numbers, 0,1,2,3,4,5,6,7,8,9 each one.</w:t>
       </w:r>
-    </w:p>
-    <w:p>
-      <w:pPr>
-        <w:spacing w:line="360" w:lineRule="auto"/>
-        <w:rPr>
-          <w:rFonts w:ascii="Times New Roman" w:hAnsi="Times New Roman" w:cs="Times New Roman"/>
-          <w:sz w:val="24"/>
-          <w:szCs w:val="24"/>
-          <w:lang w:val="en-US"/>
-        </w:rPr>
-      </w:pPr>
     </w:p>
     <w:p>
       <w:pPr>
@@ -2797,6 +2779,7 @@
           <w:rFonts w:ascii="Times New Roman" w:hAnsi="Times New Roman" w:cs="Times New Roman"/>
           <w:noProof/>
         </w:rPr>
+        <w:lastRenderedPageBreak/>
         <w:drawing>
           <wp:anchor distT="0" distB="0" distL="114300" distR="114300" simplePos="0" relativeHeight="251665408" behindDoc="1" locked="0" layoutInCell="1" allowOverlap="1" wp14:anchorId="12AB45C2" wp14:editId="3D1EAB27">
             <wp:simplePos x="0" y="0"/>
@@ -2895,43 +2878,7 @@
           <w:szCs w:val="24"/>
           <w:lang w:val="en-US"/>
         </w:rPr>
-        <w:t>On the last page we design how our layers will be working, meaning that our program will take the decision of which number is, any way at the beginning our program will</w:t>
-      </w:r>
-      <w:r>
-        <w:rPr>
-          <w:rFonts w:ascii="Times New Roman" w:hAnsi="Times New Roman" w:cs="Times New Roman"/>
-          <w:sz w:val="24"/>
-          <w:szCs w:val="24"/>
-          <w:lang w:val="en-US"/>
-        </w:rPr>
-        <w:t xml:space="preserve"> be </w:t>
-      </w:r>
-      <w:r>
-        <w:rPr>
-          <w:rFonts w:ascii="Times New Roman" w:hAnsi="Times New Roman" w:cs="Times New Roman"/>
-          <w:sz w:val="24"/>
-          <w:szCs w:val="24"/>
-          <w:lang w:val="en-US"/>
-        </w:rPr>
-        <w:t xml:space="preserve">very </w:t>
-      </w:r>
-      <w:r>
-        <w:rPr>
-          <w:rFonts w:ascii="Times New Roman" w:hAnsi="Times New Roman" w:cs="Times New Roman"/>
-          <w:sz w:val="24"/>
-          <w:szCs w:val="24"/>
-          <w:lang w:val="en-US"/>
-        </w:rPr>
-        <w:t>imprecise</w:t>
-      </w:r>
-      <w:r>
-        <w:rPr>
-          <w:rFonts w:ascii="Times New Roman" w:hAnsi="Times New Roman" w:cs="Times New Roman"/>
-          <w:sz w:val="24"/>
-          <w:szCs w:val="24"/>
-          <w:lang w:val="en-US"/>
-        </w:rPr>
-        <w:t>,</w:t>
+        <w:t>On the last page we design how our layers will be working, meaning that our program will take the decision of which number is, any way at the beginning our program will be very imprecise,</w:t>
       </w:r>
       <w:r>
         <w:rPr>
@@ -2947,25 +2894,7 @@
           <w:szCs w:val="24"/>
           <w:lang w:val="en-US"/>
         </w:rPr>
-        <w:t xml:space="preserve">since by not having any </w:t>
-      </w:r>
-      <w:r>
-        <w:rPr>
-          <w:rFonts w:ascii="Times New Roman" w:hAnsi="Times New Roman" w:cs="Times New Roman"/>
-          <w:sz w:val="24"/>
-          <w:szCs w:val="24"/>
-          <w:lang w:val="en-US"/>
-        </w:rPr>
-        <w:t>reference,</w:t>
-      </w:r>
-      <w:r>
-        <w:rPr>
-          <w:rFonts w:ascii="Times New Roman" w:hAnsi="Times New Roman" w:cs="Times New Roman"/>
-          <w:sz w:val="24"/>
-          <w:szCs w:val="24"/>
-          <w:lang w:val="en-US"/>
-        </w:rPr>
-        <w:t xml:space="preserve"> we will not be able to have an acceptable answer, that is why we </w:t>
+        <w:t xml:space="preserve">since by not having any reference, we will not be able to have an acceptable answer, that is why we </w:t>
       </w:r>
       <w:proofErr w:type="gramStart"/>
       <w:r>
@@ -2985,16 +2914,7 @@
           <w:szCs w:val="24"/>
           <w:lang w:val="en-US"/>
         </w:rPr>
-        <w:t xml:space="preserve"> train our program to be able to recognize the</w:t>
-      </w:r>
-      <w:r>
-        <w:rPr>
-          <w:rFonts w:ascii="Times New Roman" w:hAnsi="Times New Roman" w:cs="Times New Roman"/>
-          <w:sz w:val="24"/>
-          <w:szCs w:val="24"/>
-          <w:lang w:val="en-US"/>
-        </w:rPr>
-        <w:t xml:space="preserve"> numbers.</w:t>
+        <w:t xml:space="preserve"> train our program to be able to recognize the numbers.</w:t>
       </w:r>
     </w:p>
     <w:p>
@@ -3569,16 +3489,7 @@
           <w:szCs w:val="24"/>
           <w:lang w:val="en-US"/>
         </w:rPr>
-        <w:t>C</w:t>
-      </w:r>
-      <w:r>
-        <w:rPr>
-          <w:rFonts w:ascii="Times New Roman" w:hAnsi="Times New Roman" w:cs="Times New Roman"/>
-          <w:sz w:val="24"/>
-          <w:szCs w:val="24"/>
-          <w:lang w:val="en-US"/>
-        </w:rPr>
-        <w:t>ost functions are used to estimate how badly models are performing</w:t>
+        <w:t>Cost functions are used to estimate how badly models are performing</w:t>
       </w:r>
       <w:proofErr w:type="gramStart"/>
       <w:r>
@@ -3588,25 +3499,7 @@
           <w:szCs w:val="24"/>
           <w:lang w:val="en-US"/>
         </w:rPr>
-        <w:t>.</w:t>
-      </w:r>
-      <w:r>
-        <w:rPr>
-          <w:rFonts w:ascii="Times New Roman" w:hAnsi="Times New Roman" w:cs="Times New Roman"/>
-          <w:sz w:val="24"/>
-          <w:szCs w:val="24"/>
-          <w:lang w:val="en-US"/>
-        </w:rPr>
-        <w:t xml:space="preserve"> </w:t>
-      </w:r>
-      <w:r>
-        <w:rPr>
-          <w:rFonts w:ascii="Times New Roman" w:hAnsi="Times New Roman" w:cs="Times New Roman"/>
-          <w:sz w:val="24"/>
-          <w:szCs w:val="24"/>
-          <w:lang w:val="en-US"/>
-        </w:rPr>
-        <w:t>,</w:t>
+        <w:t>. ,</w:t>
       </w:r>
       <w:proofErr w:type="gramEnd"/>
       <w:r>
@@ -3618,9 +3511,12 @@
           <w:szCs w:val="24"/>
           <w:lang w:val="en-US"/>
         </w:rPr>
-        <w:t xml:space="preserve"> </w:t>
-      </w:r>
-      <w:r>
+        <w:t xml:space="preserve"> “A cost function is a measure of how wrong the model is in terms of its ability to estimate the relationship between X and y.”</w:t>
+      </w:r>
+    </w:p>
+    <w:p>
+      <w:pPr>
+        <w:spacing w:line="360" w:lineRule="auto"/>
         <w:rPr>
           <w:rFonts w:ascii="Times New Roman" w:hAnsi="Times New Roman" w:cs="Times New Roman"/>
           <w:i/>
@@ -3629,8 +3525,7 @@
           <w:szCs w:val="24"/>
           <w:lang w:val="en-US"/>
         </w:rPr>
-        <w:t>“A</w:t>
-      </w:r>
+      </w:pPr>
       <w:r>
         <w:rPr>
           <w:rFonts w:ascii="Times New Roman" w:hAnsi="Times New Roman" w:cs="Times New Roman"/>
@@ -3640,45 +3535,26 @@
           <w:szCs w:val="24"/>
           <w:lang w:val="en-US"/>
         </w:rPr>
-        <w:t xml:space="preserve"> cost function is a measure of how wrong the model is in terms of its ability to estimate the relationship between X and y.</w:t>
-      </w:r>
-      <w:r>
-        <w:rPr>
-          <w:rFonts w:ascii="Times New Roman" w:hAnsi="Times New Roman" w:cs="Times New Roman"/>
-          <w:i/>
-          <w:iCs/>
-          <w:sz w:val="24"/>
-          <w:szCs w:val="24"/>
-          <w:lang w:val="en-US"/>
-        </w:rPr>
-        <w:t>”</w:t>
-      </w:r>
-    </w:p>
-    <w:p>
-      <w:pPr>
-        <w:spacing w:line="360" w:lineRule="auto"/>
-        <w:rPr>
-          <w:rFonts w:ascii="Times New Roman" w:hAnsi="Times New Roman" w:cs="Times New Roman"/>
-          <w:i/>
-          <w:iCs/>
-          <w:sz w:val="24"/>
-          <w:szCs w:val="24"/>
-          <w:lang w:val="en-US"/>
-        </w:rPr>
-      </w:pPr>
-      <w:r>
-        <w:rPr>
-          <w:rFonts w:ascii="Times New Roman" w:hAnsi="Times New Roman" w:cs="Times New Roman"/>
-          <w:i/>
-          <w:iCs/>
-          <w:sz w:val="24"/>
-          <w:szCs w:val="24"/>
-          <w:lang w:val="en-US"/>
-        </w:rPr>
         <w:drawing>
-          <wp:inline distT="0" distB="0" distL="0" distR="0" wp14:anchorId="47C7A97A" wp14:editId="62F607EB">
-            <wp:extent cx="5612130" cy="2400300"/>
-            <wp:effectExtent l="0" t="0" r="7620" b="0"/>
+          <wp:anchor distT="0" distB="0" distL="114300" distR="114300" simplePos="0" relativeHeight="251670528" behindDoc="1" locked="0" layoutInCell="1" allowOverlap="1" wp14:anchorId="47C7A97A" wp14:editId="6BB7F4A9">
+            <wp:simplePos x="0" y="0"/>
+            <wp:positionH relativeFrom="margin">
+              <wp:align>center</wp:align>
+            </wp:positionH>
+            <wp:positionV relativeFrom="paragraph">
+              <wp:posOffset>459105</wp:posOffset>
+            </wp:positionV>
+            <wp:extent cx="6587883" cy="2817628"/>
+            <wp:effectExtent l="0" t="0" r="3810" b="1905"/>
+            <wp:wrapTight wrapText="bothSides">
+              <wp:wrapPolygon edited="0">
+                <wp:start x="0" y="0"/>
+                <wp:lineTo x="0" y="21469"/>
+                <wp:lineTo x="21550" y="21469"/>
+                <wp:lineTo x="21550" y="0"/>
+                <wp:lineTo x="0" y="0"/>
+              </wp:wrapPolygon>
+            </wp:wrapTight>
             <wp:docPr id="23" name="Imagen 23"/>
             <wp:cNvGraphicFramePr>
               <a:graphicFrameLocks xmlns:a="http://schemas.openxmlformats.org/drawingml/2006/main" noChangeAspect="1"/>
@@ -3691,7 +3567,13 @@
                     <pic:cNvPicPr/>
                   </pic:nvPicPr>
                   <pic:blipFill>
-                    <a:blip r:embed="rId19"/>
+                    <a:blip r:embed="rId19">
+                      <a:extLst>
+                        <a:ext uri="{28A0092B-C50C-407E-A947-70E740481C1C}">
+                          <a14:useLocalDpi xmlns:a14="http://schemas.microsoft.com/office/drawing/2010/main" val="0"/>
+                        </a:ext>
+                      </a:extLst>
+                    </a:blip>
                     <a:stretch>
                       <a:fillRect/>
                     </a:stretch>
@@ -3699,7 +3581,7 @@
                   <pic:spPr>
                     <a:xfrm>
                       <a:off x="0" y="0"/>
-                      <a:ext cx="5612130" cy="2400300"/>
+                      <a:ext cx="6587883" cy="2817628"/>
                     </a:xfrm>
                     <a:prstGeom prst="rect">
                       <a:avLst/>
@@ -3708,7 +3590,7 @@
                 </pic:pic>
               </a:graphicData>
             </a:graphic>
-          </wp:inline>
+          </wp:anchor>
         </w:drawing>
       </w:r>
     </w:p>
@@ -3816,16 +3698,7 @@
           <w:szCs w:val="24"/>
           <w:lang w:val="en-US"/>
         </w:rPr>
-        <w:t>I</w:t>
-      </w:r>
-      <w:r>
-        <w:rPr>
-          <w:rFonts w:ascii="Times New Roman" w:hAnsi="Times New Roman" w:cs="Times New Roman"/>
-          <w:sz w:val="24"/>
-          <w:szCs w:val="24"/>
-          <w:lang w:val="en-US"/>
-        </w:rPr>
-        <w:t>t’s</w:t>
+        <w:t>It’s</w:t>
       </w:r>
       <w:proofErr w:type="gramEnd"/>
       <w:r>
@@ -3835,52 +3708,7 @@
           <w:szCs w:val="24"/>
           <w:lang w:val="en-US"/>
         </w:rPr>
-        <w:t xml:space="preserve"> mostly impossible</w:t>
-      </w:r>
-      <w:r>
-        <w:rPr>
-          <w:rFonts w:ascii="Times New Roman" w:hAnsi="Times New Roman" w:cs="Times New Roman"/>
-          <w:sz w:val="24"/>
-          <w:szCs w:val="24"/>
-          <w:lang w:val="en-US"/>
-        </w:rPr>
-        <w:t xml:space="preserve"> to know what </w:t>
-      </w:r>
-      <w:r>
-        <w:rPr>
-          <w:rFonts w:ascii="Times New Roman" w:hAnsi="Times New Roman" w:cs="Times New Roman"/>
-          <w:sz w:val="24"/>
-          <w:szCs w:val="24"/>
-          <w:lang w:val="en-US"/>
-        </w:rPr>
-        <w:t>our</w:t>
-      </w:r>
-      <w:r>
-        <w:rPr>
-          <w:rFonts w:ascii="Times New Roman" w:hAnsi="Times New Roman" w:cs="Times New Roman"/>
-          <w:sz w:val="24"/>
-          <w:szCs w:val="24"/>
-          <w:lang w:val="en-US"/>
-        </w:rPr>
-        <w:t xml:space="preserve"> model’s weights should be right from the start. But with some trial and error based on the loss function </w:t>
-      </w:r>
-      <w:r>
-        <w:rPr>
-          <w:rFonts w:ascii="Times New Roman" w:hAnsi="Times New Roman" w:cs="Times New Roman"/>
-          <w:sz w:val="24"/>
-          <w:szCs w:val="24"/>
-          <w:lang w:val="en-US"/>
-        </w:rPr>
-        <w:t>we</w:t>
-      </w:r>
-      <w:r>
-        <w:rPr>
-          <w:rFonts w:ascii="Times New Roman" w:hAnsi="Times New Roman" w:cs="Times New Roman"/>
-          <w:sz w:val="24"/>
-          <w:szCs w:val="24"/>
-          <w:lang w:val="en-US"/>
-        </w:rPr>
-        <w:t xml:space="preserve"> can end up getting there </w:t>
+        <w:t xml:space="preserve"> mostly impossible to know what our model’s weights should be right from the start. But with some trial and error based on the loss function we can end up getting there </w:t>
       </w:r>
       <w:r>
         <w:rPr>
@@ -4293,7 +4121,6 @@
           <w:szCs w:val="24"/>
           <w:lang w:val="en-US"/>
         </w:rPr>
-        <w:lastRenderedPageBreak/>
         <w:t xml:space="preserve">On this project we use the </w:t>
       </w:r>
       <w:proofErr w:type="spellStart"/>
@@ -4316,17 +4143,15 @@
         </w:rPr>
         <w:t xml:space="preserve"> optimizer to take the </w:t>
       </w:r>
-      <w:proofErr w:type="spellStart"/>
-      <w:r>
-        <w:rPr>
-          <w:rFonts w:ascii="Times New Roman" w:hAnsi="Times New Roman" w:cs="Times New Roman"/>
-          <w:sz w:val="24"/>
-          <w:szCs w:val="24"/>
-          <w:lang w:val="en-US"/>
-        </w:rPr>
-        <w:t>matrics</w:t>
-      </w:r>
-      <w:proofErr w:type="spellEnd"/>
+      <w:r>
+        <w:rPr>
+          <w:rFonts w:ascii="Times New Roman" w:hAnsi="Times New Roman" w:cs="Times New Roman"/>
+          <w:sz w:val="24"/>
+          <w:szCs w:val="24"/>
+          <w:lang w:val="en-US"/>
+        </w:rPr>
+        <w:t>metrics</w:t>
+      </w:r>
       <w:r>
         <w:rPr>
           <w:rFonts w:ascii="Times New Roman" w:hAnsi="Times New Roman" w:cs="Times New Roman"/>
@@ -4975,9 +4800,63 @@
           <w:szCs w:val="28"/>
           <w:lang w:val="en-US"/>
         </w:rPr>
-        <w:t>Weights in connections</w:t>
-      </w:r>
-      <w:r>
+        <w:t>Weights in connections:</w:t>
+      </w:r>
+    </w:p>
+    <w:p>
+      <w:pPr>
+        <w:spacing w:line="360" w:lineRule="auto"/>
+        <w:rPr>
+          <w:rFonts w:ascii="Times New Roman" w:hAnsi="Times New Roman" w:cs="Times New Roman"/>
+          <w:sz w:val="24"/>
+          <w:szCs w:val="24"/>
+          <w:lang w:val="en-US"/>
+        </w:rPr>
+      </w:pPr>
+      <w:r>
+        <w:rPr>
+          <w:rFonts w:ascii="Times New Roman" w:hAnsi="Times New Roman" w:cs="Times New Roman"/>
+          <w:sz w:val="24"/>
+          <w:szCs w:val="24"/>
+          <w:lang w:val="en-US"/>
+        </w:rPr>
+        <w:t>We give it the name of connection weight when we talk about the number that represents how much relationship one neuron has with another, which makes some neurons have a stronger relationship than others.</w:t>
+      </w:r>
+    </w:p>
+    <w:p>
+      <w:pPr>
+        <w:spacing w:line="360" w:lineRule="auto"/>
+        <w:rPr>
+          <w:rFonts w:ascii="Times New Roman" w:hAnsi="Times New Roman" w:cs="Times New Roman"/>
+          <w:sz w:val="24"/>
+          <w:szCs w:val="24"/>
+          <w:lang w:val="en-US"/>
+        </w:rPr>
+      </w:pPr>
+      <w:r>
+        <w:rPr>
+          <w:rFonts w:ascii="Times New Roman" w:hAnsi="Times New Roman" w:cs="Times New Roman"/>
+          <w:sz w:val="24"/>
+          <w:szCs w:val="24"/>
+          <w:lang w:val="en-US"/>
+        </w:rPr>
+        <w:t>On this case we are going to have more than 50.000 connections that can be adjusted.</w:t>
+      </w:r>
+    </w:p>
+    <w:p>
+      <w:pPr>
+        <w:spacing w:line="360" w:lineRule="auto"/>
+        <w:rPr>
+          <w:rFonts w:ascii="Times New Roman" w:hAnsi="Times New Roman" w:cs="Times New Roman"/>
+          <w:sz w:val="24"/>
+          <w:szCs w:val="24"/>
+          <w:lang w:val="en-US"/>
+        </w:rPr>
+      </w:pPr>
+    </w:p>
+    <w:p>
+      <w:pPr>
+        <w:spacing w:line="360" w:lineRule="auto"/>
         <w:rPr>
           <w:rFonts w:ascii="Times New Roman" w:hAnsi="Times New Roman" w:cs="Times New Roman"/>
           <w:b/>
@@ -4986,72 +4865,8 @@
           <w:szCs w:val="28"/>
           <w:lang w:val="en-US"/>
         </w:rPr>
-        <w:t>:</w:t>
-      </w:r>
-    </w:p>
-    <w:p>
-      <w:pPr>
-        <w:spacing w:line="360" w:lineRule="auto"/>
-        <w:rPr>
-          <w:rFonts w:ascii="Times New Roman" w:hAnsi="Times New Roman" w:cs="Times New Roman"/>
-          <w:sz w:val="24"/>
-          <w:szCs w:val="24"/>
-          <w:lang w:val="en-US"/>
-        </w:rPr>
-      </w:pPr>
-      <w:r>
-        <w:rPr>
-          <w:rFonts w:ascii="Times New Roman" w:hAnsi="Times New Roman" w:cs="Times New Roman"/>
-          <w:sz w:val="24"/>
-          <w:szCs w:val="24"/>
-          <w:lang w:val="en-US"/>
-        </w:rPr>
-        <w:t xml:space="preserve">We give it the name of connection weight when we talk about the number that represents how much relationship one neuron has with another, which makes some neurons have a stronger relationship than </w:t>
-      </w:r>
-      <w:r>
-        <w:rPr>
-          <w:rFonts w:ascii="Times New Roman" w:hAnsi="Times New Roman" w:cs="Times New Roman"/>
-          <w:sz w:val="24"/>
-          <w:szCs w:val="24"/>
-          <w:lang w:val="en-US"/>
-        </w:rPr>
-        <w:t>others.</w:t>
-      </w:r>
-    </w:p>
-    <w:p>
-      <w:pPr>
-        <w:spacing w:line="360" w:lineRule="auto"/>
-        <w:rPr>
-          <w:rFonts w:ascii="Times New Roman" w:hAnsi="Times New Roman" w:cs="Times New Roman"/>
-          <w:sz w:val="24"/>
-          <w:szCs w:val="24"/>
-          <w:lang w:val="en-US"/>
-        </w:rPr>
-      </w:pPr>
-      <w:r>
-        <w:rPr>
-          <w:rFonts w:ascii="Times New Roman" w:hAnsi="Times New Roman" w:cs="Times New Roman"/>
-          <w:sz w:val="24"/>
-          <w:szCs w:val="24"/>
-          <w:lang w:val="en-US"/>
-        </w:rPr>
-        <w:t>On this case we are going to have more than 50.000 connections that can be adjusted.</w:t>
-      </w:r>
-    </w:p>
-    <w:p>
-      <w:pPr>
-        <w:spacing w:line="360" w:lineRule="auto"/>
-        <w:rPr>
-          <w:rFonts w:ascii="Times New Roman" w:hAnsi="Times New Roman" w:cs="Times New Roman"/>
-          <w:sz w:val="24"/>
-          <w:szCs w:val="24"/>
-          <w:lang w:val="en-US"/>
-        </w:rPr>
-      </w:pPr>
-    </w:p>
-    <w:p>
-      <w:pPr>
-        <w:spacing w:line="360" w:lineRule="auto"/>
+      </w:pPr>
+      <w:r>
         <w:rPr>
           <w:rFonts w:ascii="Times New Roman" w:hAnsi="Times New Roman" w:cs="Times New Roman"/>
           <w:b/>
@@ -5060,57 +4875,27 @@
           <w:szCs w:val="28"/>
           <w:lang w:val="en-US"/>
         </w:rPr>
-      </w:pPr>
-      <w:r>
-        <w:rPr>
-          <w:rFonts w:ascii="Times New Roman" w:hAnsi="Times New Roman" w:cs="Times New Roman"/>
-          <w:b/>
-          <w:bCs/>
-          <w:sz w:val="28"/>
-          <w:szCs w:val="28"/>
-          <w:lang w:val="en-US"/>
-        </w:rPr>
-        <w:t>Neuron thresholds</w:t>
-      </w:r>
-      <w:r>
-        <w:rPr>
-          <w:rFonts w:ascii="Times New Roman" w:hAnsi="Times New Roman" w:cs="Times New Roman"/>
-          <w:b/>
-          <w:bCs/>
-          <w:sz w:val="28"/>
-          <w:szCs w:val="28"/>
-          <w:lang w:val="en-US"/>
-        </w:rPr>
-        <w:t>:</w:t>
-      </w:r>
-    </w:p>
-    <w:p>
-      <w:pPr>
-        <w:spacing w:line="360" w:lineRule="auto"/>
-        <w:rPr>
-          <w:rFonts w:ascii="Times New Roman" w:hAnsi="Times New Roman" w:cs="Times New Roman"/>
-          <w:sz w:val="24"/>
-          <w:szCs w:val="24"/>
-          <w:lang w:val="en-US"/>
-        </w:rPr>
-      </w:pPr>
-      <w:r>
-        <w:rPr>
-          <w:rFonts w:ascii="Times New Roman" w:hAnsi="Times New Roman" w:cs="Times New Roman"/>
-          <w:sz w:val="24"/>
-          <w:szCs w:val="24"/>
-          <w:lang w:val="en-US"/>
-        </w:rPr>
-        <w:t xml:space="preserve">This is the name given to the number that each neuron has and is used to decide how each one </w:t>
-      </w:r>
-      <w:r>
-        <w:rPr>
-          <w:rFonts w:ascii="Times New Roman" w:hAnsi="Times New Roman" w:cs="Times New Roman"/>
-          <w:sz w:val="24"/>
-          <w:szCs w:val="24"/>
-          <w:lang w:val="en-US"/>
-        </w:rPr>
-        <w:t xml:space="preserve">works. On this case we have more that 100 </w:t>
+        <w:t>Neuron thresholds:</w:t>
+      </w:r>
+    </w:p>
+    <w:p>
+      <w:pPr>
+        <w:spacing w:line="360" w:lineRule="auto"/>
+        <w:rPr>
+          <w:rFonts w:ascii="Times New Roman" w:hAnsi="Times New Roman" w:cs="Times New Roman"/>
+          <w:sz w:val="24"/>
+          <w:szCs w:val="24"/>
+          <w:lang w:val="en-US"/>
+        </w:rPr>
+      </w:pPr>
+      <w:r>
+        <w:rPr>
+          <w:rFonts w:ascii="Times New Roman" w:hAnsi="Times New Roman" w:cs="Times New Roman"/>
+          <w:sz w:val="24"/>
+          <w:szCs w:val="24"/>
+          <w:lang w:val="en-US"/>
+        </w:rPr>
+        <w:t xml:space="preserve">This is the name given to the number that each neuron has and is used to decide how each one works. On this case we have more that 100 </w:t>
       </w:r>
     </w:p>
     <w:p>
@@ -5150,16 +4935,7 @@
           <w:szCs w:val="24"/>
           <w:lang w:val="en-US"/>
         </w:rPr>
-        <w:t>S</w:t>
-      </w:r>
-      <w:r>
-        <w:rPr>
-          <w:rFonts w:ascii="Times New Roman" w:hAnsi="Times New Roman" w:cs="Times New Roman"/>
-          <w:sz w:val="24"/>
-          <w:szCs w:val="24"/>
-          <w:lang w:val="en-US"/>
-        </w:rPr>
-        <w:t>ummarizing</w:t>
+        <w:t>Summarizing</w:t>
       </w:r>
       <w:r>
         <w:rPr>
@@ -5381,43 +5157,7 @@
           <w:szCs w:val="24"/>
           <w:lang w:val="en-US"/>
         </w:rPr>
-        <w:t xml:space="preserve">Each of the neurons in the anterior layer connects with one of the </w:t>
-      </w:r>
-      <w:r>
-        <w:rPr>
-          <w:rFonts w:ascii="Times New Roman" w:hAnsi="Times New Roman" w:cs="Times New Roman"/>
-          <w:sz w:val="24"/>
-          <w:szCs w:val="24"/>
-          <w:lang w:val="en-US"/>
-        </w:rPr>
-        <w:t>neurons</w:t>
-      </w:r>
-      <w:r>
-        <w:rPr>
-          <w:rFonts w:ascii="Times New Roman" w:hAnsi="Times New Roman" w:cs="Times New Roman"/>
-          <w:sz w:val="24"/>
-          <w:szCs w:val="24"/>
-          <w:lang w:val="en-US"/>
-        </w:rPr>
-        <w:t xml:space="preserve"> </w:t>
-      </w:r>
-      <w:r>
-        <w:rPr>
-          <w:rFonts w:ascii="Times New Roman" w:hAnsi="Times New Roman" w:cs="Times New Roman"/>
-          <w:sz w:val="24"/>
-          <w:szCs w:val="24"/>
-          <w:lang w:val="en-US"/>
-        </w:rPr>
-        <w:t>in</w:t>
-      </w:r>
-      <w:r>
-        <w:rPr>
-          <w:rFonts w:ascii="Times New Roman" w:hAnsi="Times New Roman" w:cs="Times New Roman"/>
-          <w:sz w:val="24"/>
-          <w:szCs w:val="24"/>
-          <w:lang w:val="en-US"/>
-        </w:rPr>
-        <w:t xml:space="preserve"> the next layer.</w:t>
+        <w:t>Each of the neurons in the anterior layer connects with one of the neurons in the next layer.</w:t>
       </w:r>
     </w:p>
     <w:p>
@@ -5503,25 +5243,7 @@
           <w:szCs w:val="24"/>
           <w:lang w:val="en-US"/>
         </w:rPr>
-        <w:t xml:space="preserve"> </w:t>
-      </w:r>
-      <w:r>
-        <w:rPr>
-          <w:rFonts w:ascii="Times New Roman" w:hAnsi="Times New Roman" w:cs="Times New Roman"/>
-          <w:sz w:val="24"/>
-          <w:szCs w:val="24"/>
-          <w:lang w:val="en-US"/>
-        </w:rPr>
-        <w:t xml:space="preserve">By training our program with images where we already know which is the correct </w:t>
-      </w:r>
-      <w:r>
-        <w:rPr>
-          <w:rFonts w:ascii="Times New Roman" w:hAnsi="Times New Roman" w:cs="Times New Roman"/>
-          <w:sz w:val="24"/>
-          <w:szCs w:val="24"/>
-          <w:lang w:val="en-US"/>
-        </w:rPr>
-        <w:t>answer.</w:t>
+        <w:t xml:space="preserve"> By training our program with images where we already know which is the correct answer.</w:t>
       </w:r>
     </w:p>
     <w:p>
@@ -5563,25 +5285,7 @@
           <w:szCs w:val="24"/>
           <w:lang w:val="en-US"/>
         </w:rPr>
-        <w:t xml:space="preserve"> </w:t>
-      </w:r>
-      <w:r>
-        <w:rPr>
-          <w:rFonts w:ascii="Times New Roman" w:hAnsi="Times New Roman" w:cs="Times New Roman"/>
-          <w:sz w:val="24"/>
-          <w:szCs w:val="24"/>
-          <w:lang w:val="en-US"/>
-        </w:rPr>
-        <w:t xml:space="preserve">We measure the errors with the cost function, and the optimizer adjusts the weights and </w:t>
-      </w:r>
-      <w:r>
-        <w:rPr>
-          <w:rFonts w:ascii="Times New Roman" w:hAnsi="Times New Roman" w:cs="Times New Roman"/>
-          <w:sz w:val="24"/>
-          <w:szCs w:val="24"/>
-          <w:lang w:val="en-US"/>
-        </w:rPr>
-        <w:t>thresholds.</w:t>
+        <w:t xml:space="preserve"> We measure the errors with the cost function, and the optimizer adjusts the weights and thresholds.</w:t>
       </w:r>
     </w:p>
     <w:p>
@@ -5656,417 +5360,76 @@
           <w:lang w:val="en-US"/>
         </w:rPr>
       </w:pPr>
-    </w:p>
-    <w:p>
-      <w:pPr>
-        <w:spacing w:line="360" w:lineRule="auto"/>
-        <w:rPr>
-          <w:rFonts w:ascii="Times New Roman" w:hAnsi="Times New Roman" w:cs="Times New Roman"/>
-          <w:sz w:val="24"/>
-          <w:szCs w:val="24"/>
-          <w:lang w:val="en-US"/>
-        </w:rPr>
-      </w:pPr>
-    </w:p>
-    <w:p>
-      <w:pPr>
-        <w:spacing w:line="360" w:lineRule="auto"/>
-        <w:rPr>
-          <w:rFonts w:ascii="Times New Roman" w:hAnsi="Times New Roman" w:cs="Times New Roman"/>
-          <w:sz w:val="24"/>
-          <w:szCs w:val="24"/>
-          <w:lang w:val="en-US"/>
-        </w:rPr>
-      </w:pPr>
-    </w:p>
-    <w:p>
-      <w:pPr>
-        <w:spacing w:line="360" w:lineRule="auto"/>
-        <w:rPr>
-          <w:rFonts w:ascii="Times New Roman" w:hAnsi="Times New Roman" w:cs="Times New Roman"/>
-          <w:sz w:val="24"/>
-          <w:szCs w:val="24"/>
-          <w:lang w:val="en-US"/>
-        </w:rPr>
-      </w:pPr>
-    </w:p>
-    <w:p>
-      <w:pPr>
-        <w:spacing w:line="360" w:lineRule="auto"/>
-        <w:rPr>
-          <w:rFonts w:ascii="Times New Roman" w:hAnsi="Times New Roman" w:cs="Times New Roman"/>
-          <w:sz w:val="24"/>
-          <w:szCs w:val="24"/>
-          <w:lang w:val="en-US"/>
-        </w:rPr>
-      </w:pPr>
-    </w:p>
-    <w:p>
-      <w:pPr>
-        <w:spacing w:line="360" w:lineRule="auto"/>
-        <w:rPr>
-          <w:rFonts w:ascii="Times New Roman" w:hAnsi="Times New Roman" w:cs="Times New Roman"/>
-          <w:sz w:val="24"/>
-          <w:szCs w:val="24"/>
-          <w:lang w:val="en-US"/>
-        </w:rPr>
-      </w:pPr>
-    </w:p>
-    <w:p>
-      <w:pPr>
-        <w:spacing w:line="360" w:lineRule="auto"/>
-        <w:rPr>
-          <w:rFonts w:ascii="Times New Roman" w:hAnsi="Times New Roman" w:cs="Times New Roman"/>
-          <w:sz w:val="24"/>
-          <w:szCs w:val="24"/>
-          <w:lang w:val="en-US"/>
-        </w:rPr>
-      </w:pPr>
-    </w:p>
-    <w:p>
-      <w:pPr>
-        <w:spacing w:line="360" w:lineRule="auto"/>
-        <w:rPr>
-          <w:rFonts w:ascii="Times New Roman" w:hAnsi="Times New Roman" w:cs="Times New Roman"/>
-          <w:sz w:val="24"/>
-          <w:szCs w:val="24"/>
-          <w:lang w:val="en-US"/>
-        </w:rPr>
-      </w:pPr>
-    </w:p>
-    <w:p>
-      <w:pPr>
-        <w:spacing w:line="360" w:lineRule="auto"/>
-        <w:rPr>
-          <w:rFonts w:ascii="Times New Roman" w:hAnsi="Times New Roman" w:cs="Times New Roman"/>
-          <w:sz w:val="24"/>
-          <w:szCs w:val="24"/>
-          <w:lang w:val="en-US"/>
-        </w:rPr>
-      </w:pPr>
-    </w:p>
-    <w:p>
-      <w:pPr>
-        <w:spacing w:line="360" w:lineRule="auto"/>
-        <w:rPr>
-          <w:rFonts w:ascii="Times New Roman" w:hAnsi="Times New Roman" w:cs="Times New Roman"/>
-          <w:sz w:val="24"/>
-          <w:szCs w:val="24"/>
-          <w:lang w:val="en-US"/>
-        </w:rPr>
-      </w:pPr>
-    </w:p>
-    <w:p>
-      <w:pPr>
-        <w:spacing w:line="360" w:lineRule="auto"/>
-        <w:rPr>
-          <w:rFonts w:ascii="Times New Roman" w:hAnsi="Times New Roman" w:cs="Times New Roman"/>
-          <w:sz w:val="24"/>
-          <w:szCs w:val="24"/>
-          <w:lang w:val="en-US"/>
-        </w:rPr>
-      </w:pPr>
-    </w:p>
-    <w:p>
-      <w:pPr>
-        <w:spacing w:line="360" w:lineRule="auto"/>
-        <w:rPr>
-          <w:rFonts w:ascii="Times New Roman" w:hAnsi="Times New Roman" w:cs="Times New Roman"/>
-          <w:sz w:val="24"/>
-          <w:szCs w:val="24"/>
-          <w:lang w:val="en-US"/>
-        </w:rPr>
-      </w:pPr>
-    </w:p>
-    <w:p>
-      <w:pPr>
-        <w:spacing w:line="360" w:lineRule="auto"/>
-        <w:rPr>
-          <w:rFonts w:ascii="Times New Roman" w:hAnsi="Times New Roman" w:cs="Times New Roman"/>
-          <w:sz w:val="24"/>
-          <w:szCs w:val="24"/>
-          <w:lang w:val="en-US"/>
-        </w:rPr>
-      </w:pPr>
-    </w:p>
-    <w:p>
-      <w:pPr>
-        <w:spacing w:line="360" w:lineRule="auto"/>
-        <w:rPr>
-          <w:rFonts w:ascii="Times New Roman" w:hAnsi="Times New Roman" w:cs="Times New Roman"/>
-          <w:sz w:val="24"/>
-          <w:szCs w:val="24"/>
-          <w:lang w:val="en-US"/>
-        </w:rPr>
-      </w:pPr>
-      <w:proofErr w:type="gramStart"/>
-      <w:r>
-        <w:rPr>
-          <w:rFonts w:ascii="Times New Roman" w:hAnsi="Times New Roman" w:cs="Times New Roman"/>
-          <w:sz w:val="24"/>
-          <w:szCs w:val="24"/>
-          <w:lang w:val="en-US"/>
-        </w:rPr>
-        <w:lastRenderedPageBreak/>
-        <w:t>Is</w:t>
-      </w:r>
-      <w:proofErr w:type="gramEnd"/>
-      <w:r>
-        <w:rPr>
-          <w:rFonts w:ascii="Times New Roman" w:hAnsi="Times New Roman" w:cs="Times New Roman"/>
-          <w:sz w:val="24"/>
-          <w:szCs w:val="24"/>
-          <w:lang w:val="en-US"/>
-        </w:rPr>
-        <w:t xml:space="preserve"> there better ways to do it? </w:t>
-      </w:r>
-    </w:p>
-    <w:p>
-      <w:pPr>
-        <w:spacing w:line="360" w:lineRule="auto"/>
-        <w:rPr>
-          <w:rFonts w:ascii="Times New Roman" w:hAnsi="Times New Roman" w:cs="Times New Roman"/>
-          <w:sz w:val="24"/>
-          <w:szCs w:val="24"/>
-          <w:lang w:val="en-US"/>
-        </w:rPr>
-      </w:pPr>
-    </w:p>
-    <w:p>
-      <w:pPr>
-        <w:spacing w:line="360" w:lineRule="auto"/>
-        <w:rPr>
-          <w:rFonts w:ascii="Times New Roman" w:hAnsi="Times New Roman" w:cs="Times New Roman"/>
-          <w:sz w:val="24"/>
-          <w:szCs w:val="24"/>
-          <w:lang w:val="en-US"/>
-        </w:rPr>
-      </w:pPr>
-    </w:p>
-    <w:p>
-      <w:pPr>
-        <w:spacing w:line="360" w:lineRule="auto"/>
-        <w:rPr>
-          <w:rFonts w:ascii="Times New Roman" w:hAnsi="Times New Roman" w:cs="Times New Roman"/>
-          <w:sz w:val="24"/>
-          <w:szCs w:val="24"/>
-          <w:lang w:val="en-US"/>
-        </w:rPr>
-      </w:pPr>
-    </w:p>
-    <w:p>
-      <w:pPr>
-        <w:spacing w:line="360" w:lineRule="auto"/>
-        <w:rPr>
-          <w:rFonts w:ascii="Times New Roman" w:hAnsi="Times New Roman" w:cs="Times New Roman"/>
-          <w:sz w:val="24"/>
-          <w:szCs w:val="24"/>
-          <w:lang w:val="en-US"/>
-        </w:rPr>
-      </w:pPr>
-    </w:p>
-    <w:p>
-      <w:pPr>
-        <w:spacing w:line="360" w:lineRule="auto"/>
-        <w:rPr>
-          <w:rFonts w:ascii="Times New Roman" w:hAnsi="Times New Roman" w:cs="Times New Roman"/>
-          <w:sz w:val="24"/>
-          <w:szCs w:val="24"/>
-          <w:lang w:val="en-US"/>
-        </w:rPr>
-      </w:pPr>
-    </w:p>
-    <w:p>
-      <w:pPr>
-        <w:spacing w:line="360" w:lineRule="auto"/>
-        <w:rPr>
-          <w:rFonts w:ascii="Times New Roman" w:hAnsi="Times New Roman" w:cs="Times New Roman"/>
-          <w:sz w:val="24"/>
-          <w:szCs w:val="24"/>
-          <w:lang w:val="en-US"/>
-        </w:rPr>
-      </w:pPr>
-    </w:p>
-    <w:p>
-      <w:pPr>
-        <w:spacing w:line="360" w:lineRule="auto"/>
-        <w:rPr>
-          <w:rFonts w:ascii="Times New Roman" w:hAnsi="Times New Roman" w:cs="Times New Roman"/>
-          <w:sz w:val="24"/>
-          <w:szCs w:val="24"/>
-          <w:lang w:val="en-US"/>
-        </w:rPr>
-      </w:pPr>
-    </w:p>
-    <w:p>
-      <w:pPr>
-        <w:spacing w:line="360" w:lineRule="auto"/>
-        <w:rPr>
-          <w:rFonts w:ascii="Times New Roman" w:hAnsi="Times New Roman" w:cs="Times New Roman"/>
-          <w:sz w:val="24"/>
-          <w:szCs w:val="24"/>
-          <w:lang w:val="en-US"/>
-        </w:rPr>
-      </w:pPr>
-    </w:p>
-    <w:p>
-      <w:pPr>
-        <w:spacing w:line="360" w:lineRule="auto"/>
-        <w:rPr>
-          <w:rFonts w:ascii="Times New Roman" w:hAnsi="Times New Roman" w:cs="Times New Roman"/>
-          <w:sz w:val="24"/>
-          <w:szCs w:val="24"/>
-          <w:lang w:val="en-US"/>
-        </w:rPr>
-      </w:pPr>
-    </w:p>
-    <w:p>
-      <w:pPr>
-        <w:spacing w:line="360" w:lineRule="auto"/>
-        <w:rPr>
-          <w:rFonts w:ascii="Times New Roman" w:hAnsi="Times New Roman" w:cs="Times New Roman"/>
-          <w:sz w:val="24"/>
-          <w:szCs w:val="24"/>
-          <w:lang w:val="en-US"/>
-        </w:rPr>
-      </w:pPr>
-    </w:p>
-    <w:p>
-      <w:pPr>
-        <w:spacing w:line="360" w:lineRule="auto"/>
-        <w:rPr>
-          <w:rFonts w:ascii="Times New Roman" w:hAnsi="Times New Roman" w:cs="Times New Roman"/>
-          <w:sz w:val="24"/>
-          <w:szCs w:val="24"/>
-          <w:lang w:val="en-US"/>
-        </w:rPr>
-      </w:pPr>
-    </w:p>
-    <w:p>
-      <w:pPr>
-        <w:spacing w:line="360" w:lineRule="auto"/>
-        <w:rPr>
-          <w:rFonts w:ascii="Times New Roman" w:hAnsi="Times New Roman" w:cs="Times New Roman"/>
-          <w:sz w:val="24"/>
-          <w:szCs w:val="24"/>
-          <w:lang w:val="en-US"/>
-        </w:rPr>
-      </w:pPr>
-    </w:p>
-    <w:p>
-      <w:pPr>
-        <w:spacing w:line="360" w:lineRule="auto"/>
-        <w:rPr>
-          <w:rFonts w:ascii="Times New Roman" w:hAnsi="Times New Roman" w:cs="Times New Roman"/>
-          <w:sz w:val="24"/>
-          <w:szCs w:val="24"/>
-          <w:lang w:val="en-US"/>
-        </w:rPr>
-      </w:pPr>
-      <w:r>
-        <w:rPr>
-          <w:rFonts w:ascii="Times New Roman" w:hAnsi="Times New Roman" w:cs="Times New Roman"/>
-          <w:sz w:val="24"/>
-          <w:szCs w:val="24"/>
-          <w:lang w:val="en-US"/>
-        </w:rPr>
-        <w:t xml:space="preserve">CODE: </w:t>
-      </w:r>
-    </w:p>
-    <w:p>
-      <w:pPr>
-        <w:spacing w:line="360" w:lineRule="auto"/>
-        <w:rPr>
-          <w:rFonts w:ascii="Times New Roman" w:hAnsi="Times New Roman" w:cs="Times New Roman"/>
-          <w:sz w:val="24"/>
-          <w:szCs w:val="24"/>
-          <w:lang w:val="en-US"/>
-        </w:rPr>
-      </w:pPr>
-      <w:r>
-        <w:rPr>
-          <w:rFonts w:ascii="Times New Roman" w:hAnsi="Times New Roman" w:cs="Times New Roman"/>
-          <w:sz w:val="24"/>
-          <w:szCs w:val="24"/>
-          <w:lang w:val="en-US"/>
-        </w:rPr>
-        <w:t>The first sept is getting python from 3.5 to 3.7 (if we use 3.8 or more, will fail for version control on keras framework) and install all the libraries that we need you can see more about this on the README.MD</w:t>
-      </w:r>
-    </w:p>
-    <w:p>
-      <w:pPr>
-        <w:spacing w:line="360" w:lineRule="auto"/>
-        <w:rPr>
-          <w:rFonts w:ascii="Times New Roman" w:hAnsi="Times New Roman" w:cs="Times New Roman"/>
-          <w:sz w:val="24"/>
-          <w:szCs w:val="24"/>
-          <w:lang w:val="en-US"/>
-        </w:rPr>
-      </w:pPr>
-    </w:p>
-    <w:p>
-      <w:pPr>
-        <w:spacing w:line="360" w:lineRule="auto"/>
-        <w:rPr>
-          <w:rFonts w:ascii="Times New Roman" w:hAnsi="Times New Roman" w:cs="Times New Roman"/>
-          <w:sz w:val="24"/>
-          <w:szCs w:val="24"/>
-          <w:lang w:val="en-US"/>
-        </w:rPr>
-      </w:pPr>
-      <w:r>
-        <w:rPr>
-          <w:rFonts w:ascii="Times New Roman" w:hAnsi="Times New Roman" w:cs="Times New Roman"/>
-          <w:sz w:val="24"/>
-          <w:szCs w:val="24"/>
-          <w:lang w:val="en-US"/>
-        </w:rPr>
-        <w:t>1.- We are going to add the general imports and the import for the keras and MNSIT sets</w:t>
-      </w:r>
-    </w:p>
-    <w:p>
-      <w:pPr>
-        <w:spacing w:line="360" w:lineRule="auto"/>
-        <w:rPr>
-          <w:rFonts w:ascii="Times New Roman" w:hAnsi="Times New Roman" w:cs="Times New Roman"/>
-          <w:sz w:val="24"/>
-          <w:szCs w:val="24"/>
-          <w:lang w:val="en-US"/>
-        </w:rPr>
-      </w:pPr>
-      <w:r>
-        <w:rPr>
-          <w:rFonts w:ascii="Times New Roman" w:hAnsi="Times New Roman" w:cs="Times New Roman"/>
-          <w:sz w:val="24"/>
-          <w:szCs w:val="24"/>
-          <w:lang w:val="en-US"/>
-        </w:rPr>
-        <w:t>2.- We use the dataset and initialize with the loggers form tenser flow</w:t>
-      </w:r>
-    </w:p>
-    <w:p>
-      <w:pPr>
-        <w:spacing w:line="360" w:lineRule="auto"/>
-        <w:rPr>
-          <w:rFonts w:ascii="Times New Roman" w:hAnsi="Times New Roman" w:cs="Times New Roman"/>
-          <w:sz w:val="24"/>
-          <w:szCs w:val="24"/>
-          <w:lang w:val="en-US"/>
-        </w:rPr>
-      </w:pPr>
-      <w:r>
-        <w:rPr>
-          <w:rFonts w:ascii="Times New Roman" w:hAnsi="Times New Roman" w:cs="Times New Roman"/>
-          <w:sz w:val="24"/>
-          <w:szCs w:val="24"/>
-          <w:lang w:val="en-US"/>
-        </w:rPr>
-        <w:lastRenderedPageBreak/>
+      <w:r>
+        <w:rPr>
+          <w:noProof/>
+          <w:lang w:val="en-US"/>
+        </w:rPr>
+        <w:t xml:space="preserve"> </w:t>
+      </w:r>
+      <w:r>
+        <w:rPr>
+          <w:rFonts w:ascii="Times New Roman" w:hAnsi="Times New Roman" w:cs="Times New Roman"/>
+          <w:sz w:val="24"/>
+          <w:szCs w:val="24"/>
+          <w:lang w:val="en-US"/>
+        </w:rPr>
+        <w:t xml:space="preserve">For the implementation we are going to use python and </w:t>
+      </w:r>
+      <w:r>
+        <w:rPr>
+          <w:rFonts w:ascii="Times New Roman" w:hAnsi="Times New Roman" w:cs="Times New Roman"/>
+          <w:sz w:val="24"/>
+          <w:szCs w:val="24"/>
+          <w:lang w:val="en-US"/>
+        </w:rPr>
+        <w:t>TensorFlow</w:t>
+      </w:r>
+      <w:r>
+        <w:rPr>
+          <w:rFonts w:ascii="Times New Roman" w:hAnsi="Times New Roman" w:cs="Times New Roman"/>
+          <w:sz w:val="24"/>
+          <w:szCs w:val="24"/>
+          <w:lang w:val="en-US"/>
+        </w:rPr>
+        <w:t xml:space="preserve"> + Keras framework</w:t>
+      </w:r>
+    </w:p>
+    <w:p>
+      <w:pPr>
+        <w:spacing w:line="360" w:lineRule="auto"/>
+        <w:rPr>
+          <w:rFonts w:ascii="Times New Roman" w:hAnsi="Times New Roman" w:cs="Times New Roman"/>
+          <w:sz w:val="24"/>
+          <w:szCs w:val="24"/>
+          <w:lang w:val="en-US"/>
+        </w:rPr>
+      </w:pPr>
+      <w:r>
+        <w:rPr>
+          <w:noProof/>
+        </w:rPr>
         <w:drawing>
-          <wp:inline distT="0" distB="0" distL="0" distR="0" wp14:anchorId="4DB43E31" wp14:editId="1FEAACEC">
-            <wp:extent cx="5612130" cy="2348230"/>
-            <wp:effectExtent l="0" t="0" r="7620" b="0"/>
-            <wp:docPr id="13" name="Imagen 13"/>
+          <wp:anchor distT="0" distB="0" distL="114300" distR="114300" simplePos="0" relativeHeight="251669504" behindDoc="1" locked="0" layoutInCell="1" allowOverlap="1" wp14:anchorId="42DED4F0" wp14:editId="727BC368">
+            <wp:simplePos x="0" y="0"/>
+            <wp:positionH relativeFrom="margin">
+              <wp:posOffset>3338623</wp:posOffset>
+            </wp:positionH>
+            <wp:positionV relativeFrom="paragraph">
+              <wp:posOffset>177564</wp:posOffset>
+            </wp:positionV>
+            <wp:extent cx="2059266" cy="1158949"/>
+            <wp:effectExtent l="0" t="0" r="0" b="3175"/>
+            <wp:wrapTight wrapText="bothSides">
+              <wp:wrapPolygon edited="0">
+                <wp:start x="0" y="0"/>
+                <wp:lineTo x="0" y="21304"/>
+                <wp:lineTo x="21387" y="21304"/>
+                <wp:lineTo x="21387" y="0"/>
+                <wp:lineTo x="0" y="0"/>
+              </wp:wrapPolygon>
+            </wp:wrapTight>
+            <wp:docPr id="25" name="Imagen 25" descr="Por qué TensorFlow"/>
             <wp:cNvGraphicFramePr>
               <a:graphicFrameLocks xmlns:a="http://schemas.openxmlformats.org/drawingml/2006/main" noChangeAspect="1"/>
             </wp:cNvGraphicFramePr>
@@ -6074,82 +5437,92 @@
               <a:graphicData uri="http://schemas.openxmlformats.org/drawingml/2006/picture">
                 <pic:pic xmlns:pic="http://schemas.openxmlformats.org/drawingml/2006/picture">
                   <pic:nvPicPr>
-                    <pic:cNvPr id="1" name=""/>
-                    <pic:cNvPicPr/>
+                    <pic:cNvPr id="0" name="Picture 11" descr="Por qué TensorFlow"/>
+                    <pic:cNvPicPr>
+                      <a:picLocks noChangeAspect="1" noChangeArrowheads="1"/>
+                    </pic:cNvPicPr>
                   </pic:nvPicPr>
                   <pic:blipFill>
-                    <a:blip r:embed="rId31"/>
+                    <a:blip r:embed="rId31" cstate="print">
+                      <a:extLst>
+                        <a:ext uri="{28A0092B-C50C-407E-A947-70E740481C1C}">
+                          <a14:useLocalDpi xmlns:a14="http://schemas.microsoft.com/office/drawing/2010/main" val="0"/>
+                        </a:ext>
+                      </a:extLst>
+                    </a:blip>
+                    <a:srcRect/>
                     <a:stretch>
                       <a:fillRect/>
                     </a:stretch>
                   </pic:blipFill>
-                  <pic:spPr>
+                  <pic:spPr bwMode="auto">
                     <a:xfrm>
                       <a:off x="0" y="0"/>
-                      <a:ext cx="5612130" cy="2348230"/>
+                      <a:ext cx="2059266" cy="1158949"/>
                     </a:xfrm>
                     <a:prstGeom prst="rect">
                       <a:avLst/>
                     </a:prstGeom>
+                    <a:noFill/>
+                    <a:ln>
+                      <a:noFill/>
+                    </a:ln>
                   </pic:spPr>
                 </pic:pic>
               </a:graphicData>
             </a:graphic>
-          </wp:inline>
+          </wp:anchor>
         </w:drawing>
       </w:r>
-    </w:p>
-    <w:p>
-      <w:pPr>
-        <w:spacing w:line="360" w:lineRule="auto"/>
-        <w:rPr>
-          <w:rFonts w:ascii="Times New Roman" w:hAnsi="Times New Roman" w:cs="Times New Roman"/>
-          <w:sz w:val="24"/>
-          <w:szCs w:val="24"/>
-          <w:lang w:val="en-US"/>
-        </w:rPr>
-      </w:pPr>
-      <w:r>
-        <w:rPr>
-          <w:rFonts w:ascii="Times New Roman" w:hAnsi="Times New Roman" w:cs="Times New Roman"/>
-          <w:sz w:val="24"/>
-          <w:szCs w:val="24"/>
-          <w:lang w:val="en-US"/>
-        </w:rPr>
-        <w:t>3.- We get the 60.000 images as the training set</w:t>
-      </w:r>
-      <w:r>
-        <w:rPr>
-          <w:rFonts w:ascii="Times New Roman" w:hAnsi="Times New Roman" w:cs="Times New Roman"/>
-          <w:sz w:val="24"/>
-          <w:szCs w:val="24"/>
-          <w:lang w:val="en-US"/>
-        </w:rPr>
-        <w:t xml:space="preserve"> and 10.000 for the testing </w:t>
-      </w:r>
-    </w:p>
-    <w:p>
-      <w:pPr>
-        <w:spacing w:line="360" w:lineRule="auto"/>
-        <w:rPr>
-          <w:rFonts w:ascii="Times New Roman" w:hAnsi="Times New Roman" w:cs="Times New Roman"/>
-          <w:sz w:val="24"/>
-          <w:szCs w:val="24"/>
-          <w:lang w:val="en-US"/>
-        </w:rPr>
-      </w:pPr>
-      <w:r>
-        <w:rPr>
-          <w:rFonts w:ascii="Times New Roman" w:hAnsi="Times New Roman" w:cs="Times New Roman"/>
-          <w:sz w:val="24"/>
-          <w:szCs w:val="24"/>
-          <w:lang w:val="en-US"/>
+      <w:r>
+        <w:rPr>
+          <w:rFonts w:ascii="Times New Roman" w:hAnsi="Times New Roman" w:cs="Times New Roman"/>
+          <w:sz w:val="24"/>
+          <w:szCs w:val="24"/>
+          <w:lang w:val="en-US"/>
+        </w:rPr>
+        <w:t>First what is keras and TensorFlow?</w:t>
+      </w:r>
+    </w:p>
+    <w:p>
+      <w:pPr>
+        <w:spacing w:line="360" w:lineRule="auto"/>
+        <w:rPr>
+          <w:rFonts w:ascii="Times New Roman" w:hAnsi="Times New Roman" w:cs="Times New Roman"/>
+          <w:sz w:val="24"/>
+          <w:szCs w:val="24"/>
+          <w:lang w:val="en-US"/>
+        </w:rPr>
+      </w:pPr>
+      <w:r>
+        <w:rPr>
+          <w:noProof/>
         </w:rPr>
         <w:drawing>
-          <wp:inline distT="0" distB="0" distL="0" distR="0" wp14:anchorId="32CDDBD3" wp14:editId="74FA397B">
-            <wp:extent cx="5612130" cy="779145"/>
-            <wp:effectExtent l="0" t="0" r="7620" b="1905"/>
-            <wp:docPr id="14" name="Imagen 14"/>
+          <wp:anchor distT="0" distB="0" distL="114300" distR="114300" simplePos="0" relativeHeight="251668480" behindDoc="1" locked="0" layoutInCell="1" allowOverlap="1" wp14:anchorId="594E052C" wp14:editId="7F9B8E4D">
+            <wp:simplePos x="0" y="0"/>
+            <wp:positionH relativeFrom="margin">
+              <wp:posOffset>3608705</wp:posOffset>
+            </wp:positionH>
+            <wp:positionV relativeFrom="paragraph">
+              <wp:posOffset>1106391</wp:posOffset>
+            </wp:positionV>
+            <wp:extent cx="2030095" cy="588645"/>
+            <wp:effectExtent l="0" t="0" r="0" b="1905"/>
+            <wp:wrapTight wrapText="bothSides">
+              <wp:wrapPolygon edited="0">
+                <wp:start x="0" y="0"/>
+                <wp:lineTo x="0" y="20971"/>
+                <wp:lineTo x="6689" y="20971"/>
+                <wp:lineTo x="19458" y="17476"/>
+                <wp:lineTo x="20674" y="14680"/>
+                <wp:lineTo x="19864" y="11184"/>
+                <wp:lineTo x="20877" y="7689"/>
+                <wp:lineTo x="6689" y="0"/>
+                <wp:lineTo x="0" y="0"/>
+              </wp:wrapPolygon>
+            </wp:wrapTight>
+            <wp:docPr id="24" name="Imagen 24"/>
             <wp:cNvGraphicFramePr>
               <a:graphicFrameLocks xmlns:a="http://schemas.openxmlformats.org/drawingml/2006/main" noChangeAspect="1"/>
             </wp:cNvGraphicFramePr>
@@ -6157,87 +5530,703 @@
               <a:graphicData uri="http://schemas.openxmlformats.org/drawingml/2006/picture">
                 <pic:pic xmlns:pic="http://schemas.openxmlformats.org/drawingml/2006/picture">
                   <pic:nvPicPr>
-                    <pic:cNvPr id="1" name=""/>
-                    <pic:cNvPicPr/>
+                    <pic:cNvPr id="0" name="Picture 9"/>
+                    <pic:cNvPicPr>
+                      <a:picLocks noChangeAspect="1" noChangeArrowheads="1"/>
+                    </pic:cNvPicPr>
                   </pic:nvPicPr>
                   <pic:blipFill>
-                    <a:blip r:embed="rId32"/>
+                    <a:blip r:embed="rId32" cstate="print">
+                      <a:extLst>
+                        <a:ext uri="{28A0092B-C50C-407E-A947-70E740481C1C}">
+                          <a14:useLocalDpi xmlns:a14="http://schemas.microsoft.com/office/drawing/2010/main" val="0"/>
+                        </a:ext>
+                      </a:extLst>
+                    </a:blip>
+                    <a:srcRect/>
                     <a:stretch>
                       <a:fillRect/>
                     </a:stretch>
                   </pic:blipFill>
-                  <pic:spPr>
+                  <pic:spPr bwMode="auto">
                     <a:xfrm>
                       <a:off x="0" y="0"/>
-                      <a:ext cx="5612130" cy="779145"/>
+                      <a:ext cx="2030095" cy="588645"/>
                     </a:xfrm>
                     <a:prstGeom prst="rect">
                       <a:avLst/>
                     </a:prstGeom>
+                    <a:noFill/>
+                    <a:ln>
+                      <a:noFill/>
+                    </a:ln>
                   </pic:spPr>
                 </pic:pic>
               </a:graphicData>
             </a:graphic>
-          </wp:inline>
+            <wp14:sizeRelH relativeFrom="margin">
+              <wp14:pctWidth>0</wp14:pctWidth>
+            </wp14:sizeRelH>
+            <wp14:sizeRelV relativeFrom="margin">
+              <wp14:pctHeight>0</wp14:pctHeight>
+            </wp14:sizeRelV>
+          </wp:anchor>
         </w:drawing>
       </w:r>
-    </w:p>
-    <w:p>
-      <w:pPr>
-        <w:spacing w:line="360" w:lineRule="auto"/>
-        <w:rPr>
-          <w:rFonts w:ascii="Times New Roman" w:hAnsi="Times New Roman" w:cs="Times New Roman"/>
-          <w:sz w:val="24"/>
-          <w:szCs w:val="24"/>
-          <w:lang w:val="en-US"/>
-        </w:rPr>
-      </w:pPr>
-    </w:p>
-    <w:p>
-      <w:pPr>
-        <w:spacing w:line="360" w:lineRule="auto"/>
-        <w:rPr>
-          <w:rFonts w:ascii="Times New Roman" w:hAnsi="Times New Roman" w:cs="Times New Roman"/>
-          <w:sz w:val="24"/>
-          <w:szCs w:val="24"/>
-          <w:lang w:val="en-US"/>
-        </w:rPr>
-      </w:pPr>
-      <w:r>
-        <w:rPr>
-          <w:rFonts w:ascii="Times New Roman" w:hAnsi="Times New Roman" w:cs="Times New Roman"/>
-          <w:sz w:val="24"/>
-          <w:szCs w:val="24"/>
-          <w:lang w:val="en-US"/>
-        </w:rPr>
-        <w:t>4</w:t>
-      </w:r>
-      <w:r>
-        <w:rPr>
-          <w:rFonts w:ascii="Times New Roman" w:hAnsi="Times New Roman" w:cs="Times New Roman"/>
-          <w:sz w:val="24"/>
-          <w:szCs w:val="24"/>
-          <w:lang w:val="en-US"/>
-        </w:rPr>
-        <w:t>.- We are going to need a classification name</w:t>
-      </w:r>
-      <w:r>
-        <w:rPr>
-          <w:rFonts w:ascii="Times New Roman" w:hAnsi="Times New Roman" w:cs="Times New Roman"/>
-          <w:sz w:val="24"/>
-          <w:szCs w:val="24"/>
-          <w:lang w:val="en-US"/>
-        </w:rPr>
-        <w:t xml:space="preserve"> for each number</w:t>
-      </w:r>
-      <w:r>
-        <w:rPr>
-          <w:rFonts w:ascii="Times New Roman" w:hAnsi="Times New Roman" w:cs="Times New Roman"/>
-          <w:sz w:val="24"/>
-          <w:szCs w:val="24"/>
-          <w:lang w:val="en-US"/>
-        </w:rPr>
-        <w:t>, so on the libs.py we add it</w:t>
+      <w:r>
+        <w:rPr>
+          <w:rFonts w:ascii="Times New Roman" w:hAnsi="Times New Roman" w:cs="Times New Roman"/>
+          <w:sz w:val="24"/>
+          <w:szCs w:val="24"/>
+          <w:lang w:val="en-US"/>
+        </w:rPr>
+        <w:t xml:space="preserve">TensorFlow is an end-to-end </w:t>
+      </w:r>
+      <w:r>
+        <w:rPr>
+          <w:rFonts w:ascii="Times New Roman" w:hAnsi="Times New Roman" w:cs="Times New Roman"/>
+          <w:sz w:val="24"/>
+          <w:szCs w:val="24"/>
+          <w:lang w:val="en-US"/>
+        </w:rPr>
+        <w:t>open-source</w:t>
+      </w:r>
+      <w:r>
+        <w:rPr>
+          <w:rFonts w:ascii="Times New Roman" w:hAnsi="Times New Roman" w:cs="Times New Roman"/>
+          <w:sz w:val="24"/>
+          <w:szCs w:val="24"/>
+          <w:lang w:val="en-US"/>
+        </w:rPr>
+        <w:t xml:space="preserve"> platform for machine learning. It has a comprehensive and flexible ecosystem of tools, libraries, and community resources that enables researchers to innovate with machine learning</w:t>
+      </w:r>
+      <w:r>
+        <w:rPr>
+          <w:rFonts w:ascii="Times New Roman" w:hAnsi="Times New Roman" w:cs="Times New Roman"/>
+          <w:sz w:val="24"/>
+          <w:szCs w:val="24"/>
+          <w:lang w:val="en-US"/>
+        </w:rPr>
+        <w:t xml:space="preserve"> and </w:t>
+      </w:r>
+      <w:r>
+        <w:rPr>
+          <w:rFonts w:ascii="Times New Roman" w:hAnsi="Times New Roman" w:cs="Times New Roman"/>
+          <w:sz w:val="24"/>
+          <w:szCs w:val="24"/>
+          <w:lang w:val="en-US"/>
+        </w:rPr>
+        <w:t>Keras is an API designed for human beings, not machines. Keras follows best practices for reducing cognitive load: it offers consistent &amp; simple APIs,</w:t>
+      </w:r>
+    </w:p>
+    <w:p>
+      <w:pPr>
+        <w:spacing w:line="360" w:lineRule="auto"/>
+        <w:rPr>
+          <w:rFonts w:ascii="Times New Roman" w:hAnsi="Times New Roman" w:cs="Times New Roman"/>
+          <w:sz w:val="24"/>
+          <w:szCs w:val="24"/>
+          <w:lang w:val="en-US"/>
+        </w:rPr>
+      </w:pPr>
+      <w:r>
+        <w:rPr>
+          <w:rFonts w:ascii="Times New Roman" w:hAnsi="Times New Roman" w:cs="Times New Roman"/>
+          <w:sz w:val="24"/>
+          <w:szCs w:val="24"/>
+          <w:lang w:val="en-US"/>
+        </w:rPr>
+        <w:t>See more on:</w:t>
+      </w:r>
+      <w:r>
+        <w:rPr>
+          <w:rFonts w:ascii="Times New Roman" w:hAnsi="Times New Roman" w:cs="Times New Roman"/>
+          <w:sz w:val="24"/>
+          <w:szCs w:val="24"/>
+          <w:lang w:val="en-US"/>
+        </w:rPr>
+        <w:br/>
+        <w:t>[</w:t>
+      </w:r>
+      <w:hyperlink r:id="rId33" w:history="1">
+        <w:r>
+          <w:rPr>
+            <w:rStyle w:val="Hipervnculo"/>
+            <w:rFonts w:ascii="Times New Roman" w:hAnsi="Times New Roman" w:cs="Times New Roman"/>
+            <w:sz w:val="24"/>
+            <w:szCs w:val="24"/>
+            <w:lang w:val="en-US"/>
+          </w:rPr>
+          <w:t>https://keras.io/</w:t>
+        </w:r>
+      </w:hyperlink>
+      <w:r>
+        <w:rPr>
+          <w:rFonts w:ascii="Times New Roman" w:hAnsi="Times New Roman" w:cs="Times New Roman"/>
+          <w:sz w:val="24"/>
+          <w:szCs w:val="24"/>
+          <w:lang w:val="en-US"/>
+        </w:rPr>
+        <w:t>]</w:t>
+      </w:r>
+    </w:p>
+    <w:p>
+      <w:pPr>
+        <w:spacing w:line="360" w:lineRule="auto"/>
+        <w:rPr>
+          <w:rFonts w:ascii="Times New Roman" w:hAnsi="Times New Roman" w:cs="Times New Roman"/>
+          <w:sz w:val="24"/>
+          <w:szCs w:val="24"/>
+          <w:lang w:val="en-US"/>
+        </w:rPr>
+      </w:pPr>
+      <w:r>
+        <w:rPr>
+          <w:rFonts w:ascii="Times New Roman" w:hAnsi="Times New Roman" w:cs="Times New Roman"/>
+          <w:sz w:val="24"/>
+          <w:szCs w:val="24"/>
+          <w:lang w:val="en-US"/>
+        </w:rPr>
+        <w:t>[</w:t>
+      </w:r>
+      <w:hyperlink r:id="rId34" w:history="1">
+        <w:r>
+          <w:rPr>
+            <w:rStyle w:val="Hipervnculo"/>
+            <w:rFonts w:ascii="Times New Roman" w:hAnsi="Times New Roman" w:cs="Times New Roman"/>
+            <w:sz w:val="24"/>
+            <w:szCs w:val="24"/>
+            <w:lang w:val="en-US"/>
+          </w:rPr>
+          <w:t>https://www.tensorflow.org/</w:t>
+        </w:r>
+      </w:hyperlink>
+      <w:r>
+        <w:rPr>
+          <w:rFonts w:ascii="Times New Roman" w:hAnsi="Times New Roman" w:cs="Times New Roman"/>
+          <w:sz w:val="24"/>
+          <w:szCs w:val="24"/>
+          <w:lang w:val="en-US"/>
+        </w:rPr>
+        <w:t>]</w:t>
+      </w:r>
+    </w:p>
+    <w:p>
+      <w:pPr>
+        <w:spacing w:line="360" w:lineRule="auto"/>
+        <w:rPr>
+          <w:rFonts w:ascii="Times New Roman" w:hAnsi="Times New Roman" w:cs="Times New Roman"/>
+          <w:sz w:val="24"/>
+          <w:szCs w:val="24"/>
+          <w:lang w:val="en-US"/>
+        </w:rPr>
+      </w:pPr>
+    </w:p>
+    <w:p>
+      <w:pPr>
+        <w:spacing w:line="360" w:lineRule="auto"/>
+        <w:rPr>
+          <w:rFonts w:ascii="Times New Roman" w:hAnsi="Times New Roman" w:cs="Times New Roman"/>
+          <w:sz w:val="24"/>
+          <w:szCs w:val="24"/>
+          <w:lang w:val="en-US"/>
+        </w:rPr>
+      </w:pPr>
+    </w:p>
+    <w:p>
+      <w:pPr>
+        <w:spacing w:line="360" w:lineRule="auto"/>
+        <w:rPr>
+          <w:rFonts w:ascii="Times New Roman" w:hAnsi="Times New Roman" w:cs="Times New Roman"/>
+          <w:sz w:val="24"/>
+          <w:szCs w:val="24"/>
+          <w:lang w:val="en-US"/>
+        </w:rPr>
+      </w:pPr>
+    </w:p>
+    <w:p>
+      <w:pPr>
+        <w:spacing w:line="360" w:lineRule="auto"/>
+        <w:rPr>
+          <w:rFonts w:ascii="Times New Roman" w:hAnsi="Times New Roman" w:cs="Times New Roman"/>
+          <w:sz w:val="24"/>
+          <w:szCs w:val="24"/>
+          <w:lang w:val="en-US"/>
+        </w:rPr>
+      </w:pPr>
+      <w:r>
+        <w:rPr>
+          <w:rFonts w:ascii="Times New Roman" w:hAnsi="Times New Roman" w:cs="Times New Roman"/>
+          <w:sz w:val="24"/>
+          <w:szCs w:val="24"/>
+          <w:lang w:val="en-US"/>
+        </w:rPr>
+        <w:t xml:space="preserve">We will see deeper the use of the code on the section “CODE” for the moment we are going to explain how we are using the </w:t>
+      </w:r>
+      <w:r>
+        <w:rPr>
+          <w:rFonts w:ascii="Times New Roman" w:hAnsi="Times New Roman" w:cs="Times New Roman"/>
+          <w:sz w:val="24"/>
+          <w:szCs w:val="24"/>
+          <w:lang w:val="en-US"/>
+        </w:rPr>
+        <w:t>framework.</w:t>
+      </w:r>
+      <w:r>
+        <w:rPr>
+          <w:rFonts w:ascii="Times New Roman" w:hAnsi="Times New Roman" w:cs="Times New Roman"/>
+          <w:sz w:val="24"/>
+          <w:szCs w:val="24"/>
+          <w:lang w:val="en-US"/>
+        </w:rPr>
+        <w:t xml:space="preserve"> </w:t>
+      </w:r>
+    </w:p>
+    <w:p>
+      <w:pPr>
+        <w:spacing w:line="360" w:lineRule="auto"/>
+        <w:rPr>
+          <w:rFonts w:ascii="Times New Roman" w:hAnsi="Times New Roman" w:cs="Times New Roman"/>
+          <w:sz w:val="24"/>
+          <w:szCs w:val="24"/>
+          <w:lang w:val="en-US"/>
+        </w:rPr>
+      </w:pPr>
+      <w:proofErr w:type="gramStart"/>
+      <w:r>
+        <w:rPr>
+          <w:rFonts w:ascii="Times New Roman" w:hAnsi="Times New Roman" w:cs="Times New Roman"/>
+          <w:sz w:val="24"/>
+          <w:szCs w:val="24"/>
+          <w:lang w:val="en-US"/>
+        </w:rPr>
+        <w:t>Firstly</w:t>
+      </w:r>
+      <w:proofErr w:type="gramEnd"/>
+      <w:r>
+        <w:rPr>
+          <w:rFonts w:ascii="Times New Roman" w:hAnsi="Times New Roman" w:cs="Times New Roman"/>
+          <w:sz w:val="24"/>
+          <w:szCs w:val="24"/>
+          <w:lang w:val="en-US"/>
+        </w:rPr>
+        <w:t xml:space="preserve"> we are managing to use the loggers and import the MNIST datasets form the TensorFlow libraries, for the Layer initialization and compiler.</w:t>
+      </w:r>
+    </w:p>
+    <w:p>
+      <w:pPr>
+        <w:spacing w:line="360" w:lineRule="auto"/>
+        <w:rPr>
+          <w:rFonts w:ascii="Times New Roman" w:hAnsi="Times New Roman" w:cs="Times New Roman"/>
+          <w:sz w:val="24"/>
+          <w:szCs w:val="24"/>
+          <w:lang w:val="en-US"/>
+        </w:rPr>
+      </w:pPr>
+      <w:r>
+        <w:rPr>
+          <w:rFonts w:ascii="Times New Roman" w:hAnsi="Times New Roman" w:cs="Times New Roman"/>
+          <w:sz w:val="24"/>
+          <w:szCs w:val="24"/>
+          <w:lang w:val="en-US"/>
+        </w:rPr>
+        <w:t>Logger</w:t>
+      </w:r>
+    </w:p>
+    <w:p>
+      <w:pPr>
+        <w:spacing w:line="360" w:lineRule="auto"/>
+        <w:rPr>
+          <w:rFonts w:ascii="Times New Roman" w:hAnsi="Times New Roman" w:cs="Times New Roman"/>
+          <w:sz w:val="24"/>
+          <w:szCs w:val="24"/>
+          <w:lang w:val="en-US"/>
+        </w:rPr>
+      </w:pPr>
+      <w:r>
+        <w:rPr>
+          <w:rFonts w:ascii="Times New Roman" w:hAnsi="Times New Roman" w:cs="Times New Roman"/>
+          <w:sz w:val="24"/>
+          <w:szCs w:val="24"/>
+          <w:lang w:val="en-US"/>
+        </w:rPr>
+        <w:t>[</w:t>
+      </w:r>
+      <w:hyperlink r:id="rId35" w:history="1">
+        <w:r>
+          <w:rPr>
+            <w:rStyle w:val="Hipervnculo"/>
+            <w:rFonts w:ascii="Times New Roman" w:hAnsi="Times New Roman" w:cs="Times New Roman"/>
+            <w:sz w:val="24"/>
+            <w:szCs w:val="24"/>
+            <w:lang w:val="en-US"/>
+          </w:rPr>
+          <w:t>https://www.tensorflow.org/api_docs/python/tf/get_logger</w:t>
+        </w:r>
+      </w:hyperlink>
+      <w:r>
+        <w:rPr>
+          <w:rFonts w:ascii="Times New Roman" w:hAnsi="Times New Roman" w:cs="Times New Roman"/>
+          <w:sz w:val="24"/>
+          <w:szCs w:val="24"/>
+          <w:lang w:val="en-US"/>
+        </w:rPr>
+        <w:t>]</w:t>
+      </w:r>
+    </w:p>
+    <w:p>
+      <w:pPr>
+        <w:spacing w:line="360" w:lineRule="auto"/>
+        <w:rPr>
+          <w:rFonts w:ascii="Times New Roman" w:hAnsi="Times New Roman" w:cs="Times New Roman"/>
+          <w:sz w:val="24"/>
+          <w:szCs w:val="24"/>
+          <w:lang w:val="en-US"/>
+        </w:rPr>
+      </w:pPr>
+      <w:r>
+        <w:rPr>
+          <w:rFonts w:ascii="Times New Roman" w:hAnsi="Times New Roman" w:cs="Times New Roman"/>
+          <w:sz w:val="24"/>
+          <w:szCs w:val="24"/>
+          <w:lang w:val="en-US"/>
+        </w:rPr>
+        <w:t>Model layer</w:t>
+      </w:r>
+    </w:p>
+    <w:p>
+      <w:pPr>
+        <w:spacing w:line="360" w:lineRule="auto"/>
+        <w:rPr>
+          <w:rFonts w:ascii="Times New Roman" w:hAnsi="Times New Roman" w:cs="Times New Roman"/>
+          <w:sz w:val="24"/>
+          <w:szCs w:val="24"/>
+          <w:lang w:val="en-US"/>
+        </w:rPr>
+      </w:pPr>
+      <w:r>
+        <w:rPr>
+          <w:rFonts w:ascii="Times New Roman" w:hAnsi="Times New Roman" w:cs="Times New Roman"/>
+          <w:sz w:val="24"/>
+          <w:szCs w:val="24"/>
+          <w:lang w:val="en-US"/>
+        </w:rPr>
+        <w:t>[</w:t>
+      </w:r>
+      <w:hyperlink r:id="rId36" w:history="1">
+        <w:r>
+          <w:rPr>
+            <w:rStyle w:val="Hipervnculo"/>
+            <w:rFonts w:ascii="Times New Roman" w:hAnsi="Times New Roman" w:cs="Times New Roman"/>
+            <w:sz w:val="24"/>
+            <w:szCs w:val="24"/>
+            <w:lang w:val="en-US"/>
+          </w:rPr>
+          <w:t>https://www.tensorflow.org/api_docs/python/tf/keras/Sequential</w:t>
+        </w:r>
+      </w:hyperlink>
+      <w:r>
+        <w:rPr>
+          <w:rFonts w:ascii="Times New Roman" w:hAnsi="Times New Roman" w:cs="Times New Roman"/>
+          <w:sz w:val="24"/>
+          <w:szCs w:val="24"/>
+          <w:lang w:val="en-US"/>
+        </w:rPr>
+        <w:t>]</w:t>
+      </w:r>
+    </w:p>
+    <w:p>
+      <w:pPr>
+        <w:spacing w:line="360" w:lineRule="auto"/>
+        <w:rPr>
+          <w:rFonts w:ascii="Times New Roman" w:hAnsi="Times New Roman" w:cs="Times New Roman"/>
+          <w:sz w:val="24"/>
+          <w:szCs w:val="24"/>
+          <w:lang w:val="en-US"/>
+        </w:rPr>
+      </w:pPr>
+    </w:p>
+    <w:p>
+      <w:pPr>
+        <w:spacing w:line="360" w:lineRule="auto"/>
+        <w:rPr>
+          <w:rFonts w:ascii="Times New Roman" w:hAnsi="Times New Roman" w:cs="Times New Roman"/>
+          <w:sz w:val="24"/>
+          <w:szCs w:val="24"/>
+          <w:lang w:val="en-US"/>
+        </w:rPr>
+      </w:pPr>
+      <w:r>
+        <w:rPr>
+          <w:rFonts w:ascii="Times New Roman" w:hAnsi="Times New Roman" w:cs="Times New Roman"/>
+          <w:sz w:val="24"/>
+          <w:szCs w:val="24"/>
+          <w:lang w:val="en-US"/>
+        </w:rPr>
+        <w:t>No further we are using keras for the dense layer initialization, that way we can manage to play with those values to experiment with different results.</w:t>
+      </w:r>
+    </w:p>
+    <w:p>
+      <w:pPr>
+        <w:spacing w:line="360" w:lineRule="auto"/>
+        <w:rPr>
+          <w:rFonts w:ascii="Times New Roman" w:hAnsi="Times New Roman" w:cs="Times New Roman"/>
+          <w:sz w:val="24"/>
+          <w:szCs w:val="24"/>
+          <w:lang w:val="en-US"/>
+        </w:rPr>
+      </w:pPr>
+      <w:r>
+        <w:rPr>
+          <w:rFonts w:ascii="Times New Roman" w:hAnsi="Times New Roman" w:cs="Times New Roman"/>
+          <w:sz w:val="24"/>
+          <w:szCs w:val="24"/>
+          <w:lang w:val="en-US"/>
+        </w:rPr>
+        <w:t>[</w:t>
+      </w:r>
+      <w:hyperlink r:id="rId37" w:history="1">
+        <w:r>
+          <w:rPr>
+            <w:rStyle w:val="Hipervnculo"/>
+            <w:rFonts w:ascii="Times New Roman" w:hAnsi="Times New Roman" w:cs="Times New Roman"/>
+            <w:sz w:val="24"/>
+            <w:szCs w:val="24"/>
+            <w:lang w:val="en-US"/>
+          </w:rPr>
+          <w:t>https://www.tensorflow.org/api_docs/python/tf/keras/layers</w:t>
+        </w:r>
+      </w:hyperlink>
+      <w:r>
+        <w:rPr>
+          <w:rFonts w:ascii="Times New Roman" w:hAnsi="Times New Roman" w:cs="Times New Roman"/>
+          <w:sz w:val="24"/>
+          <w:szCs w:val="24"/>
+          <w:lang w:val="en-US"/>
+        </w:rPr>
+        <w:t>]</w:t>
+      </w:r>
+    </w:p>
+    <w:p>
+      <w:pPr>
+        <w:spacing w:line="360" w:lineRule="auto"/>
+        <w:rPr>
+          <w:rFonts w:ascii="Times New Roman" w:hAnsi="Times New Roman" w:cs="Times New Roman"/>
+          <w:sz w:val="24"/>
+          <w:szCs w:val="24"/>
+          <w:lang w:val="en-US"/>
+        </w:rPr>
+      </w:pPr>
+    </w:p>
+    <w:p>
+      <w:pPr>
+        <w:spacing w:line="360" w:lineRule="auto"/>
+        <w:rPr>
+          <w:rFonts w:ascii="Times New Roman" w:hAnsi="Times New Roman" w:cs="Times New Roman"/>
+          <w:sz w:val="24"/>
+          <w:szCs w:val="24"/>
+          <w:lang w:val="en-US"/>
+        </w:rPr>
+      </w:pPr>
+      <w:r>
+        <w:rPr>
+          <w:rFonts w:ascii="Times New Roman" w:hAnsi="Times New Roman" w:cs="Times New Roman"/>
+          <w:sz w:val="24"/>
+          <w:szCs w:val="24"/>
+          <w:lang w:val="en-US"/>
+        </w:rPr>
+        <w:t xml:space="preserve">As we have seen we can use different type of optimizers, any way we are using Adam for the </w:t>
+      </w:r>
+      <w:proofErr w:type="gramStart"/>
+      <w:r>
+        <w:rPr>
+          <w:rFonts w:ascii="Times New Roman" w:hAnsi="Times New Roman" w:cs="Times New Roman"/>
+          <w:sz w:val="24"/>
+          <w:szCs w:val="24"/>
+          <w:lang w:val="en-US"/>
+        </w:rPr>
+        <w:t>testing</w:t>
+      </w:r>
+      <w:proofErr w:type="gramEnd"/>
+    </w:p>
+    <w:p>
+      <w:pPr>
+        <w:spacing w:line="360" w:lineRule="auto"/>
+        <w:rPr>
+          <w:rFonts w:ascii="Times New Roman" w:hAnsi="Times New Roman" w:cs="Times New Roman"/>
+          <w:sz w:val="24"/>
+          <w:szCs w:val="24"/>
+          <w:lang w:val="en-US"/>
+        </w:rPr>
+      </w:pPr>
+    </w:p>
+    <w:p>
+      <w:pPr>
+        <w:spacing w:line="360" w:lineRule="auto"/>
+        <w:rPr>
+          <w:rFonts w:ascii="Times New Roman" w:hAnsi="Times New Roman" w:cs="Times New Roman"/>
+          <w:sz w:val="24"/>
+          <w:szCs w:val="24"/>
+          <w:lang w:val="en-US"/>
+        </w:rPr>
+      </w:pPr>
+    </w:p>
+    <w:p>
+      <w:pPr>
+        <w:spacing w:line="360" w:lineRule="auto"/>
+        <w:rPr>
+          <w:rFonts w:ascii="Times New Roman" w:hAnsi="Times New Roman" w:cs="Times New Roman"/>
+          <w:sz w:val="24"/>
+          <w:szCs w:val="24"/>
+          <w:lang w:val="en-US"/>
+        </w:rPr>
+      </w:pPr>
+    </w:p>
+    <w:p>
+      <w:pPr>
+        <w:spacing w:line="360" w:lineRule="auto"/>
+        <w:rPr>
+          <w:rFonts w:ascii="Times New Roman" w:hAnsi="Times New Roman" w:cs="Times New Roman"/>
+          <w:sz w:val="24"/>
+          <w:szCs w:val="24"/>
+          <w:lang w:val="en-US"/>
+        </w:rPr>
+      </w:pPr>
+    </w:p>
+    <w:p>
+      <w:pPr>
+        <w:spacing w:line="360" w:lineRule="auto"/>
+        <w:rPr>
+          <w:rFonts w:ascii="Times New Roman" w:hAnsi="Times New Roman" w:cs="Times New Roman"/>
+          <w:sz w:val="24"/>
+          <w:szCs w:val="24"/>
+          <w:lang w:val="en-US"/>
+        </w:rPr>
+      </w:pPr>
+    </w:p>
+    <w:p>
+      <w:pPr>
+        <w:spacing w:line="360" w:lineRule="auto"/>
+        <w:rPr>
+          <w:rFonts w:ascii="Times New Roman" w:hAnsi="Times New Roman" w:cs="Times New Roman"/>
+          <w:sz w:val="24"/>
+          <w:szCs w:val="24"/>
+          <w:lang w:val="en-US"/>
+        </w:rPr>
+      </w:pPr>
+    </w:p>
+    <w:p>
+      <w:pPr>
+        <w:spacing w:line="360" w:lineRule="auto"/>
+        <w:rPr>
+          <w:rFonts w:ascii="Times New Roman" w:hAnsi="Times New Roman" w:cs="Times New Roman"/>
+          <w:sz w:val="24"/>
+          <w:szCs w:val="24"/>
+          <w:lang w:val="en-US"/>
+        </w:rPr>
+      </w:pPr>
+    </w:p>
+    <w:p>
+      <w:pPr>
+        <w:spacing w:line="360" w:lineRule="auto"/>
+        <w:rPr>
+          <w:rFonts w:ascii="Times New Roman" w:hAnsi="Times New Roman" w:cs="Times New Roman"/>
+          <w:sz w:val="24"/>
+          <w:szCs w:val="24"/>
+          <w:lang w:val="en-US"/>
+        </w:rPr>
+      </w:pPr>
+    </w:p>
+    <w:p>
+      <w:pPr>
+        <w:spacing w:line="360" w:lineRule="auto"/>
+        <w:rPr>
+          <w:rFonts w:ascii="Times New Roman" w:hAnsi="Times New Roman" w:cs="Times New Roman"/>
+          <w:sz w:val="24"/>
+          <w:szCs w:val="24"/>
+          <w:lang w:val="en-US"/>
+        </w:rPr>
+      </w:pPr>
+      <w:r>
+        <w:rPr>
+          <w:rFonts w:ascii="Times New Roman" w:hAnsi="Times New Roman" w:cs="Times New Roman"/>
+          <w:sz w:val="24"/>
+          <w:szCs w:val="24"/>
+          <w:lang w:val="en-US"/>
+        </w:rPr>
+        <w:lastRenderedPageBreak/>
+        <w:t xml:space="preserve">CODE: </w:t>
+      </w:r>
+    </w:p>
+    <w:p>
+      <w:pPr>
+        <w:spacing w:line="360" w:lineRule="auto"/>
+        <w:rPr>
+          <w:rFonts w:ascii="Times New Roman" w:hAnsi="Times New Roman" w:cs="Times New Roman"/>
+          <w:sz w:val="24"/>
+          <w:szCs w:val="24"/>
+          <w:lang w:val="en-US"/>
+        </w:rPr>
+      </w:pPr>
+      <w:r>
+        <w:rPr>
+          <w:rFonts w:ascii="Times New Roman" w:hAnsi="Times New Roman" w:cs="Times New Roman"/>
+          <w:sz w:val="24"/>
+          <w:szCs w:val="24"/>
+          <w:lang w:val="en-US"/>
+        </w:rPr>
+        <w:t>The first sept is getting python from 3.5 to 3.7 (if we use 3.8 or more, will fail for version control on keras framework) and install all the libraries that we need you can see more about this on the README.MD</w:t>
+      </w:r>
+    </w:p>
+    <w:p>
+      <w:pPr>
+        <w:spacing w:line="360" w:lineRule="auto"/>
+        <w:rPr>
+          <w:rFonts w:ascii="Times New Roman" w:hAnsi="Times New Roman" w:cs="Times New Roman"/>
+          <w:sz w:val="24"/>
+          <w:szCs w:val="24"/>
+          <w:lang w:val="en-US"/>
+        </w:rPr>
+      </w:pPr>
+    </w:p>
+    <w:p>
+      <w:pPr>
+        <w:spacing w:line="360" w:lineRule="auto"/>
+        <w:rPr>
+          <w:rFonts w:ascii="Times New Roman" w:hAnsi="Times New Roman" w:cs="Times New Roman"/>
+          <w:sz w:val="24"/>
+          <w:szCs w:val="24"/>
+          <w:lang w:val="en-US"/>
+        </w:rPr>
+      </w:pPr>
+      <w:r>
+        <w:rPr>
+          <w:rFonts w:ascii="Times New Roman" w:hAnsi="Times New Roman" w:cs="Times New Roman"/>
+          <w:sz w:val="24"/>
+          <w:szCs w:val="24"/>
+          <w:lang w:val="en-US"/>
+        </w:rPr>
+        <w:t>1.- We are going to add the general imports and the import for the keras and MNSIT sets</w:t>
+      </w:r>
+    </w:p>
+    <w:p>
+      <w:pPr>
+        <w:spacing w:line="360" w:lineRule="auto"/>
+        <w:rPr>
+          <w:rFonts w:ascii="Times New Roman" w:hAnsi="Times New Roman" w:cs="Times New Roman"/>
+          <w:sz w:val="24"/>
+          <w:szCs w:val="24"/>
+          <w:lang w:val="en-US"/>
+        </w:rPr>
+      </w:pPr>
+      <w:r>
+        <w:rPr>
+          <w:rFonts w:ascii="Times New Roman" w:hAnsi="Times New Roman" w:cs="Times New Roman"/>
+          <w:sz w:val="24"/>
+          <w:szCs w:val="24"/>
+          <w:lang w:val="en-US"/>
+        </w:rPr>
+        <w:t>2.- We use the dataset and initialize with the loggers form tenser flow</w:t>
       </w:r>
     </w:p>
     <w:p>
@@ -6258,615 +6247,10 @@
           <w:lang w:val="en-US"/>
         </w:rPr>
         <w:drawing>
-          <wp:inline distT="0" distB="0" distL="0" distR="0" wp14:anchorId="71576651" wp14:editId="40FD1B3A">
-            <wp:extent cx="4801270" cy="1981477"/>
-            <wp:effectExtent l="0" t="0" r="0" b="0"/>
-            <wp:docPr id="15" name="Imagen 15"/>
-            <wp:cNvGraphicFramePr>
-              <a:graphicFrameLocks xmlns:a="http://schemas.openxmlformats.org/drawingml/2006/main" noChangeAspect="1"/>
-            </wp:cNvGraphicFramePr>
-            <a:graphic xmlns:a="http://schemas.openxmlformats.org/drawingml/2006/main">
-              <a:graphicData uri="http://schemas.openxmlformats.org/drawingml/2006/picture">
-                <pic:pic xmlns:pic="http://schemas.openxmlformats.org/drawingml/2006/picture">
-                  <pic:nvPicPr>
-                    <pic:cNvPr id="1" name=""/>
-                    <pic:cNvPicPr/>
-                  </pic:nvPicPr>
-                  <pic:blipFill>
-                    <a:blip r:embed="rId33"/>
-                    <a:stretch>
-                      <a:fillRect/>
-                    </a:stretch>
-                  </pic:blipFill>
-                  <pic:spPr>
-                    <a:xfrm>
-                      <a:off x="0" y="0"/>
-                      <a:ext cx="4801270" cy="1981477"/>
-                    </a:xfrm>
-                    <a:prstGeom prst="rect">
-                      <a:avLst/>
-                    </a:prstGeom>
-                  </pic:spPr>
-                </pic:pic>
-              </a:graphicData>
-            </a:graphic>
-          </wp:inline>
-        </w:drawing>
-      </w:r>
-    </w:p>
-    <w:p>
-      <w:pPr>
-        <w:spacing w:line="360" w:lineRule="auto"/>
-        <w:rPr>
-          <w:rFonts w:ascii="Times New Roman" w:hAnsi="Times New Roman" w:cs="Times New Roman"/>
-          <w:sz w:val="24"/>
-          <w:szCs w:val="24"/>
-          <w:lang w:val="en-US"/>
-        </w:rPr>
-      </w:pPr>
-    </w:p>
-    <w:p>
-      <w:pPr>
-        <w:spacing w:line="360" w:lineRule="auto"/>
-        <w:rPr>
-          <w:rFonts w:ascii="Times New Roman" w:hAnsi="Times New Roman" w:cs="Times New Roman"/>
-          <w:sz w:val="24"/>
-          <w:szCs w:val="24"/>
-          <w:lang w:val="en-US"/>
-        </w:rPr>
-      </w:pPr>
-      <w:r>
-        <w:rPr>
-          <w:rFonts w:ascii="Times New Roman" w:hAnsi="Times New Roman" w:cs="Times New Roman"/>
-          <w:sz w:val="24"/>
-          <w:szCs w:val="24"/>
-          <w:lang w:val="en-US"/>
-        </w:rPr>
-        <w:t xml:space="preserve">5.- We got the examples on variables this are the 60.000 </w:t>
-      </w:r>
-      <w:proofErr w:type="gramStart"/>
-      <w:r>
-        <w:rPr>
-          <w:rFonts w:ascii="Times New Roman" w:hAnsi="Times New Roman" w:cs="Times New Roman"/>
-          <w:sz w:val="24"/>
-          <w:szCs w:val="24"/>
-          <w:lang w:val="en-US"/>
-        </w:rPr>
-        <w:t>images</w:t>
-      </w:r>
-      <w:proofErr w:type="gramEnd"/>
-      <w:r>
-        <w:rPr>
-          <w:rFonts w:ascii="Times New Roman" w:hAnsi="Times New Roman" w:cs="Times New Roman"/>
-          <w:sz w:val="24"/>
-          <w:szCs w:val="24"/>
-          <w:lang w:val="en-US"/>
-        </w:rPr>
-        <w:t xml:space="preserve"> so we split it on 60.000 different variables </w:t>
-      </w:r>
-    </w:p>
-    <w:p>
-      <w:pPr>
-        <w:spacing w:line="360" w:lineRule="auto"/>
-        <w:rPr>
-          <w:rFonts w:ascii="Times New Roman" w:hAnsi="Times New Roman" w:cs="Times New Roman"/>
-          <w:sz w:val="24"/>
-          <w:szCs w:val="24"/>
-          <w:lang w:val="en-US"/>
-        </w:rPr>
-      </w:pPr>
-      <w:r>
-        <w:rPr>
-          <w:rFonts w:ascii="Times New Roman" w:hAnsi="Times New Roman" w:cs="Times New Roman"/>
-          <w:sz w:val="24"/>
-          <w:szCs w:val="24"/>
-          <w:lang w:val="en-US"/>
-        </w:rPr>
-        <w:lastRenderedPageBreak/>
-        <w:drawing>
-          <wp:inline distT="0" distB="0" distL="0" distR="0" wp14:anchorId="28FD7CD3" wp14:editId="1FAA84A5">
-            <wp:extent cx="5487166" cy="790685"/>
-            <wp:effectExtent l="0" t="0" r="0" b="9525"/>
-            <wp:docPr id="16" name="Imagen 16"/>
-            <wp:cNvGraphicFramePr>
-              <a:graphicFrameLocks xmlns:a="http://schemas.openxmlformats.org/drawingml/2006/main" noChangeAspect="1"/>
-            </wp:cNvGraphicFramePr>
-            <a:graphic xmlns:a="http://schemas.openxmlformats.org/drawingml/2006/main">
-              <a:graphicData uri="http://schemas.openxmlformats.org/drawingml/2006/picture">
-                <pic:pic xmlns:pic="http://schemas.openxmlformats.org/drawingml/2006/picture">
-                  <pic:nvPicPr>
-                    <pic:cNvPr id="1" name=""/>
-                    <pic:cNvPicPr/>
-                  </pic:nvPicPr>
-                  <pic:blipFill>
-                    <a:blip r:embed="rId34"/>
-                    <a:stretch>
-                      <a:fillRect/>
-                    </a:stretch>
-                  </pic:blipFill>
-                  <pic:spPr>
-                    <a:xfrm>
-                      <a:off x="0" y="0"/>
-                      <a:ext cx="5487166" cy="790685"/>
-                    </a:xfrm>
-                    <a:prstGeom prst="rect">
-                      <a:avLst/>
-                    </a:prstGeom>
-                  </pic:spPr>
-                </pic:pic>
-              </a:graphicData>
-            </a:graphic>
-          </wp:inline>
-        </w:drawing>
-      </w:r>
-    </w:p>
-    <w:p>
-      <w:pPr>
-        <w:spacing w:line="360" w:lineRule="auto"/>
-        <w:rPr>
-          <w:rFonts w:ascii="Times New Roman" w:hAnsi="Times New Roman" w:cs="Times New Roman"/>
-          <w:sz w:val="24"/>
-          <w:szCs w:val="24"/>
-          <w:lang w:val="en-US"/>
-        </w:rPr>
-      </w:pPr>
-    </w:p>
-    <w:p>
-      <w:pPr>
-        <w:spacing w:line="360" w:lineRule="auto"/>
-        <w:rPr>
-          <w:rFonts w:ascii="Times New Roman" w:hAnsi="Times New Roman" w:cs="Times New Roman"/>
-          <w:sz w:val="24"/>
-          <w:szCs w:val="24"/>
-          <w:lang w:val="en-US"/>
-        </w:rPr>
-      </w:pPr>
-      <w:r>
-        <w:rPr>
-          <w:rFonts w:ascii="Times New Roman" w:hAnsi="Times New Roman" w:cs="Times New Roman"/>
-          <w:sz w:val="24"/>
-          <w:szCs w:val="24"/>
-          <w:lang w:val="en-US"/>
-        </w:rPr>
-        <w:t xml:space="preserve">6.- we use a function to split the images on pixels on this case the function will be named </w:t>
-      </w:r>
-    </w:p>
-    <w:p>
-      <w:pPr>
-        <w:spacing w:line="360" w:lineRule="auto"/>
-        <w:rPr>
-          <w:rFonts w:ascii="Times New Roman" w:hAnsi="Times New Roman" w:cs="Times New Roman"/>
-          <w:sz w:val="24"/>
-          <w:szCs w:val="24"/>
-          <w:lang w:val="en-US"/>
-        </w:rPr>
-      </w:pPr>
-      <w:r>
-        <w:rPr>
-          <w:rFonts w:ascii="Times New Roman" w:hAnsi="Times New Roman" w:cs="Times New Roman"/>
-          <w:sz w:val="24"/>
-          <w:szCs w:val="24"/>
-          <w:lang w:val="en-US"/>
-        </w:rPr>
-        <w:drawing>
-          <wp:inline distT="0" distB="0" distL="0" distR="0" wp14:anchorId="7DC697D1" wp14:editId="46BB2D5A">
-            <wp:extent cx="5134692" cy="1343212"/>
-            <wp:effectExtent l="0" t="0" r="8890" b="9525"/>
-            <wp:docPr id="17" name="Imagen 17"/>
-            <wp:cNvGraphicFramePr>
-              <a:graphicFrameLocks xmlns:a="http://schemas.openxmlformats.org/drawingml/2006/main" noChangeAspect="1"/>
-            </wp:cNvGraphicFramePr>
-            <a:graphic xmlns:a="http://schemas.openxmlformats.org/drawingml/2006/main">
-              <a:graphicData uri="http://schemas.openxmlformats.org/drawingml/2006/picture">
-                <pic:pic xmlns:pic="http://schemas.openxmlformats.org/drawingml/2006/picture">
-                  <pic:nvPicPr>
-                    <pic:cNvPr id="1" name=""/>
-                    <pic:cNvPicPr/>
-                  </pic:nvPicPr>
-                  <pic:blipFill>
-                    <a:blip r:embed="rId35"/>
-                    <a:stretch>
-                      <a:fillRect/>
-                    </a:stretch>
-                  </pic:blipFill>
-                  <pic:spPr>
-                    <a:xfrm>
-                      <a:off x="0" y="0"/>
-                      <a:ext cx="5134692" cy="1343212"/>
-                    </a:xfrm>
-                    <a:prstGeom prst="rect">
-                      <a:avLst/>
-                    </a:prstGeom>
-                  </pic:spPr>
-                </pic:pic>
-              </a:graphicData>
-            </a:graphic>
-          </wp:inline>
-        </w:drawing>
-      </w:r>
-    </w:p>
-    <w:p>
-      <w:pPr>
-        <w:spacing w:line="360" w:lineRule="auto"/>
-        <w:rPr>
-          <w:rFonts w:ascii="Times New Roman" w:hAnsi="Times New Roman" w:cs="Times New Roman"/>
-          <w:sz w:val="24"/>
-          <w:szCs w:val="24"/>
-          <w:lang w:val="en-US"/>
-        </w:rPr>
-      </w:pPr>
-    </w:p>
-    <w:p>
-      <w:pPr>
-        <w:spacing w:line="360" w:lineRule="auto"/>
-        <w:rPr>
-          <w:rFonts w:ascii="Times New Roman" w:hAnsi="Times New Roman" w:cs="Times New Roman"/>
-          <w:sz w:val="24"/>
-          <w:szCs w:val="24"/>
-          <w:lang w:val="en-US"/>
-        </w:rPr>
-      </w:pPr>
-    </w:p>
-    <w:p>
-      <w:pPr>
-        <w:spacing w:line="360" w:lineRule="auto"/>
-        <w:rPr>
-          <w:rFonts w:ascii="Times New Roman" w:hAnsi="Times New Roman" w:cs="Times New Roman"/>
-          <w:sz w:val="24"/>
-          <w:szCs w:val="24"/>
-          <w:lang w:val="en-US"/>
-        </w:rPr>
-      </w:pPr>
-      <w:r>
-        <w:rPr>
-          <w:rFonts w:ascii="Times New Roman" w:hAnsi="Times New Roman" w:cs="Times New Roman"/>
-          <w:sz w:val="24"/>
-          <w:szCs w:val="24"/>
-          <w:lang w:val="en-US"/>
-        </w:rPr>
-        <w:t xml:space="preserve">7.- we call the function on each variable of the dataset (step 5) </w:t>
-      </w:r>
-    </w:p>
-    <w:p>
-      <w:pPr>
-        <w:spacing w:line="360" w:lineRule="auto"/>
-        <w:rPr>
-          <w:rFonts w:ascii="Times New Roman" w:hAnsi="Times New Roman" w:cs="Times New Roman"/>
-          <w:sz w:val="24"/>
-          <w:szCs w:val="24"/>
-          <w:lang w:val="en-US"/>
-        </w:rPr>
-      </w:pPr>
-      <w:r>
-        <w:rPr>
-          <w:rFonts w:ascii="Times New Roman" w:hAnsi="Times New Roman" w:cs="Times New Roman"/>
-          <w:sz w:val="24"/>
-          <w:szCs w:val="24"/>
-          <w:lang w:val="en-US"/>
-        </w:rPr>
-        <w:t xml:space="preserve">8.- We need to define the network </w:t>
-      </w:r>
-      <w:proofErr w:type="gramStart"/>
-      <w:r>
-        <w:rPr>
-          <w:rFonts w:ascii="Times New Roman" w:hAnsi="Times New Roman" w:cs="Times New Roman"/>
-          <w:sz w:val="24"/>
-          <w:szCs w:val="24"/>
-          <w:lang w:val="en-US"/>
-        </w:rPr>
-        <w:t>structure</w:t>
-      </w:r>
-      <w:proofErr w:type="gramEnd"/>
-      <w:r>
-        <w:rPr>
-          <w:rFonts w:ascii="Times New Roman" w:hAnsi="Times New Roman" w:cs="Times New Roman"/>
-          <w:sz w:val="24"/>
-          <w:szCs w:val="24"/>
-          <w:lang w:val="en-US"/>
-        </w:rPr>
-        <w:t xml:space="preserve"> so we add it to the model with KERAS </w:t>
-      </w:r>
-    </w:p>
-    <w:p>
-      <w:pPr>
-        <w:spacing w:line="360" w:lineRule="auto"/>
-        <w:rPr>
-          <w:rFonts w:ascii="Times New Roman" w:hAnsi="Times New Roman" w:cs="Times New Roman"/>
-          <w:sz w:val="24"/>
-          <w:szCs w:val="24"/>
-          <w:lang w:val="en-US"/>
-        </w:rPr>
-      </w:pPr>
-      <w:r>
-        <w:rPr>
-          <w:rFonts w:ascii="Times New Roman" w:hAnsi="Times New Roman" w:cs="Times New Roman"/>
-          <w:sz w:val="24"/>
-          <w:szCs w:val="24"/>
-          <w:lang w:val="en-US"/>
-        </w:rPr>
-        <w:drawing>
-          <wp:inline distT="0" distB="0" distL="0" distR="0" wp14:anchorId="21D238F9" wp14:editId="072D7E89">
-            <wp:extent cx="5612130" cy="2708275"/>
+          <wp:inline distT="0" distB="0" distL="0" distR="0" wp14:anchorId="4DB43E31" wp14:editId="1FEAACEC">
+            <wp:extent cx="5612130" cy="2348230"/>
             <wp:effectExtent l="0" t="0" r="7620" b="0"/>
-            <wp:docPr id="18" name="Imagen 18"/>
-            <wp:cNvGraphicFramePr>
-              <a:graphicFrameLocks xmlns:a="http://schemas.openxmlformats.org/drawingml/2006/main" noChangeAspect="1"/>
-            </wp:cNvGraphicFramePr>
-            <a:graphic xmlns:a="http://schemas.openxmlformats.org/drawingml/2006/main">
-              <a:graphicData uri="http://schemas.openxmlformats.org/drawingml/2006/picture">
-                <pic:pic xmlns:pic="http://schemas.openxmlformats.org/drawingml/2006/picture">
-                  <pic:nvPicPr>
-                    <pic:cNvPr id="1" name=""/>
-                    <pic:cNvPicPr/>
-                  </pic:nvPicPr>
-                  <pic:blipFill>
-                    <a:blip r:embed="rId36"/>
-                    <a:stretch>
-                      <a:fillRect/>
-                    </a:stretch>
-                  </pic:blipFill>
-                  <pic:spPr>
-                    <a:xfrm>
-                      <a:off x="0" y="0"/>
-                      <a:ext cx="5612130" cy="2708275"/>
-                    </a:xfrm>
-                    <a:prstGeom prst="rect">
-                      <a:avLst/>
-                    </a:prstGeom>
-                  </pic:spPr>
-                </pic:pic>
-              </a:graphicData>
-            </a:graphic>
-          </wp:inline>
-        </w:drawing>
-      </w:r>
-    </w:p>
-    <w:p>
-      <w:pPr>
-        <w:spacing w:line="360" w:lineRule="auto"/>
-        <w:rPr>
-          <w:rFonts w:ascii="Times New Roman" w:hAnsi="Times New Roman" w:cs="Times New Roman"/>
-          <w:sz w:val="24"/>
-          <w:szCs w:val="24"/>
-          <w:lang w:val="en-US"/>
-        </w:rPr>
-      </w:pPr>
-    </w:p>
-    <w:p>
-      <w:pPr>
-        <w:spacing w:line="360" w:lineRule="auto"/>
-        <w:rPr>
-          <w:rFonts w:ascii="Times New Roman" w:hAnsi="Times New Roman" w:cs="Times New Roman"/>
-          <w:sz w:val="24"/>
-          <w:szCs w:val="24"/>
-          <w:lang w:val="en-US"/>
-        </w:rPr>
-      </w:pPr>
-      <w:r>
-        <w:rPr>
-          <w:rFonts w:ascii="Times New Roman" w:hAnsi="Times New Roman" w:cs="Times New Roman"/>
-          <w:sz w:val="24"/>
-          <w:szCs w:val="24"/>
-          <w:lang w:val="en-US"/>
-        </w:rPr>
-        <w:t>We are using “Relu” for the dense layers and SoftMax for the classification output layer.</w:t>
-      </w:r>
-    </w:p>
-    <w:p>
-      <w:pPr>
-        <w:spacing w:line="360" w:lineRule="auto"/>
-        <w:rPr>
-          <w:rFonts w:ascii="Times New Roman" w:hAnsi="Times New Roman" w:cs="Times New Roman"/>
-          <w:sz w:val="24"/>
-          <w:szCs w:val="24"/>
-          <w:lang w:val="en-US"/>
-        </w:rPr>
-      </w:pPr>
-    </w:p>
-    <w:p>
-      <w:pPr>
-        <w:spacing w:line="360" w:lineRule="auto"/>
-        <w:rPr>
-          <w:rFonts w:ascii="Times New Roman" w:hAnsi="Times New Roman" w:cs="Times New Roman"/>
-          <w:sz w:val="24"/>
-          <w:szCs w:val="24"/>
-          <w:lang w:val="en-US"/>
-        </w:rPr>
-      </w:pPr>
-      <w:r>
-        <w:rPr>
-          <w:rFonts w:ascii="Times New Roman" w:hAnsi="Times New Roman" w:cs="Times New Roman"/>
-          <w:sz w:val="24"/>
-          <w:szCs w:val="24"/>
-          <w:lang w:val="en-US"/>
-        </w:rPr>
-        <w:t>9.-We compile the model using specific optimizers and loss categories</w:t>
-      </w:r>
-    </w:p>
-    <w:p>
-      <w:pPr>
-        <w:spacing w:line="360" w:lineRule="auto"/>
-        <w:rPr>
-          <w:rFonts w:ascii="Times New Roman" w:hAnsi="Times New Roman" w:cs="Times New Roman"/>
-          <w:sz w:val="24"/>
-          <w:szCs w:val="24"/>
-          <w:lang w:val="en-US"/>
-        </w:rPr>
-      </w:pPr>
-      <w:r>
-        <w:rPr>
-          <w:rFonts w:ascii="Times New Roman" w:hAnsi="Times New Roman" w:cs="Times New Roman"/>
-          <w:sz w:val="24"/>
-          <w:szCs w:val="24"/>
-          <w:lang w:val="en-US"/>
-        </w:rPr>
-        <w:drawing>
-          <wp:inline distT="0" distB="0" distL="0" distR="0" wp14:anchorId="68A162C9" wp14:editId="12579675">
-            <wp:extent cx="3734321" cy="1448002"/>
-            <wp:effectExtent l="0" t="0" r="0" b="0"/>
-            <wp:docPr id="19" name="Imagen 19"/>
-            <wp:cNvGraphicFramePr>
-              <a:graphicFrameLocks xmlns:a="http://schemas.openxmlformats.org/drawingml/2006/main" noChangeAspect="1"/>
-            </wp:cNvGraphicFramePr>
-            <a:graphic xmlns:a="http://schemas.openxmlformats.org/drawingml/2006/main">
-              <a:graphicData uri="http://schemas.openxmlformats.org/drawingml/2006/picture">
-                <pic:pic xmlns:pic="http://schemas.openxmlformats.org/drawingml/2006/picture">
-                  <pic:nvPicPr>
-                    <pic:cNvPr id="1" name=""/>
-                    <pic:cNvPicPr/>
-                  </pic:nvPicPr>
-                  <pic:blipFill>
-                    <a:blip r:embed="rId37"/>
-                    <a:stretch>
-                      <a:fillRect/>
-                    </a:stretch>
-                  </pic:blipFill>
-                  <pic:spPr>
-                    <a:xfrm>
-                      <a:off x="0" y="0"/>
-                      <a:ext cx="3734321" cy="1448002"/>
-                    </a:xfrm>
-                    <a:prstGeom prst="rect">
-                      <a:avLst/>
-                    </a:prstGeom>
-                  </pic:spPr>
-                </pic:pic>
-              </a:graphicData>
-            </a:graphic>
-          </wp:inline>
-        </w:drawing>
-      </w:r>
-    </w:p>
-    <w:p>
-      <w:pPr>
-        <w:spacing w:line="360" w:lineRule="auto"/>
-        <w:rPr>
-          <w:rFonts w:ascii="Times New Roman" w:hAnsi="Times New Roman" w:cs="Times New Roman"/>
-          <w:sz w:val="24"/>
-          <w:szCs w:val="24"/>
-          <w:lang w:val="en-US"/>
-        </w:rPr>
-      </w:pPr>
-    </w:p>
-    <w:p>
-      <w:pPr>
-        <w:spacing w:line="360" w:lineRule="auto"/>
-        <w:rPr>
-          <w:rFonts w:ascii="Times New Roman" w:hAnsi="Times New Roman" w:cs="Times New Roman"/>
-          <w:sz w:val="24"/>
-          <w:szCs w:val="24"/>
-          <w:lang w:val="en-US"/>
-        </w:rPr>
-      </w:pPr>
-    </w:p>
-    <w:p>
-      <w:pPr>
-        <w:spacing w:line="360" w:lineRule="auto"/>
-        <w:rPr>
-          <w:rFonts w:ascii="Times New Roman" w:hAnsi="Times New Roman" w:cs="Times New Roman"/>
-          <w:sz w:val="24"/>
-          <w:szCs w:val="24"/>
-          <w:lang w:val="en-US"/>
-        </w:rPr>
-      </w:pPr>
-    </w:p>
-    <w:p>
-      <w:pPr>
-        <w:spacing w:line="360" w:lineRule="auto"/>
-        <w:rPr>
-          <w:rFonts w:ascii="Times New Roman" w:hAnsi="Times New Roman" w:cs="Times New Roman"/>
-          <w:sz w:val="24"/>
-          <w:szCs w:val="24"/>
-          <w:lang w:val="en-US"/>
-        </w:rPr>
-      </w:pPr>
-    </w:p>
-    <w:p>
-      <w:pPr>
-        <w:spacing w:line="360" w:lineRule="auto"/>
-        <w:rPr>
-          <w:rFonts w:ascii="Times New Roman" w:hAnsi="Times New Roman" w:cs="Times New Roman"/>
-          <w:sz w:val="24"/>
-          <w:szCs w:val="24"/>
-          <w:lang w:val="en-US"/>
-        </w:rPr>
-      </w:pPr>
-    </w:p>
-    <w:p>
-      <w:pPr>
-        <w:spacing w:line="360" w:lineRule="auto"/>
-        <w:rPr>
-          <w:rFonts w:ascii="Times New Roman" w:hAnsi="Times New Roman" w:cs="Times New Roman"/>
-          <w:sz w:val="24"/>
-          <w:szCs w:val="24"/>
-          <w:lang w:val="en-US"/>
-        </w:rPr>
-      </w:pPr>
-    </w:p>
-    <w:p>
-      <w:pPr>
-        <w:spacing w:line="360" w:lineRule="auto"/>
-        <w:rPr>
-          <w:rFonts w:ascii="Times New Roman" w:hAnsi="Times New Roman" w:cs="Times New Roman"/>
-          <w:sz w:val="24"/>
-          <w:szCs w:val="24"/>
-          <w:lang w:val="en-US"/>
-        </w:rPr>
-      </w:pPr>
-    </w:p>
-    <w:p>
-      <w:pPr>
-        <w:spacing w:line="360" w:lineRule="auto"/>
-        <w:rPr>
-          <w:rFonts w:ascii="Times New Roman" w:hAnsi="Times New Roman" w:cs="Times New Roman"/>
-          <w:sz w:val="24"/>
-          <w:szCs w:val="24"/>
-          <w:lang w:val="en-US"/>
-        </w:rPr>
-      </w:pPr>
-      <w:r>
-        <w:rPr>
-          <w:rFonts w:ascii="Times New Roman" w:hAnsi="Times New Roman" w:cs="Times New Roman"/>
-          <w:sz w:val="24"/>
-          <w:szCs w:val="24"/>
-          <w:lang w:val="en-US"/>
-        </w:rPr>
-        <w:t>10.- Now we need to configure our set, with a batch of 32 (but the user can manage to change it later, and we randomize the training dataset</w:t>
-      </w:r>
-    </w:p>
-    <w:p>
-      <w:pPr>
-        <w:spacing w:line="360" w:lineRule="auto"/>
-        <w:rPr>
-          <w:rFonts w:ascii="Times New Roman" w:hAnsi="Times New Roman" w:cs="Times New Roman"/>
-          <w:sz w:val="24"/>
-          <w:szCs w:val="24"/>
-          <w:lang w:val="en-US"/>
-        </w:rPr>
-      </w:pPr>
-    </w:p>
-    <w:p>
-      <w:pPr>
-        <w:spacing w:line="360" w:lineRule="auto"/>
-        <w:rPr>
-          <w:rFonts w:ascii="Times New Roman" w:hAnsi="Times New Roman" w:cs="Times New Roman"/>
-          <w:sz w:val="24"/>
-          <w:szCs w:val="24"/>
-          <w:lang w:val="en-US"/>
-        </w:rPr>
-      </w:pPr>
-      <w:r>
-        <w:rPr>
-          <w:rFonts w:ascii="Times New Roman" w:hAnsi="Times New Roman" w:cs="Times New Roman"/>
-          <w:sz w:val="24"/>
-          <w:szCs w:val="24"/>
-          <w:lang w:val="en-US"/>
-        </w:rPr>
-        <w:drawing>
-          <wp:inline distT="0" distB="0" distL="0" distR="0" wp14:anchorId="6756AF70" wp14:editId="43CE8C3C">
-            <wp:extent cx="5612130" cy="975995"/>
-            <wp:effectExtent l="0" t="0" r="7620" b="0"/>
-            <wp:docPr id="20" name="Imagen 20"/>
+            <wp:docPr id="13" name="Imagen 13"/>
             <wp:cNvGraphicFramePr>
               <a:graphicFrameLocks xmlns:a="http://schemas.openxmlformats.org/drawingml/2006/main" noChangeAspect="1"/>
             </wp:cNvGraphicFramePr>
@@ -6886,7 +6270,7 @@
                   <pic:spPr>
                     <a:xfrm>
                       <a:off x="0" y="0"/>
-                      <a:ext cx="5612130" cy="975995"/>
+                      <a:ext cx="5612130" cy="2348230"/>
                     </a:xfrm>
                     <a:prstGeom prst="rect">
                       <a:avLst/>
@@ -6909,57 +6293,23 @@
           <w:lang w:val="en-US"/>
         </w:rPr>
       </w:pPr>
-    </w:p>
-    <w:p>
-      <w:pPr>
-        <w:spacing w:line="360" w:lineRule="auto"/>
-        <w:rPr>
-          <w:rFonts w:ascii="Times New Roman" w:hAnsi="Times New Roman" w:cs="Times New Roman"/>
-          <w:sz w:val="24"/>
-          <w:szCs w:val="24"/>
-          <w:lang w:val="en-US"/>
-        </w:rPr>
-      </w:pPr>
-    </w:p>
-    <w:p>
-      <w:pPr>
-        <w:spacing w:line="360" w:lineRule="auto"/>
-        <w:rPr>
-          <w:rFonts w:ascii="Times New Roman" w:hAnsi="Times New Roman" w:cs="Times New Roman"/>
-          <w:sz w:val="24"/>
-          <w:szCs w:val="24"/>
-          <w:lang w:val="en-US"/>
-        </w:rPr>
-      </w:pPr>
-      <w:r>
-        <w:rPr>
-          <w:rFonts w:ascii="Times New Roman" w:hAnsi="Times New Roman" w:cs="Times New Roman"/>
-          <w:sz w:val="24"/>
-          <w:szCs w:val="24"/>
-          <w:lang w:val="en-US"/>
-        </w:rPr>
-        <w:lastRenderedPageBreak/>
-        <w:t xml:space="preserve">11.- Next we need to specify how many loops or epochs we are going to manage so our model can </w:t>
-      </w:r>
-      <w:proofErr w:type="gramStart"/>
-      <w:r>
-        <w:rPr>
-          <w:rFonts w:ascii="Times New Roman" w:hAnsi="Times New Roman" w:cs="Times New Roman"/>
-          <w:sz w:val="24"/>
-          <w:szCs w:val="24"/>
-          <w:lang w:val="en-US"/>
-        </w:rPr>
-        <w:t>learn</w:t>
-      </w:r>
-      <w:proofErr w:type="gramEnd"/>
-      <w:r>
-        <w:rPr>
-          <w:rFonts w:ascii="Times New Roman" w:hAnsi="Times New Roman" w:cs="Times New Roman"/>
-          <w:sz w:val="24"/>
-          <w:szCs w:val="24"/>
-          <w:lang w:val="en-US"/>
-        </w:rPr>
-        <w:t xml:space="preserve"> and we evaluate the process.</w:t>
+      <w:r>
+        <w:rPr>
+          <w:rFonts w:ascii="Times New Roman" w:hAnsi="Times New Roman" w:cs="Times New Roman"/>
+          <w:sz w:val="24"/>
+          <w:szCs w:val="24"/>
+          <w:lang w:val="en-US"/>
+        </w:rPr>
+        <w:t>3.- We get the 60.000 images as the training set</w:t>
+      </w:r>
+      <w:r>
+        <w:rPr>
+          <w:rFonts w:ascii="Times New Roman" w:hAnsi="Times New Roman" w:cs="Times New Roman"/>
+          <w:sz w:val="24"/>
+          <w:szCs w:val="24"/>
+          <w:lang w:val="en-US"/>
+        </w:rPr>
+        <w:t xml:space="preserve"> and 10.000 for the testing </w:t>
       </w:r>
     </w:p>
     <w:p>
@@ -6980,10 +6330,10 @@
           <w:lang w:val="en-US"/>
         </w:rPr>
         <w:drawing>
-          <wp:inline distT="0" distB="0" distL="0" distR="0" wp14:anchorId="0788A314" wp14:editId="1FE4EFD0">
-            <wp:extent cx="4639322" cy="2286319"/>
-            <wp:effectExtent l="0" t="0" r="8890" b="0"/>
-            <wp:docPr id="21" name="Imagen 21"/>
+          <wp:inline distT="0" distB="0" distL="0" distR="0" wp14:anchorId="32CDDBD3" wp14:editId="74FA397B">
+            <wp:extent cx="5612130" cy="779145"/>
+            <wp:effectExtent l="0" t="0" r="7620" b="1905"/>
+            <wp:docPr id="14" name="Imagen 14"/>
             <wp:cNvGraphicFramePr>
               <a:graphicFrameLocks xmlns:a="http://schemas.openxmlformats.org/drawingml/2006/main" noChangeAspect="1"/>
             </wp:cNvGraphicFramePr>
@@ -7003,7 +6353,7 @@
                   <pic:spPr>
                     <a:xfrm>
                       <a:off x="0" y="0"/>
-                      <a:ext cx="4639322" cy="2286319"/>
+                      <a:ext cx="5612130" cy="779145"/>
                     </a:xfrm>
                     <a:prstGeom prst="rect">
                       <a:avLst/>
@@ -7037,122 +6387,41 @@
           <w:lang w:val="en-US"/>
         </w:rPr>
       </w:pPr>
-    </w:p>
-    <w:p>
-      <w:pPr>
-        <w:spacing w:line="360" w:lineRule="auto"/>
-        <w:rPr>
-          <w:rFonts w:ascii="Times New Roman" w:hAnsi="Times New Roman" w:cs="Times New Roman"/>
-          <w:sz w:val="24"/>
-          <w:szCs w:val="24"/>
-          <w:lang w:val="en-US"/>
-        </w:rPr>
-      </w:pPr>
-    </w:p>
-    <w:p>
-      <w:pPr>
-        <w:spacing w:line="360" w:lineRule="auto"/>
-        <w:rPr>
-          <w:rFonts w:ascii="Times New Roman" w:hAnsi="Times New Roman" w:cs="Times New Roman"/>
-          <w:sz w:val="24"/>
-          <w:szCs w:val="24"/>
-          <w:lang w:val="en-US"/>
-        </w:rPr>
-      </w:pPr>
-    </w:p>
-    <w:p>
-      <w:pPr>
-        <w:spacing w:line="360" w:lineRule="auto"/>
-        <w:rPr>
-          <w:rFonts w:ascii="Times New Roman" w:hAnsi="Times New Roman" w:cs="Times New Roman"/>
-          <w:sz w:val="24"/>
-          <w:szCs w:val="24"/>
-          <w:lang w:val="en-US"/>
-        </w:rPr>
-      </w:pPr>
-    </w:p>
-    <w:p>
-      <w:pPr>
-        <w:spacing w:line="360" w:lineRule="auto"/>
-        <w:rPr>
-          <w:rFonts w:ascii="Times New Roman" w:hAnsi="Times New Roman" w:cs="Times New Roman"/>
-          <w:sz w:val="24"/>
-          <w:szCs w:val="24"/>
-          <w:lang w:val="en-US"/>
-        </w:rPr>
-      </w:pPr>
-    </w:p>
-    <w:p>
-      <w:pPr>
-        <w:spacing w:line="360" w:lineRule="auto"/>
-        <w:rPr>
-          <w:rFonts w:ascii="Times New Roman" w:hAnsi="Times New Roman" w:cs="Times New Roman"/>
-          <w:sz w:val="24"/>
-          <w:szCs w:val="24"/>
-          <w:lang w:val="en-US"/>
-        </w:rPr>
-      </w:pPr>
-    </w:p>
-    <w:p>
-      <w:pPr>
-        <w:spacing w:line="360" w:lineRule="auto"/>
-        <w:rPr>
-          <w:rFonts w:ascii="Times New Roman" w:hAnsi="Times New Roman" w:cs="Times New Roman"/>
-          <w:sz w:val="24"/>
-          <w:szCs w:val="24"/>
-          <w:lang w:val="en-US"/>
-        </w:rPr>
-      </w:pPr>
-    </w:p>
-    <w:p>
-      <w:pPr>
-        <w:spacing w:line="360" w:lineRule="auto"/>
-        <w:rPr>
-          <w:rFonts w:ascii="Times New Roman" w:hAnsi="Times New Roman" w:cs="Times New Roman"/>
-          <w:sz w:val="24"/>
-          <w:szCs w:val="24"/>
-          <w:lang w:val="en-US"/>
-        </w:rPr>
-      </w:pPr>
-    </w:p>
-    <w:p>
-      <w:pPr>
-        <w:spacing w:line="360" w:lineRule="auto"/>
-        <w:rPr>
-          <w:rFonts w:ascii="Times New Roman" w:hAnsi="Times New Roman" w:cs="Times New Roman"/>
-          <w:sz w:val="24"/>
-          <w:szCs w:val="24"/>
-          <w:lang w:val="en-US"/>
-        </w:rPr>
-      </w:pPr>
-      <w:r>
-        <w:rPr>
-          <w:rFonts w:ascii="Times New Roman" w:hAnsi="Times New Roman" w:cs="Times New Roman"/>
-          <w:sz w:val="24"/>
-          <w:szCs w:val="24"/>
-          <w:lang w:val="en-US"/>
-        </w:rPr>
-        <w:t xml:space="preserve">12.- Finally so we can manage to see the results we will use the Plot Images and Plot Graph to visualize the resulting </w:t>
-      </w:r>
-      <w:proofErr w:type="gramStart"/>
-      <w:r>
-        <w:rPr>
-          <w:rFonts w:ascii="Times New Roman" w:hAnsi="Times New Roman" w:cs="Times New Roman"/>
-          <w:sz w:val="24"/>
-          <w:szCs w:val="24"/>
-          <w:lang w:val="en-US"/>
-        </w:rPr>
-        <w:t>classification .</w:t>
-      </w:r>
-      <w:proofErr w:type="gramEnd"/>
-      <w:r>
-        <w:rPr>
-          <w:rFonts w:ascii="Times New Roman" w:hAnsi="Times New Roman" w:cs="Times New Roman"/>
-          <w:sz w:val="24"/>
-          <w:szCs w:val="24"/>
-          <w:lang w:val="en-US"/>
-        </w:rPr>
-        <w:t xml:space="preserve"> </w:t>
+      <w:r>
+        <w:rPr>
+          <w:rFonts w:ascii="Times New Roman" w:hAnsi="Times New Roman" w:cs="Times New Roman"/>
+          <w:sz w:val="24"/>
+          <w:szCs w:val="24"/>
+          <w:lang w:val="en-US"/>
+        </w:rPr>
+        <w:t>4</w:t>
+      </w:r>
+      <w:r>
+        <w:rPr>
+          <w:rFonts w:ascii="Times New Roman" w:hAnsi="Times New Roman" w:cs="Times New Roman"/>
+          <w:sz w:val="24"/>
+          <w:szCs w:val="24"/>
+          <w:lang w:val="en-US"/>
+        </w:rPr>
+        <w:t>.- We are going to need a classification name</w:t>
+      </w:r>
+      <w:r>
+        <w:rPr>
+          <w:rFonts w:ascii="Times New Roman" w:hAnsi="Times New Roman" w:cs="Times New Roman"/>
+          <w:sz w:val="24"/>
+          <w:szCs w:val="24"/>
+          <w:lang w:val="en-US"/>
+        </w:rPr>
+        <w:t xml:space="preserve"> for each number</w:t>
+      </w:r>
+      <w:r>
+        <w:rPr>
+          <w:rFonts w:ascii="Times New Roman" w:hAnsi="Times New Roman" w:cs="Times New Roman"/>
+          <w:sz w:val="24"/>
+          <w:szCs w:val="24"/>
+          <w:lang w:val="en-US"/>
+        </w:rPr>
+        <w:t>, so on the libs.py we add it</w:t>
       </w:r>
     </w:p>
     <w:p>
@@ -7174,10 +6443,10 @@
         </w:rPr>
         <w:lastRenderedPageBreak/>
         <w:drawing>
-          <wp:inline distT="0" distB="0" distL="0" distR="0" wp14:anchorId="37CF9858" wp14:editId="72923A3A">
-            <wp:extent cx="5612130" cy="5075555"/>
-            <wp:effectExtent l="0" t="0" r="7620" b="0"/>
-            <wp:docPr id="22" name="Imagen 22"/>
+          <wp:inline distT="0" distB="0" distL="0" distR="0" wp14:anchorId="71576651" wp14:editId="40FD1B3A">
+            <wp:extent cx="4801270" cy="1981477"/>
+            <wp:effectExtent l="0" t="0" r="0" b="0"/>
+            <wp:docPr id="15" name="Imagen 15"/>
             <wp:cNvGraphicFramePr>
               <a:graphicFrameLocks xmlns:a="http://schemas.openxmlformats.org/drawingml/2006/main" noChangeAspect="1"/>
             </wp:cNvGraphicFramePr>
@@ -7197,6 +6466,918 @@
                   <pic:spPr>
                     <a:xfrm>
                       <a:off x="0" y="0"/>
+                      <a:ext cx="4801270" cy="1981477"/>
+                    </a:xfrm>
+                    <a:prstGeom prst="rect">
+                      <a:avLst/>
+                    </a:prstGeom>
+                  </pic:spPr>
+                </pic:pic>
+              </a:graphicData>
+            </a:graphic>
+          </wp:inline>
+        </w:drawing>
+      </w:r>
+    </w:p>
+    <w:p>
+      <w:pPr>
+        <w:spacing w:line="360" w:lineRule="auto"/>
+        <w:rPr>
+          <w:rFonts w:ascii="Times New Roman" w:hAnsi="Times New Roman" w:cs="Times New Roman"/>
+          <w:sz w:val="24"/>
+          <w:szCs w:val="24"/>
+          <w:lang w:val="en-US"/>
+        </w:rPr>
+      </w:pPr>
+    </w:p>
+    <w:p>
+      <w:pPr>
+        <w:spacing w:line="360" w:lineRule="auto"/>
+        <w:rPr>
+          <w:rFonts w:ascii="Times New Roman" w:hAnsi="Times New Roman" w:cs="Times New Roman"/>
+          <w:sz w:val="24"/>
+          <w:szCs w:val="24"/>
+          <w:lang w:val="en-US"/>
+        </w:rPr>
+      </w:pPr>
+      <w:r>
+        <w:rPr>
+          <w:rFonts w:ascii="Times New Roman" w:hAnsi="Times New Roman" w:cs="Times New Roman"/>
+          <w:sz w:val="24"/>
+          <w:szCs w:val="24"/>
+          <w:lang w:val="en-US"/>
+        </w:rPr>
+        <w:t xml:space="preserve">5.- We got the examples on variables this are the 60.000 </w:t>
+      </w:r>
+      <w:r>
+        <w:rPr>
+          <w:rFonts w:ascii="Times New Roman" w:hAnsi="Times New Roman" w:cs="Times New Roman"/>
+          <w:sz w:val="24"/>
+          <w:szCs w:val="24"/>
+          <w:lang w:val="en-US"/>
+        </w:rPr>
+        <w:t>images,</w:t>
+      </w:r>
+      <w:r>
+        <w:rPr>
+          <w:rFonts w:ascii="Times New Roman" w:hAnsi="Times New Roman" w:cs="Times New Roman"/>
+          <w:sz w:val="24"/>
+          <w:szCs w:val="24"/>
+          <w:lang w:val="en-US"/>
+        </w:rPr>
+        <w:t xml:space="preserve"> so we split it on 60.000 different variables </w:t>
+      </w:r>
+    </w:p>
+    <w:p>
+      <w:pPr>
+        <w:spacing w:line="360" w:lineRule="auto"/>
+        <w:rPr>
+          <w:rFonts w:ascii="Times New Roman" w:hAnsi="Times New Roman" w:cs="Times New Roman"/>
+          <w:sz w:val="24"/>
+          <w:szCs w:val="24"/>
+          <w:lang w:val="en-US"/>
+        </w:rPr>
+      </w:pPr>
+      <w:r>
+        <w:rPr>
+          <w:rFonts w:ascii="Times New Roman" w:hAnsi="Times New Roman" w:cs="Times New Roman"/>
+          <w:sz w:val="24"/>
+          <w:szCs w:val="24"/>
+          <w:lang w:val="en-US"/>
+        </w:rPr>
+        <w:drawing>
+          <wp:inline distT="0" distB="0" distL="0" distR="0" wp14:anchorId="28FD7CD3" wp14:editId="1FAA84A5">
+            <wp:extent cx="5487166" cy="790685"/>
+            <wp:effectExtent l="0" t="0" r="0" b="9525"/>
+            <wp:docPr id="16" name="Imagen 16"/>
+            <wp:cNvGraphicFramePr>
+              <a:graphicFrameLocks xmlns:a="http://schemas.openxmlformats.org/drawingml/2006/main" noChangeAspect="1"/>
+            </wp:cNvGraphicFramePr>
+            <a:graphic xmlns:a="http://schemas.openxmlformats.org/drawingml/2006/main">
+              <a:graphicData uri="http://schemas.openxmlformats.org/drawingml/2006/picture">
+                <pic:pic xmlns:pic="http://schemas.openxmlformats.org/drawingml/2006/picture">
+                  <pic:nvPicPr>
+                    <pic:cNvPr id="1" name=""/>
+                    <pic:cNvPicPr/>
+                  </pic:nvPicPr>
+                  <pic:blipFill>
+                    <a:blip r:embed="rId41"/>
+                    <a:stretch>
+                      <a:fillRect/>
+                    </a:stretch>
+                  </pic:blipFill>
+                  <pic:spPr>
+                    <a:xfrm>
+                      <a:off x="0" y="0"/>
+                      <a:ext cx="5487166" cy="790685"/>
+                    </a:xfrm>
+                    <a:prstGeom prst="rect">
+                      <a:avLst/>
+                    </a:prstGeom>
+                  </pic:spPr>
+                </pic:pic>
+              </a:graphicData>
+            </a:graphic>
+          </wp:inline>
+        </w:drawing>
+      </w:r>
+    </w:p>
+    <w:p>
+      <w:pPr>
+        <w:spacing w:line="360" w:lineRule="auto"/>
+        <w:rPr>
+          <w:rFonts w:ascii="Times New Roman" w:hAnsi="Times New Roman" w:cs="Times New Roman"/>
+          <w:sz w:val="24"/>
+          <w:szCs w:val="24"/>
+          <w:lang w:val="en-US"/>
+        </w:rPr>
+      </w:pPr>
+    </w:p>
+    <w:p>
+      <w:pPr>
+        <w:spacing w:line="360" w:lineRule="auto"/>
+        <w:rPr>
+          <w:rFonts w:ascii="Times New Roman" w:hAnsi="Times New Roman" w:cs="Times New Roman"/>
+          <w:sz w:val="24"/>
+          <w:szCs w:val="24"/>
+          <w:lang w:val="en-US"/>
+        </w:rPr>
+      </w:pPr>
+      <w:r>
+        <w:rPr>
+          <w:rFonts w:ascii="Times New Roman" w:hAnsi="Times New Roman" w:cs="Times New Roman"/>
+          <w:sz w:val="24"/>
+          <w:szCs w:val="24"/>
+          <w:lang w:val="en-US"/>
+        </w:rPr>
+        <w:t xml:space="preserve">6.- we use a function to split the images on pixels on this case the function will be named </w:t>
+      </w:r>
+    </w:p>
+    <w:p>
+      <w:pPr>
+        <w:spacing w:line="360" w:lineRule="auto"/>
+        <w:rPr>
+          <w:rFonts w:ascii="Times New Roman" w:hAnsi="Times New Roman" w:cs="Times New Roman"/>
+          <w:sz w:val="24"/>
+          <w:szCs w:val="24"/>
+          <w:lang w:val="en-US"/>
+        </w:rPr>
+      </w:pPr>
+      <w:r>
+        <w:rPr>
+          <w:rFonts w:ascii="Times New Roman" w:hAnsi="Times New Roman" w:cs="Times New Roman"/>
+          <w:sz w:val="24"/>
+          <w:szCs w:val="24"/>
+          <w:lang w:val="en-US"/>
+        </w:rPr>
+        <w:drawing>
+          <wp:inline distT="0" distB="0" distL="0" distR="0" wp14:anchorId="7DC697D1" wp14:editId="46BB2D5A">
+            <wp:extent cx="5134692" cy="1343212"/>
+            <wp:effectExtent l="0" t="0" r="8890" b="9525"/>
+            <wp:docPr id="17" name="Imagen 17"/>
+            <wp:cNvGraphicFramePr>
+              <a:graphicFrameLocks xmlns:a="http://schemas.openxmlformats.org/drawingml/2006/main" noChangeAspect="1"/>
+            </wp:cNvGraphicFramePr>
+            <a:graphic xmlns:a="http://schemas.openxmlformats.org/drawingml/2006/main">
+              <a:graphicData uri="http://schemas.openxmlformats.org/drawingml/2006/picture">
+                <pic:pic xmlns:pic="http://schemas.openxmlformats.org/drawingml/2006/picture">
+                  <pic:nvPicPr>
+                    <pic:cNvPr id="1" name=""/>
+                    <pic:cNvPicPr/>
+                  </pic:nvPicPr>
+                  <pic:blipFill>
+                    <a:blip r:embed="rId42"/>
+                    <a:stretch>
+                      <a:fillRect/>
+                    </a:stretch>
+                  </pic:blipFill>
+                  <pic:spPr>
+                    <a:xfrm>
+                      <a:off x="0" y="0"/>
+                      <a:ext cx="5134692" cy="1343212"/>
+                    </a:xfrm>
+                    <a:prstGeom prst="rect">
+                      <a:avLst/>
+                    </a:prstGeom>
+                  </pic:spPr>
+                </pic:pic>
+              </a:graphicData>
+            </a:graphic>
+          </wp:inline>
+        </w:drawing>
+      </w:r>
+    </w:p>
+    <w:p>
+      <w:pPr>
+        <w:spacing w:line="360" w:lineRule="auto"/>
+        <w:rPr>
+          <w:rFonts w:ascii="Times New Roman" w:hAnsi="Times New Roman" w:cs="Times New Roman"/>
+          <w:sz w:val="24"/>
+          <w:szCs w:val="24"/>
+          <w:lang w:val="en-US"/>
+        </w:rPr>
+      </w:pPr>
+    </w:p>
+    <w:p>
+      <w:pPr>
+        <w:spacing w:line="360" w:lineRule="auto"/>
+        <w:rPr>
+          <w:rFonts w:ascii="Times New Roman" w:hAnsi="Times New Roman" w:cs="Times New Roman"/>
+          <w:sz w:val="24"/>
+          <w:szCs w:val="24"/>
+          <w:lang w:val="en-US"/>
+        </w:rPr>
+      </w:pPr>
+    </w:p>
+    <w:p>
+      <w:pPr>
+        <w:spacing w:line="360" w:lineRule="auto"/>
+        <w:rPr>
+          <w:rFonts w:ascii="Times New Roman" w:hAnsi="Times New Roman" w:cs="Times New Roman"/>
+          <w:sz w:val="24"/>
+          <w:szCs w:val="24"/>
+          <w:lang w:val="en-US"/>
+        </w:rPr>
+      </w:pPr>
+      <w:r>
+        <w:rPr>
+          <w:rFonts w:ascii="Times New Roman" w:hAnsi="Times New Roman" w:cs="Times New Roman"/>
+          <w:sz w:val="24"/>
+          <w:szCs w:val="24"/>
+          <w:lang w:val="en-US"/>
+        </w:rPr>
+        <w:t xml:space="preserve">7.- we call the function on each variable of the dataset (step 5) </w:t>
+      </w:r>
+    </w:p>
+    <w:p>
+      <w:pPr>
+        <w:spacing w:line="360" w:lineRule="auto"/>
+        <w:rPr>
+          <w:rFonts w:ascii="Times New Roman" w:hAnsi="Times New Roman" w:cs="Times New Roman"/>
+          <w:sz w:val="24"/>
+          <w:szCs w:val="24"/>
+          <w:lang w:val="en-US"/>
+        </w:rPr>
+      </w:pPr>
+      <w:r>
+        <w:rPr>
+          <w:rFonts w:ascii="Times New Roman" w:hAnsi="Times New Roman" w:cs="Times New Roman"/>
+          <w:sz w:val="24"/>
+          <w:szCs w:val="24"/>
+          <w:lang w:val="en-US"/>
+        </w:rPr>
+        <w:t xml:space="preserve">8.- We need to define the network </w:t>
+      </w:r>
+      <w:proofErr w:type="gramStart"/>
+      <w:r>
+        <w:rPr>
+          <w:rFonts w:ascii="Times New Roman" w:hAnsi="Times New Roman" w:cs="Times New Roman"/>
+          <w:sz w:val="24"/>
+          <w:szCs w:val="24"/>
+          <w:lang w:val="en-US"/>
+        </w:rPr>
+        <w:t>structure</w:t>
+      </w:r>
+      <w:proofErr w:type="gramEnd"/>
+      <w:r>
+        <w:rPr>
+          <w:rFonts w:ascii="Times New Roman" w:hAnsi="Times New Roman" w:cs="Times New Roman"/>
+          <w:sz w:val="24"/>
+          <w:szCs w:val="24"/>
+          <w:lang w:val="en-US"/>
+        </w:rPr>
+        <w:t xml:space="preserve"> so we add it to the model with KERAS </w:t>
+      </w:r>
+    </w:p>
+    <w:p>
+      <w:pPr>
+        <w:spacing w:line="360" w:lineRule="auto"/>
+        <w:rPr>
+          <w:rFonts w:ascii="Times New Roman" w:hAnsi="Times New Roman" w:cs="Times New Roman"/>
+          <w:sz w:val="24"/>
+          <w:szCs w:val="24"/>
+          <w:lang w:val="en-US"/>
+        </w:rPr>
+      </w:pPr>
+      <w:r>
+        <w:rPr>
+          <w:rFonts w:ascii="Times New Roman" w:hAnsi="Times New Roman" w:cs="Times New Roman"/>
+          <w:sz w:val="24"/>
+          <w:szCs w:val="24"/>
+          <w:lang w:val="en-US"/>
+        </w:rPr>
+        <w:lastRenderedPageBreak/>
+        <w:drawing>
+          <wp:inline distT="0" distB="0" distL="0" distR="0" wp14:anchorId="21D238F9" wp14:editId="072D7E89">
+            <wp:extent cx="5612130" cy="2708275"/>
+            <wp:effectExtent l="0" t="0" r="7620" b="0"/>
+            <wp:docPr id="18" name="Imagen 18"/>
+            <wp:cNvGraphicFramePr>
+              <a:graphicFrameLocks xmlns:a="http://schemas.openxmlformats.org/drawingml/2006/main" noChangeAspect="1"/>
+            </wp:cNvGraphicFramePr>
+            <a:graphic xmlns:a="http://schemas.openxmlformats.org/drawingml/2006/main">
+              <a:graphicData uri="http://schemas.openxmlformats.org/drawingml/2006/picture">
+                <pic:pic xmlns:pic="http://schemas.openxmlformats.org/drawingml/2006/picture">
+                  <pic:nvPicPr>
+                    <pic:cNvPr id="1" name=""/>
+                    <pic:cNvPicPr/>
+                  </pic:nvPicPr>
+                  <pic:blipFill>
+                    <a:blip r:embed="rId43"/>
+                    <a:stretch>
+                      <a:fillRect/>
+                    </a:stretch>
+                  </pic:blipFill>
+                  <pic:spPr>
+                    <a:xfrm>
+                      <a:off x="0" y="0"/>
+                      <a:ext cx="5612130" cy="2708275"/>
+                    </a:xfrm>
+                    <a:prstGeom prst="rect">
+                      <a:avLst/>
+                    </a:prstGeom>
+                  </pic:spPr>
+                </pic:pic>
+              </a:graphicData>
+            </a:graphic>
+          </wp:inline>
+        </w:drawing>
+      </w:r>
+    </w:p>
+    <w:p>
+      <w:pPr>
+        <w:spacing w:line="360" w:lineRule="auto"/>
+        <w:rPr>
+          <w:rFonts w:ascii="Times New Roman" w:hAnsi="Times New Roman" w:cs="Times New Roman"/>
+          <w:sz w:val="24"/>
+          <w:szCs w:val="24"/>
+          <w:lang w:val="en-US"/>
+        </w:rPr>
+      </w:pPr>
+    </w:p>
+    <w:p>
+      <w:pPr>
+        <w:spacing w:line="360" w:lineRule="auto"/>
+        <w:rPr>
+          <w:rFonts w:ascii="Times New Roman" w:hAnsi="Times New Roman" w:cs="Times New Roman"/>
+          <w:sz w:val="24"/>
+          <w:szCs w:val="24"/>
+          <w:lang w:val="en-US"/>
+        </w:rPr>
+      </w:pPr>
+      <w:r>
+        <w:rPr>
+          <w:rFonts w:ascii="Times New Roman" w:hAnsi="Times New Roman" w:cs="Times New Roman"/>
+          <w:sz w:val="24"/>
+          <w:szCs w:val="24"/>
+          <w:lang w:val="en-US"/>
+        </w:rPr>
+        <w:t>We are using “Relu” for the dense layers and SoftMax for the classification output layer.</w:t>
+      </w:r>
+    </w:p>
+    <w:p>
+      <w:pPr>
+        <w:spacing w:line="360" w:lineRule="auto"/>
+        <w:rPr>
+          <w:rFonts w:ascii="Times New Roman" w:hAnsi="Times New Roman" w:cs="Times New Roman"/>
+          <w:sz w:val="24"/>
+          <w:szCs w:val="24"/>
+          <w:lang w:val="en-US"/>
+        </w:rPr>
+      </w:pPr>
+    </w:p>
+    <w:p>
+      <w:pPr>
+        <w:spacing w:line="360" w:lineRule="auto"/>
+        <w:rPr>
+          <w:rFonts w:ascii="Times New Roman" w:hAnsi="Times New Roman" w:cs="Times New Roman"/>
+          <w:sz w:val="24"/>
+          <w:szCs w:val="24"/>
+          <w:lang w:val="en-US"/>
+        </w:rPr>
+      </w:pPr>
+      <w:r>
+        <w:rPr>
+          <w:rFonts w:ascii="Times New Roman" w:hAnsi="Times New Roman" w:cs="Times New Roman"/>
+          <w:sz w:val="24"/>
+          <w:szCs w:val="24"/>
+          <w:lang w:val="en-US"/>
+        </w:rPr>
+        <w:t>9.-We compile the model using specific optimizers and loss categories</w:t>
+      </w:r>
+    </w:p>
+    <w:p>
+      <w:pPr>
+        <w:spacing w:line="360" w:lineRule="auto"/>
+        <w:rPr>
+          <w:rFonts w:ascii="Times New Roman" w:hAnsi="Times New Roman" w:cs="Times New Roman"/>
+          <w:sz w:val="24"/>
+          <w:szCs w:val="24"/>
+          <w:lang w:val="en-US"/>
+        </w:rPr>
+      </w:pPr>
+      <w:r>
+        <w:rPr>
+          <w:rFonts w:ascii="Times New Roman" w:hAnsi="Times New Roman" w:cs="Times New Roman"/>
+          <w:sz w:val="24"/>
+          <w:szCs w:val="24"/>
+          <w:lang w:val="en-US"/>
+        </w:rPr>
+        <w:drawing>
+          <wp:inline distT="0" distB="0" distL="0" distR="0" wp14:anchorId="68A162C9" wp14:editId="12579675">
+            <wp:extent cx="3734321" cy="1448002"/>
+            <wp:effectExtent l="0" t="0" r="0" b="0"/>
+            <wp:docPr id="19" name="Imagen 19"/>
+            <wp:cNvGraphicFramePr>
+              <a:graphicFrameLocks xmlns:a="http://schemas.openxmlformats.org/drawingml/2006/main" noChangeAspect="1"/>
+            </wp:cNvGraphicFramePr>
+            <a:graphic xmlns:a="http://schemas.openxmlformats.org/drawingml/2006/main">
+              <a:graphicData uri="http://schemas.openxmlformats.org/drawingml/2006/picture">
+                <pic:pic xmlns:pic="http://schemas.openxmlformats.org/drawingml/2006/picture">
+                  <pic:nvPicPr>
+                    <pic:cNvPr id="1" name=""/>
+                    <pic:cNvPicPr/>
+                  </pic:nvPicPr>
+                  <pic:blipFill>
+                    <a:blip r:embed="rId44"/>
+                    <a:stretch>
+                      <a:fillRect/>
+                    </a:stretch>
+                  </pic:blipFill>
+                  <pic:spPr>
+                    <a:xfrm>
+                      <a:off x="0" y="0"/>
+                      <a:ext cx="3734321" cy="1448002"/>
+                    </a:xfrm>
+                    <a:prstGeom prst="rect">
+                      <a:avLst/>
+                    </a:prstGeom>
+                  </pic:spPr>
+                </pic:pic>
+              </a:graphicData>
+            </a:graphic>
+          </wp:inline>
+        </w:drawing>
+      </w:r>
+    </w:p>
+    <w:p>
+      <w:pPr>
+        <w:spacing w:line="360" w:lineRule="auto"/>
+        <w:rPr>
+          <w:rFonts w:ascii="Times New Roman" w:hAnsi="Times New Roman" w:cs="Times New Roman"/>
+          <w:sz w:val="24"/>
+          <w:szCs w:val="24"/>
+          <w:lang w:val="en-US"/>
+        </w:rPr>
+      </w:pPr>
+    </w:p>
+    <w:p>
+      <w:pPr>
+        <w:spacing w:line="360" w:lineRule="auto"/>
+        <w:rPr>
+          <w:rFonts w:ascii="Times New Roman" w:hAnsi="Times New Roman" w:cs="Times New Roman"/>
+          <w:sz w:val="24"/>
+          <w:szCs w:val="24"/>
+          <w:lang w:val="en-US"/>
+        </w:rPr>
+      </w:pPr>
+    </w:p>
+    <w:p>
+      <w:pPr>
+        <w:spacing w:line="360" w:lineRule="auto"/>
+        <w:rPr>
+          <w:rFonts w:ascii="Times New Roman" w:hAnsi="Times New Roman" w:cs="Times New Roman"/>
+          <w:sz w:val="24"/>
+          <w:szCs w:val="24"/>
+          <w:lang w:val="en-US"/>
+        </w:rPr>
+      </w:pPr>
+    </w:p>
+    <w:p>
+      <w:pPr>
+        <w:spacing w:line="360" w:lineRule="auto"/>
+        <w:rPr>
+          <w:rFonts w:ascii="Times New Roman" w:hAnsi="Times New Roman" w:cs="Times New Roman"/>
+          <w:sz w:val="24"/>
+          <w:szCs w:val="24"/>
+          <w:lang w:val="en-US"/>
+        </w:rPr>
+      </w:pPr>
+    </w:p>
+    <w:p>
+      <w:pPr>
+        <w:spacing w:line="360" w:lineRule="auto"/>
+        <w:rPr>
+          <w:rFonts w:ascii="Times New Roman" w:hAnsi="Times New Roman" w:cs="Times New Roman"/>
+          <w:sz w:val="24"/>
+          <w:szCs w:val="24"/>
+          <w:lang w:val="en-US"/>
+        </w:rPr>
+      </w:pPr>
+    </w:p>
+    <w:p>
+      <w:pPr>
+        <w:spacing w:line="360" w:lineRule="auto"/>
+        <w:rPr>
+          <w:rFonts w:ascii="Times New Roman" w:hAnsi="Times New Roman" w:cs="Times New Roman"/>
+          <w:sz w:val="24"/>
+          <w:szCs w:val="24"/>
+          <w:lang w:val="en-US"/>
+        </w:rPr>
+      </w:pPr>
+    </w:p>
+    <w:p>
+      <w:pPr>
+        <w:spacing w:line="360" w:lineRule="auto"/>
+        <w:rPr>
+          <w:rFonts w:ascii="Times New Roman" w:hAnsi="Times New Roman" w:cs="Times New Roman"/>
+          <w:sz w:val="24"/>
+          <w:szCs w:val="24"/>
+          <w:lang w:val="en-US"/>
+        </w:rPr>
+      </w:pPr>
+    </w:p>
+    <w:p>
+      <w:pPr>
+        <w:spacing w:line="360" w:lineRule="auto"/>
+        <w:rPr>
+          <w:rFonts w:ascii="Times New Roman" w:hAnsi="Times New Roman" w:cs="Times New Roman"/>
+          <w:sz w:val="24"/>
+          <w:szCs w:val="24"/>
+          <w:lang w:val="en-US"/>
+        </w:rPr>
+      </w:pPr>
+      <w:r>
+        <w:rPr>
+          <w:rFonts w:ascii="Times New Roman" w:hAnsi="Times New Roman" w:cs="Times New Roman"/>
+          <w:sz w:val="24"/>
+          <w:szCs w:val="24"/>
+          <w:lang w:val="en-US"/>
+        </w:rPr>
+        <w:t>10.- Now we need to configure our set, with a batch of 32 (but the user can manage to change it later, and we randomize the training dataset</w:t>
+      </w:r>
+    </w:p>
+    <w:p>
+      <w:pPr>
+        <w:spacing w:line="360" w:lineRule="auto"/>
+        <w:rPr>
+          <w:rFonts w:ascii="Times New Roman" w:hAnsi="Times New Roman" w:cs="Times New Roman"/>
+          <w:sz w:val="24"/>
+          <w:szCs w:val="24"/>
+          <w:lang w:val="en-US"/>
+        </w:rPr>
+      </w:pPr>
+    </w:p>
+    <w:p>
+      <w:pPr>
+        <w:spacing w:line="360" w:lineRule="auto"/>
+        <w:rPr>
+          <w:rFonts w:ascii="Times New Roman" w:hAnsi="Times New Roman" w:cs="Times New Roman"/>
+          <w:sz w:val="24"/>
+          <w:szCs w:val="24"/>
+          <w:lang w:val="en-US"/>
+        </w:rPr>
+      </w:pPr>
+      <w:r>
+        <w:rPr>
+          <w:rFonts w:ascii="Times New Roman" w:hAnsi="Times New Roman" w:cs="Times New Roman"/>
+          <w:sz w:val="24"/>
+          <w:szCs w:val="24"/>
+          <w:lang w:val="en-US"/>
+        </w:rPr>
+        <w:drawing>
+          <wp:inline distT="0" distB="0" distL="0" distR="0" wp14:anchorId="6756AF70" wp14:editId="43CE8C3C">
+            <wp:extent cx="5612130" cy="975995"/>
+            <wp:effectExtent l="0" t="0" r="7620" b="0"/>
+            <wp:docPr id="20" name="Imagen 20"/>
+            <wp:cNvGraphicFramePr>
+              <a:graphicFrameLocks xmlns:a="http://schemas.openxmlformats.org/drawingml/2006/main" noChangeAspect="1"/>
+            </wp:cNvGraphicFramePr>
+            <a:graphic xmlns:a="http://schemas.openxmlformats.org/drawingml/2006/main">
+              <a:graphicData uri="http://schemas.openxmlformats.org/drawingml/2006/picture">
+                <pic:pic xmlns:pic="http://schemas.openxmlformats.org/drawingml/2006/picture">
+                  <pic:nvPicPr>
+                    <pic:cNvPr id="1" name=""/>
+                    <pic:cNvPicPr/>
+                  </pic:nvPicPr>
+                  <pic:blipFill>
+                    <a:blip r:embed="rId45"/>
+                    <a:stretch>
+                      <a:fillRect/>
+                    </a:stretch>
+                  </pic:blipFill>
+                  <pic:spPr>
+                    <a:xfrm>
+                      <a:off x="0" y="0"/>
+                      <a:ext cx="5612130" cy="975995"/>
+                    </a:xfrm>
+                    <a:prstGeom prst="rect">
+                      <a:avLst/>
+                    </a:prstGeom>
+                  </pic:spPr>
+                </pic:pic>
+              </a:graphicData>
+            </a:graphic>
+          </wp:inline>
+        </w:drawing>
+      </w:r>
+    </w:p>
+    <w:p>
+      <w:pPr>
+        <w:spacing w:line="360" w:lineRule="auto"/>
+        <w:rPr>
+          <w:rFonts w:ascii="Times New Roman" w:hAnsi="Times New Roman" w:cs="Times New Roman"/>
+          <w:sz w:val="24"/>
+          <w:szCs w:val="24"/>
+          <w:lang w:val="en-US"/>
+        </w:rPr>
+      </w:pPr>
+    </w:p>
+    <w:p>
+      <w:pPr>
+        <w:spacing w:line="360" w:lineRule="auto"/>
+        <w:rPr>
+          <w:rFonts w:ascii="Times New Roman" w:hAnsi="Times New Roman" w:cs="Times New Roman"/>
+          <w:sz w:val="24"/>
+          <w:szCs w:val="24"/>
+          <w:lang w:val="en-US"/>
+        </w:rPr>
+      </w:pPr>
+    </w:p>
+    <w:p>
+      <w:pPr>
+        <w:spacing w:line="360" w:lineRule="auto"/>
+        <w:rPr>
+          <w:rFonts w:ascii="Times New Roman" w:hAnsi="Times New Roman" w:cs="Times New Roman"/>
+          <w:sz w:val="24"/>
+          <w:szCs w:val="24"/>
+          <w:lang w:val="en-US"/>
+        </w:rPr>
+      </w:pPr>
+      <w:r>
+        <w:rPr>
+          <w:rFonts w:ascii="Times New Roman" w:hAnsi="Times New Roman" w:cs="Times New Roman"/>
+          <w:sz w:val="24"/>
+          <w:szCs w:val="24"/>
+          <w:lang w:val="en-US"/>
+        </w:rPr>
+        <w:t xml:space="preserve">11.- Next we need to specify how many loops or epochs we are going to manage so our model can </w:t>
+      </w:r>
+      <w:proofErr w:type="gramStart"/>
+      <w:r>
+        <w:rPr>
+          <w:rFonts w:ascii="Times New Roman" w:hAnsi="Times New Roman" w:cs="Times New Roman"/>
+          <w:sz w:val="24"/>
+          <w:szCs w:val="24"/>
+          <w:lang w:val="en-US"/>
+        </w:rPr>
+        <w:t>learn</w:t>
+      </w:r>
+      <w:proofErr w:type="gramEnd"/>
+      <w:r>
+        <w:rPr>
+          <w:rFonts w:ascii="Times New Roman" w:hAnsi="Times New Roman" w:cs="Times New Roman"/>
+          <w:sz w:val="24"/>
+          <w:szCs w:val="24"/>
+          <w:lang w:val="en-US"/>
+        </w:rPr>
+        <w:t xml:space="preserve"> and we evaluate the process.</w:t>
+      </w:r>
+    </w:p>
+    <w:p>
+      <w:pPr>
+        <w:spacing w:line="360" w:lineRule="auto"/>
+        <w:rPr>
+          <w:rFonts w:ascii="Times New Roman" w:hAnsi="Times New Roman" w:cs="Times New Roman"/>
+          <w:sz w:val="24"/>
+          <w:szCs w:val="24"/>
+          <w:lang w:val="en-US"/>
+        </w:rPr>
+      </w:pPr>
+      <w:r>
+        <w:rPr>
+          <w:rFonts w:ascii="Times New Roman" w:hAnsi="Times New Roman" w:cs="Times New Roman"/>
+          <w:sz w:val="24"/>
+          <w:szCs w:val="24"/>
+          <w:lang w:val="en-US"/>
+        </w:rPr>
+        <w:drawing>
+          <wp:inline distT="0" distB="0" distL="0" distR="0" wp14:anchorId="0788A314" wp14:editId="1FE4EFD0">
+            <wp:extent cx="4639322" cy="2286319"/>
+            <wp:effectExtent l="0" t="0" r="8890" b="0"/>
+            <wp:docPr id="21" name="Imagen 21"/>
+            <wp:cNvGraphicFramePr>
+              <a:graphicFrameLocks xmlns:a="http://schemas.openxmlformats.org/drawingml/2006/main" noChangeAspect="1"/>
+            </wp:cNvGraphicFramePr>
+            <a:graphic xmlns:a="http://schemas.openxmlformats.org/drawingml/2006/main">
+              <a:graphicData uri="http://schemas.openxmlformats.org/drawingml/2006/picture">
+                <pic:pic xmlns:pic="http://schemas.openxmlformats.org/drawingml/2006/picture">
+                  <pic:nvPicPr>
+                    <pic:cNvPr id="1" name=""/>
+                    <pic:cNvPicPr/>
+                  </pic:nvPicPr>
+                  <pic:blipFill>
+                    <a:blip r:embed="rId46"/>
+                    <a:stretch>
+                      <a:fillRect/>
+                    </a:stretch>
+                  </pic:blipFill>
+                  <pic:spPr>
+                    <a:xfrm>
+                      <a:off x="0" y="0"/>
+                      <a:ext cx="4639322" cy="2286319"/>
+                    </a:xfrm>
+                    <a:prstGeom prst="rect">
+                      <a:avLst/>
+                    </a:prstGeom>
+                  </pic:spPr>
+                </pic:pic>
+              </a:graphicData>
+            </a:graphic>
+          </wp:inline>
+        </w:drawing>
+      </w:r>
+    </w:p>
+    <w:p>
+      <w:pPr>
+        <w:spacing w:line="360" w:lineRule="auto"/>
+        <w:rPr>
+          <w:rFonts w:ascii="Times New Roman" w:hAnsi="Times New Roman" w:cs="Times New Roman"/>
+          <w:sz w:val="24"/>
+          <w:szCs w:val="24"/>
+          <w:lang w:val="en-US"/>
+        </w:rPr>
+      </w:pPr>
+    </w:p>
+    <w:p>
+      <w:pPr>
+        <w:spacing w:line="360" w:lineRule="auto"/>
+        <w:rPr>
+          <w:rFonts w:ascii="Times New Roman" w:hAnsi="Times New Roman" w:cs="Times New Roman"/>
+          <w:sz w:val="24"/>
+          <w:szCs w:val="24"/>
+          <w:lang w:val="en-US"/>
+        </w:rPr>
+      </w:pPr>
+    </w:p>
+    <w:p>
+      <w:pPr>
+        <w:spacing w:line="360" w:lineRule="auto"/>
+        <w:rPr>
+          <w:rFonts w:ascii="Times New Roman" w:hAnsi="Times New Roman" w:cs="Times New Roman"/>
+          <w:sz w:val="24"/>
+          <w:szCs w:val="24"/>
+          <w:lang w:val="en-US"/>
+        </w:rPr>
+      </w:pPr>
+    </w:p>
+    <w:p>
+      <w:pPr>
+        <w:spacing w:line="360" w:lineRule="auto"/>
+        <w:rPr>
+          <w:rFonts w:ascii="Times New Roman" w:hAnsi="Times New Roman" w:cs="Times New Roman"/>
+          <w:sz w:val="24"/>
+          <w:szCs w:val="24"/>
+          <w:lang w:val="en-US"/>
+        </w:rPr>
+      </w:pPr>
+    </w:p>
+    <w:p>
+      <w:pPr>
+        <w:spacing w:line="360" w:lineRule="auto"/>
+        <w:rPr>
+          <w:rFonts w:ascii="Times New Roman" w:hAnsi="Times New Roman" w:cs="Times New Roman"/>
+          <w:sz w:val="24"/>
+          <w:szCs w:val="24"/>
+          <w:lang w:val="en-US"/>
+        </w:rPr>
+      </w:pPr>
+    </w:p>
+    <w:p>
+      <w:pPr>
+        <w:spacing w:line="360" w:lineRule="auto"/>
+        <w:rPr>
+          <w:rFonts w:ascii="Times New Roman" w:hAnsi="Times New Roman" w:cs="Times New Roman"/>
+          <w:sz w:val="24"/>
+          <w:szCs w:val="24"/>
+          <w:lang w:val="en-US"/>
+        </w:rPr>
+      </w:pPr>
+    </w:p>
+    <w:p>
+      <w:pPr>
+        <w:spacing w:line="360" w:lineRule="auto"/>
+        <w:rPr>
+          <w:rFonts w:ascii="Times New Roman" w:hAnsi="Times New Roman" w:cs="Times New Roman"/>
+          <w:sz w:val="24"/>
+          <w:szCs w:val="24"/>
+          <w:lang w:val="en-US"/>
+        </w:rPr>
+      </w:pPr>
+    </w:p>
+    <w:p>
+      <w:pPr>
+        <w:spacing w:line="360" w:lineRule="auto"/>
+        <w:rPr>
+          <w:rFonts w:ascii="Times New Roman" w:hAnsi="Times New Roman" w:cs="Times New Roman"/>
+          <w:sz w:val="24"/>
+          <w:szCs w:val="24"/>
+          <w:lang w:val="en-US"/>
+        </w:rPr>
+      </w:pPr>
+    </w:p>
+    <w:p>
+      <w:pPr>
+        <w:spacing w:line="360" w:lineRule="auto"/>
+        <w:rPr>
+          <w:rFonts w:ascii="Times New Roman" w:hAnsi="Times New Roman" w:cs="Times New Roman"/>
+          <w:sz w:val="24"/>
+          <w:szCs w:val="24"/>
+          <w:lang w:val="en-US"/>
+        </w:rPr>
+      </w:pPr>
+    </w:p>
+    <w:p>
+      <w:pPr>
+        <w:spacing w:line="360" w:lineRule="auto"/>
+        <w:rPr>
+          <w:rFonts w:ascii="Times New Roman" w:hAnsi="Times New Roman" w:cs="Times New Roman"/>
+          <w:sz w:val="24"/>
+          <w:szCs w:val="24"/>
+          <w:lang w:val="en-US"/>
+        </w:rPr>
+      </w:pPr>
+      <w:r>
+        <w:rPr>
+          <w:rFonts w:ascii="Times New Roman" w:hAnsi="Times New Roman" w:cs="Times New Roman"/>
+          <w:sz w:val="24"/>
+          <w:szCs w:val="24"/>
+          <w:lang w:val="en-US"/>
+        </w:rPr>
+        <w:t xml:space="preserve">12.- Finally so we can manage to see the results we will use the Plot Images and Plot Graph to visualize the resulting </w:t>
+      </w:r>
+      <w:proofErr w:type="gramStart"/>
+      <w:r>
+        <w:rPr>
+          <w:rFonts w:ascii="Times New Roman" w:hAnsi="Times New Roman" w:cs="Times New Roman"/>
+          <w:sz w:val="24"/>
+          <w:szCs w:val="24"/>
+          <w:lang w:val="en-US"/>
+        </w:rPr>
+        <w:t>classification .</w:t>
+      </w:r>
+      <w:proofErr w:type="gramEnd"/>
+      <w:r>
+        <w:rPr>
+          <w:rFonts w:ascii="Times New Roman" w:hAnsi="Times New Roman" w:cs="Times New Roman"/>
+          <w:sz w:val="24"/>
+          <w:szCs w:val="24"/>
+          <w:lang w:val="en-US"/>
+        </w:rPr>
+        <w:t xml:space="preserve"> </w:t>
+      </w:r>
+    </w:p>
+    <w:p>
+      <w:pPr>
+        <w:spacing w:line="360" w:lineRule="auto"/>
+        <w:rPr>
+          <w:rFonts w:ascii="Times New Roman" w:hAnsi="Times New Roman" w:cs="Times New Roman"/>
+          <w:sz w:val="24"/>
+          <w:szCs w:val="24"/>
+          <w:lang w:val="en-US"/>
+        </w:rPr>
+      </w:pPr>
+      <w:r>
+        <w:rPr>
+          <w:rFonts w:ascii="Times New Roman" w:hAnsi="Times New Roman" w:cs="Times New Roman"/>
+          <w:sz w:val="24"/>
+          <w:szCs w:val="24"/>
+          <w:lang w:val="en-US"/>
+        </w:rPr>
+        <w:drawing>
+          <wp:inline distT="0" distB="0" distL="0" distR="0" wp14:anchorId="37CF9858" wp14:editId="72923A3A">
+            <wp:extent cx="5612130" cy="5075555"/>
+            <wp:effectExtent l="0" t="0" r="7620" b="0"/>
+            <wp:docPr id="22" name="Imagen 22"/>
+            <wp:cNvGraphicFramePr>
+              <a:graphicFrameLocks xmlns:a="http://schemas.openxmlformats.org/drawingml/2006/main" noChangeAspect="1"/>
+            </wp:cNvGraphicFramePr>
+            <a:graphic xmlns:a="http://schemas.openxmlformats.org/drawingml/2006/main">
+              <a:graphicData uri="http://schemas.openxmlformats.org/drawingml/2006/picture">
+                <pic:pic xmlns:pic="http://schemas.openxmlformats.org/drawingml/2006/picture">
+                  <pic:nvPicPr>
+                    <pic:cNvPr id="1" name=""/>
+                    <pic:cNvPicPr/>
+                  </pic:nvPicPr>
+                  <pic:blipFill>
+                    <a:blip r:embed="rId47"/>
+                    <a:stretch>
+                      <a:fillRect/>
+                    </a:stretch>
+                  </pic:blipFill>
+                  <pic:spPr>
+                    <a:xfrm>
+                      <a:off x="0" y="0"/>
                       <a:ext cx="5612130" cy="5075555"/>
                     </a:xfrm>
                     <a:prstGeom prst="rect">
@@ -7242,101 +7423,266 @@
           <w:lang w:val="en-US"/>
         </w:rPr>
       </w:pPr>
-    </w:p>
-    <w:p>
-      <w:pPr>
-        <w:spacing w:line="360" w:lineRule="auto"/>
-        <w:rPr>
-          <w:rFonts w:ascii="Times New Roman" w:hAnsi="Times New Roman" w:cs="Times New Roman"/>
-          <w:sz w:val="24"/>
-          <w:szCs w:val="24"/>
-          <w:lang w:val="en-US"/>
-        </w:rPr>
-      </w:pPr>
-    </w:p>
-    <w:p>
-      <w:pPr>
-        <w:spacing w:line="360" w:lineRule="auto"/>
-        <w:rPr>
-          <w:rFonts w:ascii="Times New Roman" w:hAnsi="Times New Roman" w:cs="Times New Roman"/>
-          <w:sz w:val="24"/>
-          <w:szCs w:val="24"/>
-          <w:lang w:val="en-US"/>
-        </w:rPr>
-      </w:pPr>
-    </w:p>
-    <w:p>
-      <w:pPr>
-        <w:spacing w:line="360" w:lineRule="auto"/>
-        <w:rPr>
-          <w:rFonts w:ascii="Times New Roman" w:hAnsi="Times New Roman" w:cs="Times New Roman"/>
-          <w:sz w:val="24"/>
-          <w:szCs w:val="24"/>
-          <w:lang w:val="en-US"/>
-        </w:rPr>
-      </w:pPr>
-    </w:p>
-    <w:p>
-      <w:pPr>
-        <w:spacing w:line="360" w:lineRule="auto"/>
-        <w:rPr>
-          <w:rFonts w:ascii="Times New Roman" w:hAnsi="Times New Roman" w:cs="Times New Roman"/>
-          <w:sz w:val="24"/>
-          <w:szCs w:val="24"/>
-          <w:lang w:val="en-US"/>
-        </w:rPr>
-      </w:pPr>
-    </w:p>
-    <w:p>
-      <w:pPr>
-        <w:spacing w:line="360" w:lineRule="auto"/>
-        <w:rPr>
-          <w:rFonts w:ascii="Times New Roman" w:hAnsi="Times New Roman" w:cs="Times New Roman"/>
-          <w:sz w:val="24"/>
-          <w:szCs w:val="24"/>
-          <w:lang w:val="en-US"/>
-        </w:rPr>
-      </w:pPr>
-    </w:p>
-    <w:p>
-      <w:pPr>
-        <w:spacing w:line="360" w:lineRule="auto"/>
-        <w:rPr>
-          <w:rFonts w:ascii="Times New Roman" w:hAnsi="Times New Roman" w:cs="Times New Roman"/>
-          <w:sz w:val="24"/>
-          <w:szCs w:val="24"/>
-          <w:lang w:val="en-US"/>
-        </w:rPr>
-      </w:pPr>
-    </w:p>
-    <w:p>
-      <w:pPr>
-        <w:spacing w:line="360" w:lineRule="auto"/>
-        <w:rPr>
-          <w:rFonts w:ascii="Times New Roman" w:hAnsi="Times New Roman" w:cs="Times New Roman"/>
-          <w:sz w:val="24"/>
-          <w:szCs w:val="24"/>
-          <w:lang w:val="en-US"/>
-        </w:rPr>
-      </w:pPr>
-    </w:p>
-    <w:p>
-      <w:pPr>
-        <w:spacing w:line="360" w:lineRule="auto"/>
-        <w:rPr>
-          <w:rFonts w:ascii="Times New Roman" w:hAnsi="Times New Roman" w:cs="Times New Roman"/>
-          <w:sz w:val="24"/>
-          <w:szCs w:val="24"/>
-          <w:lang w:val="en-US"/>
-        </w:rPr>
-      </w:pPr>
-      <w:r>
-        <w:rPr>
-          <w:rFonts w:ascii="Times New Roman" w:hAnsi="Times New Roman" w:cs="Times New Roman"/>
-          <w:sz w:val="24"/>
-          <w:szCs w:val="24"/>
-          <w:lang w:val="en-US"/>
-        </w:rPr>
+      <w:r>
+        <w:rPr>
+          <w:rFonts w:ascii="Times New Roman" w:hAnsi="Times New Roman" w:cs="Times New Roman"/>
+          <w:sz w:val="24"/>
+          <w:szCs w:val="24"/>
+          <w:lang w:val="en-US"/>
+        </w:rPr>
+        <w:lastRenderedPageBreak/>
+        <w:t xml:space="preserve">RESULTS AND CONCLUSIONS: </w:t>
+      </w:r>
+    </w:p>
+    <w:p>
+      <w:pPr>
+        <w:spacing w:line="360" w:lineRule="auto"/>
+        <w:rPr>
+          <w:rFonts w:ascii="Times New Roman" w:hAnsi="Times New Roman" w:cs="Times New Roman"/>
+          <w:sz w:val="24"/>
+          <w:szCs w:val="24"/>
+          <w:lang w:val="en-US"/>
+        </w:rPr>
+      </w:pPr>
+    </w:p>
+    <w:p>
+      <w:pPr>
+        <w:spacing w:line="360" w:lineRule="auto"/>
+        <w:rPr>
+          <w:rFonts w:ascii="Times New Roman" w:hAnsi="Times New Roman" w:cs="Times New Roman"/>
+          <w:sz w:val="24"/>
+          <w:szCs w:val="24"/>
+          <w:lang w:val="en-US"/>
+        </w:rPr>
+      </w:pPr>
+    </w:p>
+    <w:p>
+      <w:pPr>
+        <w:spacing w:line="360" w:lineRule="auto"/>
+        <w:rPr>
+          <w:rFonts w:ascii="Times New Roman" w:hAnsi="Times New Roman" w:cs="Times New Roman"/>
+          <w:sz w:val="24"/>
+          <w:szCs w:val="24"/>
+          <w:lang w:val="en-US"/>
+        </w:rPr>
+      </w:pPr>
+    </w:p>
+    <w:p>
+      <w:pPr>
+        <w:spacing w:line="360" w:lineRule="auto"/>
+        <w:rPr>
+          <w:rFonts w:ascii="Times New Roman" w:hAnsi="Times New Roman" w:cs="Times New Roman"/>
+          <w:sz w:val="24"/>
+          <w:szCs w:val="24"/>
+          <w:lang w:val="en-US"/>
+        </w:rPr>
+      </w:pPr>
+    </w:p>
+    <w:p>
+      <w:pPr>
+        <w:spacing w:line="360" w:lineRule="auto"/>
+        <w:rPr>
+          <w:rFonts w:ascii="Times New Roman" w:hAnsi="Times New Roman" w:cs="Times New Roman"/>
+          <w:sz w:val="24"/>
+          <w:szCs w:val="24"/>
+          <w:lang w:val="en-US"/>
+        </w:rPr>
+      </w:pPr>
+    </w:p>
+    <w:p>
+      <w:pPr>
+        <w:spacing w:line="360" w:lineRule="auto"/>
+        <w:rPr>
+          <w:rFonts w:ascii="Times New Roman" w:hAnsi="Times New Roman" w:cs="Times New Roman"/>
+          <w:sz w:val="24"/>
+          <w:szCs w:val="24"/>
+          <w:lang w:val="en-US"/>
+        </w:rPr>
+      </w:pPr>
+    </w:p>
+    <w:p>
+      <w:pPr>
+        <w:spacing w:line="360" w:lineRule="auto"/>
+        <w:rPr>
+          <w:rFonts w:ascii="Times New Roman" w:hAnsi="Times New Roman" w:cs="Times New Roman"/>
+          <w:sz w:val="24"/>
+          <w:szCs w:val="24"/>
+          <w:lang w:val="en-US"/>
+        </w:rPr>
+      </w:pPr>
+    </w:p>
+    <w:p>
+      <w:pPr>
+        <w:spacing w:line="360" w:lineRule="auto"/>
+        <w:rPr>
+          <w:rFonts w:ascii="Times New Roman" w:hAnsi="Times New Roman" w:cs="Times New Roman"/>
+          <w:sz w:val="24"/>
+          <w:szCs w:val="24"/>
+          <w:lang w:val="en-US"/>
+        </w:rPr>
+      </w:pPr>
+    </w:p>
+    <w:p>
+      <w:pPr>
+        <w:spacing w:line="360" w:lineRule="auto"/>
+        <w:rPr>
+          <w:rFonts w:ascii="Times New Roman" w:hAnsi="Times New Roman" w:cs="Times New Roman"/>
+          <w:sz w:val="24"/>
+          <w:szCs w:val="24"/>
+          <w:lang w:val="en-US"/>
+        </w:rPr>
+      </w:pPr>
+    </w:p>
+    <w:p>
+      <w:pPr>
+        <w:spacing w:line="360" w:lineRule="auto"/>
+        <w:rPr>
+          <w:rFonts w:ascii="Times New Roman" w:hAnsi="Times New Roman" w:cs="Times New Roman"/>
+          <w:sz w:val="24"/>
+          <w:szCs w:val="24"/>
+          <w:lang w:val="en-US"/>
+        </w:rPr>
+      </w:pPr>
+    </w:p>
+    <w:p>
+      <w:pPr>
+        <w:spacing w:line="360" w:lineRule="auto"/>
+        <w:rPr>
+          <w:rFonts w:ascii="Times New Roman" w:hAnsi="Times New Roman" w:cs="Times New Roman"/>
+          <w:sz w:val="24"/>
+          <w:szCs w:val="24"/>
+          <w:lang w:val="en-US"/>
+        </w:rPr>
+      </w:pPr>
+    </w:p>
+    <w:p>
+      <w:pPr>
+        <w:spacing w:line="360" w:lineRule="auto"/>
+        <w:rPr>
+          <w:rFonts w:ascii="Times New Roman" w:hAnsi="Times New Roman" w:cs="Times New Roman"/>
+          <w:sz w:val="24"/>
+          <w:szCs w:val="24"/>
+          <w:lang w:val="en-US"/>
+        </w:rPr>
+      </w:pPr>
+    </w:p>
+    <w:p>
+      <w:pPr>
+        <w:spacing w:line="360" w:lineRule="auto"/>
+        <w:rPr>
+          <w:rFonts w:ascii="Times New Roman" w:hAnsi="Times New Roman" w:cs="Times New Roman"/>
+          <w:sz w:val="24"/>
+          <w:szCs w:val="24"/>
+          <w:lang w:val="en-US"/>
+        </w:rPr>
+      </w:pPr>
+    </w:p>
+    <w:p>
+      <w:pPr>
+        <w:spacing w:line="360" w:lineRule="auto"/>
+        <w:rPr>
+          <w:rFonts w:ascii="Times New Roman" w:hAnsi="Times New Roman" w:cs="Times New Roman"/>
+          <w:sz w:val="24"/>
+          <w:szCs w:val="24"/>
+          <w:lang w:val="en-US"/>
+        </w:rPr>
+      </w:pPr>
+    </w:p>
+    <w:p>
+      <w:pPr>
+        <w:spacing w:line="360" w:lineRule="auto"/>
+        <w:rPr>
+          <w:rFonts w:ascii="Times New Roman" w:hAnsi="Times New Roman" w:cs="Times New Roman"/>
+          <w:sz w:val="24"/>
+          <w:szCs w:val="24"/>
+          <w:lang w:val="en-US"/>
+        </w:rPr>
+      </w:pPr>
+    </w:p>
+    <w:p>
+      <w:pPr>
+        <w:spacing w:line="360" w:lineRule="auto"/>
+        <w:rPr>
+          <w:rFonts w:ascii="Times New Roman" w:hAnsi="Times New Roman" w:cs="Times New Roman"/>
+          <w:sz w:val="24"/>
+          <w:szCs w:val="24"/>
+          <w:lang w:val="en-US"/>
+        </w:rPr>
+      </w:pPr>
+    </w:p>
+    <w:p>
+      <w:pPr>
+        <w:spacing w:line="360" w:lineRule="auto"/>
+        <w:rPr>
+          <w:rFonts w:ascii="Times New Roman" w:hAnsi="Times New Roman" w:cs="Times New Roman"/>
+          <w:sz w:val="24"/>
+          <w:szCs w:val="24"/>
+          <w:lang w:val="en-US"/>
+        </w:rPr>
+      </w:pPr>
+    </w:p>
+    <w:p>
+      <w:pPr>
+        <w:spacing w:line="360" w:lineRule="auto"/>
+        <w:rPr>
+          <w:rFonts w:ascii="Times New Roman" w:hAnsi="Times New Roman" w:cs="Times New Roman"/>
+          <w:sz w:val="24"/>
+          <w:szCs w:val="24"/>
+          <w:lang w:val="en-US"/>
+        </w:rPr>
+      </w:pPr>
+    </w:p>
+    <w:p>
+      <w:pPr>
+        <w:spacing w:line="360" w:lineRule="auto"/>
+        <w:rPr>
+          <w:rFonts w:ascii="Times New Roman" w:hAnsi="Times New Roman" w:cs="Times New Roman"/>
+          <w:sz w:val="24"/>
+          <w:szCs w:val="24"/>
+          <w:lang w:val="en-US"/>
+        </w:rPr>
+      </w:pPr>
+    </w:p>
+    <w:p>
+      <w:pPr>
+        <w:spacing w:line="360" w:lineRule="auto"/>
+        <w:rPr>
+          <w:rFonts w:ascii="Times New Roman" w:hAnsi="Times New Roman" w:cs="Times New Roman"/>
+          <w:sz w:val="24"/>
+          <w:szCs w:val="24"/>
+          <w:lang w:val="en-US"/>
+        </w:rPr>
+      </w:pPr>
+    </w:p>
+    <w:p>
+      <w:pPr>
+        <w:spacing w:line="360" w:lineRule="auto"/>
+        <w:rPr>
+          <w:rFonts w:ascii="Times New Roman" w:hAnsi="Times New Roman" w:cs="Times New Roman"/>
+          <w:sz w:val="24"/>
+          <w:szCs w:val="24"/>
+          <w:lang w:val="en-US"/>
+        </w:rPr>
+      </w:pPr>
+    </w:p>
+    <w:p>
+      <w:pPr>
+        <w:spacing w:line="360" w:lineRule="auto"/>
+        <w:rPr>
+          <w:rFonts w:ascii="Times New Roman" w:hAnsi="Times New Roman" w:cs="Times New Roman"/>
+          <w:sz w:val="24"/>
+          <w:szCs w:val="24"/>
+          <w:lang w:val="en-US"/>
+        </w:rPr>
+      </w:pPr>
+      <w:r>
+        <w:rPr>
+          <w:rFonts w:ascii="Times New Roman" w:hAnsi="Times New Roman" w:cs="Times New Roman"/>
+          <w:sz w:val="24"/>
+          <w:szCs w:val="24"/>
+          <w:lang w:val="en-US"/>
+        </w:rPr>
+        <w:lastRenderedPageBreak/>
         <w:t xml:space="preserve">REFERENCES: </w:t>
       </w:r>
     </w:p>
@@ -7369,7 +7715,7 @@
         </w:rPr>
         <w:t xml:space="preserve">18/04/2021, de KAGGEL Sitio web: </w:t>
       </w:r>
-      <w:hyperlink r:id="rId41" w:history="1">
+      <w:hyperlink r:id="rId48" w:history="1">
         <w:r>
           <w:rPr>
             <w:rStyle w:val="Hipervnculo"/>
@@ -7465,7 +7811,7 @@
         </w:rPr>
         <w:t xml:space="preserve"> Sitio web: </w:t>
       </w:r>
-      <w:hyperlink r:id="rId42" w:history="1">
+      <w:hyperlink r:id="rId49" w:history="1">
         <w:r>
           <w:rPr>
             <w:rStyle w:val="Hipervnculo"/>
@@ -7555,7 +7901,7 @@
         </w:rPr>
         <w:t xml:space="preserve"> Sitio web: </w:t>
       </w:r>
-      <w:hyperlink r:id="rId43" w:history="1">
+      <w:hyperlink r:id="rId50" w:history="1">
         <w:r>
           <w:rPr>
             <w:rStyle w:val="Hipervnculo"/>
@@ -7635,8 +7981,8 @@
       </w:pPr>
     </w:p>
     <w:sectPr>
-      <w:headerReference w:type="default" r:id="rId44"/>
-      <w:footerReference w:type="default" r:id="rId45"/>
+      <w:headerReference w:type="default" r:id="rId51"/>
+      <w:footerReference w:type="default" r:id="rId52"/>
       <w:pgSz w:w="12240" w:h="15840"/>
       <w:pgMar w:top="1417" w:right="1701" w:bottom="1417" w:left="1701" w:header="708" w:footer="708" w:gutter="0"/>
       <w:cols w:space="708"/>
@@ -7681,7 +8027,6 @@
         <w:docPartUnique/>
       </w:docPartObj>
     </w:sdtPr>
-    <w:sdtEndPr/>
     <w:sdtContent>
       <w:p>
         <w:pPr>

</xml_diff>

<commit_message>
Report references and plotting
</commit_message>
<xml_diff>
--- a/documentation/Report.docx
+++ b/documentation/Report.docx
@@ -632,13 +632,15 @@
           <w:rFonts w:ascii="Times New Roman" w:hAnsi="Times New Roman" w:cs="Times New Roman"/>
           <w:sz w:val="24"/>
           <w:szCs w:val="24"/>
-        </w:rPr>
-      </w:pPr>
-      <w:r>
-        <w:rPr>
-          <w:rFonts w:ascii="Times New Roman" w:hAnsi="Times New Roman" w:cs="Times New Roman"/>
-          <w:sz w:val="24"/>
-          <w:szCs w:val="24"/>
+          <w:lang w:val="en-US"/>
+        </w:rPr>
+      </w:pPr>
+      <w:r>
+        <w:rPr>
+          <w:rFonts w:ascii="Times New Roman" w:hAnsi="Times New Roman" w:cs="Times New Roman"/>
+          <w:sz w:val="24"/>
+          <w:szCs w:val="24"/>
+          <w:lang w:val="en-US"/>
         </w:rPr>
         <w:lastRenderedPageBreak/>
         <w:t xml:space="preserve">GENERAL CONCEPTS: </w:t>
@@ -1937,6 +1939,7 @@
       <w:r>
         <w:rPr>
           <w:rFonts w:ascii="Times New Roman" w:hAnsi="Times New Roman" w:cs="Times New Roman"/>
+          <w:noProof/>
           <w:sz w:val="24"/>
           <w:szCs w:val="24"/>
           <w:lang w:val="en-US"/>
@@ -3000,6 +3003,7 @@
       <w:r>
         <w:rPr>
           <w:rFonts w:ascii="Times New Roman" w:hAnsi="Times New Roman" w:cs="Times New Roman"/>
+          <w:noProof/>
           <w:sz w:val="24"/>
           <w:szCs w:val="24"/>
           <w:lang w:val="en-US"/>
@@ -3427,6 +3431,7 @@
           <w:rFonts w:ascii="Times New Roman" w:hAnsi="Times New Roman" w:cs="Times New Roman"/>
           <w:i/>
           <w:iCs/>
+          <w:noProof/>
           <w:sz w:val="24"/>
           <w:szCs w:val="24"/>
           <w:lang w:val="en-US"/>
@@ -4123,31 +4128,7 @@
             <w:u w:val="single"/>
             <w:lang w:val="en-US"/>
           </w:rPr>
-          <w:t>Adade</w:t>
-        </w:r>
-        <w:r>
-          <w:rPr>
-            <w:rStyle w:val="CdigoHTML"/>
-            <w:rFonts w:ascii="Times New Roman" w:hAnsi="Times New Roman" w:cs="Times New Roman"/>
-            <w:color w:val="185ABC"/>
-            <w:sz w:val="24"/>
-            <w:szCs w:val="24"/>
-            <w:u w:val="single"/>
-            <w:lang w:val="en-US"/>
-          </w:rPr>
-          <w:t>l</w:t>
-        </w:r>
-        <w:r>
-          <w:rPr>
-            <w:rStyle w:val="CdigoHTML"/>
-            <w:rFonts w:ascii="Times New Roman" w:hAnsi="Times New Roman" w:cs="Times New Roman"/>
-            <w:color w:val="185ABC"/>
-            <w:sz w:val="24"/>
-            <w:szCs w:val="24"/>
-            <w:u w:val="single"/>
-            <w:lang w:val="en-US"/>
-          </w:rPr>
-          <w:t>ta</w:t>
+          <w:t>Adadelta</w:t>
         </w:r>
         <w:proofErr w:type="spellEnd"/>
       </w:hyperlink>
@@ -4254,31 +4235,7 @@
             <w:u w:val="single"/>
             <w:lang w:val="en-US"/>
           </w:rPr>
-          <w:t>A</w:t>
-        </w:r>
-        <w:r>
-          <w:rPr>
-            <w:rStyle w:val="CdigoHTML"/>
-            <w:rFonts w:ascii="Times New Roman" w:hAnsi="Times New Roman" w:cs="Times New Roman"/>
-            <w:color w:val="185ABC"/>
-            <w:sz w:val="24"/>
-            <w:szCs w:val="24"/>
-            <w:u w:val="single"/>
-            <w:lang w:val="en-US"/>
-          </w:rPr>
-          <w:t>d</w:t>
-        </w:r>
-        <w:r>
-          <w:rPr>
-            <w:rStyle w:val="CdigoHTML"/>
-            <w:rFonts w:ascii="Times New Roman" w:hAnsi="Times New Roman" w:cs="Times New Roman"/>
-            <w:color w:val="185ABC"/>
-            <w:sz w:val="24"/>
-            <w:szCs w:val="24"/>
-            <w:u w:val="single"/>
-            <w:lang w:val="en-US"/>
-          </w:rPr>
-          <w:t>am</w:t>
+          <w:t>Adam</w:t>
         </w:r>
       </w:hyperlink>
       <w:r>
@@ -5755,35 +5712,51 @@
           <w:rFonts w:ascii="Times New Roman" w:hAnsi="Times New Roman" w:cs="Times New Roman"/>
           <w:sz w:val="24"/>
           <w:szCs w:val="24"/>
-          <w:lang w:val="en-US"/>
-        </w:rPr>
-      </w:pPr>
-      <w:r>
-        <w:rPr>
-          <w:rFonts w:ascii="Times New Roman" w:hAnsi="Times New Roman" w:cs="Times New Roman"/>
-          <w:sz w:val="24"/>
-          <w:szCs w:val="24"/>
-          <w:lang w:val="en-US"/>
-        </w:rPr>
-        <w:t>Model layer</w:t>
-      </w:r>
-    </w:p>
-    <w:p>
-      <w:pPr>
-        <w:spacing w:line="360" w:lineRule="auto"/>
-        <w:rPr>
-          <w:rFonts w:ascii="Times New Roman" w:hAnsi="Times New Roman" w:cs="Times New Roman"/>
-          <w:sz w:val="24"/>
-          <w:szCs w:val="24"/>
-          <w:lang w:val="en-US"/>
-        </w:rPr>
-      </w:pPr>
-      <w:r>
-        <w:rPr>
-          <w:rFonts w:ascii="Times New Roman" w:hAnsi="Times New Roman" w:cs="Times New Roman"/>
-          <w:sz w:val="24"/>
-          <w:szCs w:val="24"/>
-          <w:lang w:val="en-US"/>
+        </w:rPr>
+      </w:pPr>
+      <w:proofErr w:type="spellStart"/>
+      <w:r>
+        <w:rPr>
+          <w:rFonts w:ascii="Times New Roman" w:hAnsi="Times New Roman" w:cs="Times New Roman"/>
+          <w:sz w:val="24"/>
+          <w:szCs w:val="24"/>
+        </w:rPr>
+        <w:t>Model</w:t>
+      </w:r>
+      <w:proofErr w:type="spellEnd"/>
+      <w:r>
+        <w:rPr>
+          <w:rFonts w:ascii="Times New Roman" w:hAnsi="Times New Roman" w:cs="Times New Roman"/>
+          <w:sz w:val="24"/>
+          <w:szCs w:val="24"/>
+        </w:rPr>
+        <w:t xml:space="preserve"> </w:t>
+      </w:r>
+      <w:proofErr w:type="spellStart"/>
+      <w:r>
+        <w:rPr>
+          <w:rFonts w:ascii="Times New Roman" w:hAnsi="Times New Roman" w:cs="Times New Roman"/>
+          <w:sz w:val="24"/>
+          <w:szCs w:val="24"/>
+        </w:rPr>
+        <w:t>layer</w:t>
+      </w:r>
+      <w:proofErr w:type="spellEnd"/>
+    </w:p>
+    <w:p>
+      <w:pPr>
+        <w:spacing w:line="360" w:lineRule="auto"/>
+        <w:rPr>
+          <w:rFonts w:ascii="Times New Roman" w:hAnsi="Times New Roman" w:cs="Times New Roman"/>
+          <w:sz w:val="24"/>
+          <w:szCs w:val="24"/>
+        </w:rPr>
+      </w:pPr>
+      <w:r>
+        <w:rPr>
+          <w:rFonts w:ascii="Times New Roman" w:hAnsi="Times New Roman" w:cs="Times New Roman"/>
+          <w:sz w:val="24"/>
+          <w:szCs w:val="24"/>
         </w:rPr>
         <w:t>[</w:t>
       </w:r>
@@ -5794,7 +5767,6 @@
             <w:rFonts w:ascii="Times New Roman" w:hAnsi="Times New Roman" w:cs="Times New Roman"/>
             <w:sz w:val="24"/>
             <w:szCs w:val="24"/>
-            <w:lang w:val="en-US"/>
           </w:rPr>
           <w:t>https://www.tensorflow.org/api_docs/python/tf/keras/Sequential</w:t>
         </w:r>
@@ -5804,7 +5776,6 @@
           <w:rFonts w:ascii="Times New Roman" w:hAnsi="Times New Roman" w:cs="Times New Roman"/>
           <w:sz w:val="24"/>
           <w:szCs w:val="24"/>
-          <w:lang w:val="en-US"/>
         </w:rPr>
         <w:t>]</w:t>
       </w:r>
@@ -5816,7 +5787,6 @@
           <w:rFonts w:ascii="Times New Roman" w:hAnsi="Times New Roman" w:cs="Times New Roman"/>
           <w:sz w:val="24"/>
           <w:szCs w:val="24"/>
-          <w:lang w:val="en-US"/>
         </w:rPr>
       </w:pPr>
     </w:p>
@@ -6105,6 +6075,7 @@
       <w:r>
         <w:rPr>
           <w:rFonts w:ascii="Times New Roman" w:hAnsi="Times New Roman" w:cs="Times New Roman"/>
+          <w:noProof/>
           <w:sz w:val="24"/>
           <w:szCs w:val="24"/>
           <w:lang w:val="en-US"/>
@@ -6188,6 +6159,7 @@
       <w:r>
         <w:rPr>
           <w:rFonts w:ascii="Times New Roman" w:hAnsi="Times New Roman" w:cs="Times New Roman"/>
+          <w:noProof/>
           <w:sz w:val="24"/>
           <w:szCs w:val="24"/>
           <w:lang w:val="en-US"/>
@@ -6300,6 +6272,7 @@
       <w:r>
         <w:rPr>
           <w:rFonts w:ascii="Times New Roman" w:hAnsi="Times New Roman" w:cs="Times New Roman"/>
+          <w:noProof/>
           <w:sz w:val="24"/>
           <w:szCs w:val="24"/>
           <w:lang w:val="en-US"/>
@@ -6404,6 +6377,7 @@
       <w:r>
         <w:rPr>
           <w:rFonts w:ascii="Times New Roman" w:hAnsi="Times New Roman" w:cs="Times New Roman"/>
+          <w:noProof/>
           <w:sz w:val="24"/>
           <w:szCs w:val="24"/>
           <w:lang w:val="en-US"/>
@@ -6489,6 +6463,7 @@
       <w:r>
         <w:rPr>
           <w:rFonts w:ascii="Times New Roman" w:hAnsi="Times New Roman" w:cs="Times New Roman"/>
+          <w:noProof/>
           <w:sz w:val="24"/>
           <w:szCs w:val="24"/>
           <w:lang w:val="en-US"/>
@@ -6623,6 +6598,7 @@
       <w:r>
         <w:rPr>
           <w:rFonts w:ascii="Times New Roman" w:hAnsi="Times New Roman" w:cs="Times New Roman"/>
+          <w:noProof/>
           <w:sz w:val="24"/>
           <w:szCs w:val="24"/>
           <w:lang w:val="en-US"/>
@@ -6740,6 +6716,7 @@
       <w:r>
         <w:rPr>
           <w:rFonts w:ascii="Times New Roman" w:hAnsi="Times New Roman" w:cs="Times New Roman"/>
+          <w:noProof/>
           <w:sz w:val="24"/>
           <w:szCs w:val="24"/>
           <w:lang w:val="en-US"/>
@@ -6902,6 +6879,7 @@
       <w:r>
         <w:rPr>
           <w:rFonts w:ascii="Times New Roman" w:hAnsi="Times New Roman" w:cs="Times New Roman"/>
+          <w:noProof/>
           <w:sz w:val="24"/>
           <w:szCs w:val="24"/>
           <w:lang w:val="en-US"/>
@@ -6998,6 +6976,7 @@
       <w:r>
         <w:rPr>
           <w:rFonts w:ascii="Times New Roman" w:hAnsi="Times New Roman" w:cs="Times New Roman"/>
+          <w:noProof/>
           <w:sz w:val="24"/>
           <w:szCs w:val="24"/>
           <w:lang w:val="en-US"/>
@@ -7189,6 +7168,7 @@
       <w:r>
         <w:rPr>
           <w:rFonts w:ascii="Times New Roman" w:hAnsi="Times New Roman" w:cs="Times New Roman"/>
+          <w:noProof/>
           <w:sz w:val="24"/>
           <w:szCs w:val="24"/>
           <w:lang w:val="en-US"/>
@@ -7286,6 +7266,7 @@
       <w:r>
         <w:rPr>
           <w:rFonts w:ascii="Times New Roman" w:hAnsi="Times New Roman" w:cs="Times New Roman"/>
+          <w:noProof/>
           <w:sz w:val="24"/>
           <w:szCs w:val="24"/>
           <w:lang w:val="en-US"/>
@@ -7475,6 +7456,7 @@
       <w:r>
         <w:rPr>
           <w:rFonts w:ascii="Times New Roman" w:hAnsi="Times New Roman" w:cs="Times New Roman"/>
+          <w:noProof/>
           <w:sz w:val="24"/>
           <w:szCs w:val="24"/>
           <w:lang w:val="en-US"/>
@@ -7732,6 +7714,7 @@
           <w:color w:val="000000"/>
           <w:sz w:val="27"/>
           <w:szCs w:val="27"/>
+          <w:lang w:val="en-US"/>
         </w:rPr>
       </w:pPr>
       <w:r>
@@ -7750,6 +7733,7 @@
           <w:color w:val="000000"/>
           <w:sz w:val="27"/>
           <w:szCs w:val="27"/>
+          <w:lang w:val="en-US"/>
         </w:rPr>
         <w:t xml:space="preserve">18/04/2021, de KAGGEL Sitio web: </w:t>
       </w:r>
@@ -7760,26 +7744,9 @@
             <w:rFonts w:ascii="Times New Roman" w:hAnsi="Times New Roman" w:cs="Times New Roman"/>
             <w:sz w:val="27"/>
             <w:szCs w:val="27"/>
+            <w:lang w:val="en-US"/>
           </w:rPr>
-          <w:t>https://www.kaggle.com</w:t>
-        </w:r>
-        <w:r>
-          <w:rPr>
-            <w:rStyle w:val="Hipervnculo"/>
-            <w:rFonts w:ascii="Times New Roman" w:hAnsi="Times New Roman" w:cs="Times New Roman"/>
-            <w:sz w:val="27"/>
-            <w:szCs w:val="27"/>
-          </w:rPr>
-          <w:t>/</w:t>
-        </w:r>
-        <w:r>
-          <w:rPr>
-            <w:rStyle w:val="Hipervnculo"/>
-            <w:rFonts w:ascii="Times New Roman" w:hAnsi="Times New Roman" w:cs="Times New Roman"/>
-            <w:sz w:val="27"/>
-            <w:szCs w:val="27"/>
-          </w:rPr>
-          <w:t>c/digit-recognizer</w:t>
+          <w:t>https://www.kaggle.com/c/digit-recognizer</w:t>
         </w:r>
       </w:hyperlink>
     </w:p>
@@ -7791,6 +7758,7 @@
           <w:color w:val="000000"/>
           <w:sz w:val="27"/>
           <w:szCs w:val="27"/>
+          <w:lang w:val="en-US"/>
         </w:rPr>
       </w:pPr>
     </w:p>
@@ -7837,7 +7805,7 @@
         </w:rPr>
         <w:t xml:space="preserve"> Sitio web: </w:t>
       </w:r>
-      <w:hyperlink r:id="rId51" w:history="1">
+      <w:hyperlink r:id="rId51" w:anchor=":~:text=Put%20simply%2C%20a%20cost%20function,value%20and%20the%20actual%20value" w:history="1">
         <w:r>
           <w:rPr>
             <w:rStyle w:val="Hipervnculo"/>
@@ -7927,7 +7895,7 @@
         </w:rPr>
         <w:t xml:space="preserve"> Sitio web: </w:t>
       </w:r>
-      <w:hyperlink r:id="rId52" w:history="1">
+      <w:hyperlink r:id="rId52" w:anchor=":~:text=Optimizers%20are%20algorithms%20or%20methods,problems%20by%20minimizing%20the%20function" w:history="1">
         <w:r>
           <w:rPr>
             <w:rStyle w:val="Hipervnculo"/>
@@ -7954,32 +7922,104 @@
       <w:pPr>
         <w:spacing w:line="360" w:lineRule="auto"/>
         <w:rPr>
-          <w:rFonts w:ascii="Times New Roman" w:hAnsi="Times New Roman" w:cs="Times New Roman"/>
-          <w:sz w:val="24"/>
-          <w:szCs w:val="24"/>
-          <w:lang w:val="en-US"/>
-        </w:rPr>
-      </w:pPr>
-    </w:p>
-    <w:p>
-      <w:pPr>
-        <w:spacing w:line="360" w:lineRule="auto"/>
-        <w:rPr>
-          <w:rFonts w:ascii="Times New Roman" w:hAnsi="Times New Roman" w:cs="Times New Roman"/>
-          <w:sz w:val="24"/>
-          <w:szCs w:val="24"/>
-          <w:lang w:val="en-US"/>
-        </w:rPr>
-      </w:pPr>
-    </w:p>
-    <w:p>
-      <w:pPr>
-        <w:spacing w:line="360" w:lineRule="auto"/>
-        <w:rPr>
-          <w:rFonts w:ascii="Times New Roman" w:hAnsi="Times New Roman" w:cs="Times New Roman"/>
-          <w:sz w:val="24"/>
-          <w:szCs w:val="24"/>
-          <w:lang w:val="en-US"/>
+          <w:color w:val="000000"/>
+          <w:sz w:val="27"/>
+          <w:szCs w:val="27"/>
+        </w:rPr>
+      </w:pPr>
+      <w:r>
+        <w:rPr>
+          <w:color w:val="000000"/>
+          <w:sz w:val="27"/>
+          <w:szCs w:val="27"/>
+          <w:lang w:val="en-US"/>
+        </w:rPr>
+        <w:t xml:space="preserve">Ellie </w:t>
+      </w:r>
+      <w:proofErr w:type="spellStart"/>
+      <w:r>
+        <w:rPr>
+          <w:color w:val="000000"/>
+          <w:sz w:val="27"/>
+          <w:szCs w:val="27"/>
+          <w:lang w:val="en-US"/>
+        </w:rPr>
+        <w:t>Birbeck</w:t>
+      </w:r>
+      <w:proofErr w:type="spellEnd"/>
+      <w:r>
+        <w:rPr>
+          <w:color w:val="000000"/>
+          <w:sz w:val="27"/>
+          <w:szCs w:val="27"/>
+          <w:lang w:val="en-US"/>
+        </w:rPr>
+        <w:t xml:space="preserve">. (2018). How To Build a Neural Network to Recognize Handwritten Digits with TensorFlow. </w:t>
+      </w:r>
+      <w:r>
+        <w:rPr>
+          <w:color w:val="000000"/>
+          <w:sz w:val="27"/>
+          <w:szCs w:val="27"/>
+        </w:rPr>
+        <w:t xml:space="preserve">10/04/2021, de Digital </w:t>
+      </w:r>
+      <w:proofErr w:type="spellStart"/>
+      <w:r>
+        <w:rPr>
+          <w:color w:val="000000"/>
+          <w:sz w:val="27"/>
+          <w:szCs w:val="27"/>
+        </w:rPr>
+        <w:t>Ocean</w:t>
+      </w:r>
+      <w:proofErr w:type="spellEnd"/>
+      <w:r>
+        <w:rPr>
+          <w:color w:val="000000"/>
+          <w:sz w:val="27"/>
+          <w:szCs w:val="27"/>
+        </w:rPr>
+        <w:t xml:space="preserve"> Sitio web: </w:t>
+      </w:r>
+      <w:hyperlink r:id="rId53" w:history="1">
+        <w:r>
+          <w:rPr>
+            <w:rStyle w:val="Hipervnculo"/>
+            <w:sz w:val="27"/>
+            <w:szCs w:val="27"/>
+          </w:rPr>
+          <w:t>https://www.digitalocean.com/community/tutorials/how-to-build-a-neural-network-to-recognize-handwritten-digits-with-tensorflow</w:t>
+        </w:r>
+      </w:hyperlink>
+    </w:p>
+    <w:p>
+      <w:pPr>
+        <w:spacing w:line="360" w:lineRule="auto"/>
+        <w:rPr>
+          <w:rFonts w:ascii="Times New Roman" w:hAnsi="Times New Roman" w:cs="Times New Roman"/>
+          <w:sz w:val="24"/>
+          <w:szCs w:val="24"/>
+        </w:rPr>
+      </w:pPr>
+    </w:p>
+    <w:p>
+      <w:pPr>
+        <w:spacing w:line="360" w:lineRule="auto"/>
+        <w:rPr>
+          <w:rFonts w:ascii="Times New Roman" w:hAnsi="Times New Roman" w:cs="Times New Roman"/>
+          <w:sz w:val="24"/>
+          <w:szCs w:val="24"/>
+        </w:rPr>
+      </w:pPr>
+    </w:p>
+    <w:p>
+      <w:pPr>
+        <w:spacing w:line="360" w:lineRule="auto"/>
+        <w:rPr>
+          <w:rFonts w:ascii="Times New Roman" w:hAnsi="Times New Roman" w:cs="Times New Roman"/>
+          <w:sz w:val="24"/>
+          <w:szCs w:val="24"/>
         </w:rPr>
       </w:pPr>
     </w:p>
@@ -7991,7 +8031,6 @@
           <w:rFonts w:ascii="Times New Roman" w:hAnsi="Times New Roman" w:cs="Times New Roman"/>
           <w:sz w:val="36"/>
           <w:szCs w:val="36"/>
-          <w:lang w:val="en-US"/>
         </w:rPr>
       </w:pPr>
     </w:p>
@@ -8002,13 +8041,12 @@
           <w:rFonts w:ascii="Times New Roman" w:hAnsi="Times New Roman" w:cs="Times New Roman"/>
           <w:sz w:val="36"/>
           <w:szCs w:val="36"/>
-          <w:lang w:val="en-US"/>
         </w:rPr>
       </w:pPr>
     </w:p>
     <w:sectPr>
-      <w:headerReference w:type="default" r:id="rId53"/>
-      <w:footerReference w:type="default" r:id="rId54"/>
+      <w:headerReference w:type="default" r:id="rId54"/>
+      <w:footerReference w:type="default" r:id="rId55"/>
       <w:pgSz w:w="12240" w:h="15840"/>
       <w:pgMar w:top="1417" w:right="1701" w:bottom="1417" w:left="1701" w:header="708" w:footer="708" w:gutter="0"/>
       <w:cols w:space="708"/>
@@ -8053,6 +8091,7 @@
         <w:docPartUnique/>
       </w:docPartObj>
     </w:sdtPr>
+    <w:sdtEndPr/>
     <w:sdtContent>
       <w:p>
         <w:pPr>

</xml_diff>